<commit_message>
added: ambiguity, glossary of terms and changes in the specific, in addition the entity rimosso was added in the ER
</commit_message>
<xml_diff>
--- a/docs/template-progetto.docx
+++ b/docs/template-progetto.docx
@@ -46,7 +46,7 @@
               <w:pStyle w:val="Titoloprincipale"/>
               <w:jc w:val="left"/>
               <w:rPr>
-                <w:sz w:val="28"/>
+                <w:lang w:val="it-IT" w:bidi="hi-IN"/>
               </w:rPr>
             </w:pPr>
             <w:r>
@@ -105,7 +105,7 @@
               <w:pStyle w:val="Titoloprincipale"/>
               <w:jc w:val="right"/>
               <w:rPr>
-                <w:sz w:val="28"/>
+                <w:lang w:val="it-IT" w:bidi="hi-IN"/>
               </w:rPr>
             </w:pPr>
             <w:r>
@@ -157,48 +157,88 @@
     <w:p>
       <w:pPr>
         <w:pStyle w:val="Titoloprincipale"/>
+        <w:rPr/>
+      </w:pPr>
+      <w:r>
+        <w:rPr>
+          <w:sz w:val="28"/>
+          <w:lang w:val="it-IT" w:bidi="hi-IN"/>
+        </w:rPr>
+        <w:br/>
+      </w:r>
+      <w:r>
+        <w:rPr>
+          <w:rStyle w:val="TitleChar"/>
+          <w:b w:val="false"/>
+          <w:sz w:val="32"/>
+          <w:lang w:val="it-IT" w:bidi="hi-IN"/>
+        </w:rPr>
+        <w:t>Basi di Dati e Conoscenza</w:t>
+      </w:r>
+    </w:p>
+    <w:p>
+      <w:pPr>
+        <w:pStyle w:val="Titoloprincipale"/>
+        <w:rPr/>
+      </w:pPr>
+      <w:r>
+        <w:rPr>
+          <w:rStyle w:val="TitleChar"/>
+          <w:b w:val="false"/>
+          <w:sz w:val="32"/>
+          <w:lang w:val="it-IT" w:bidi="hi-IN"/>
+        </w:rPr>
+        <w:t>Progetto A.A. 2020/2021</w:t>
+      </w:r>
+    </w:p>
+    <w:p>
+      <w:pPr>
+        <w:pStyle w:val="Titoloprincipale"/>
         <w:rPr>
           <w:b w:val="false"/>
           <w:b w:val="false"/>
           <w:sz w:val="40"/>
-        </w:rPr>
-      </w:pPr>
-      <w:r>
-        <w:rPr>
-          <w:sz w:val="28"/>
-          <w:lang w:val="it-IT" w:bidi="hi-IN"/>
-        </w:rPr>
-        <w:br/>
-      </w:r>
-      <w:r>
-        <w:rPr>
-          <w:rStyle w:val="TitleChar"/>
+          <w:lang w:val="it-IT" w:bidi="hi-IN"/>
+        </w:rPr>
+      </w:pPr>
+      <w:r>
+        <w:rPr>
           <w:b w:val="false"/>
-          <w:sz w:val="32"/>
-          <w:lang w:val="it-IT" w:bidi="hi-IN"/>
-        </w:rPr>
-        <w:t>Basi di Dati e Conoscenza</w:t>
+          <w:sz w:val="40"/>
+          <w:lang w:val="it-IT" w:bidi="hi-IN"/>
+        </w:rPr>
       </w:r>
     </w:p>
     <w:p>
       <w:pPr>
         <w:pStyle w:val="Titoloprincipale"/>
         <w:rPr>
-          <w:rStyle w:val="TitleChar"/>
+          <w:lang w:val="it-IT" w:bidi="hi-IN"/>
+        </w:rPr>
+      </w:pPr>
+      <w:r>
+        <w:rPr>
           <w:b w:val="false"/>
+          <w:sz w:val="40"/>
+          <w:lang w:val="it-IT" w:bidi="hi-IN"/>
+        </w:rPr>
+        <w:t>BACHECA ELETTRONICA</w:t>
+      </w:r>
+    </w:p>
+    <w:p>
+      <w:pPr>
+        <w:pStyle w:val="Titoloprincipale"/>
+        <w:rPr>
+          <w:lang w:val="it-IT" w:bidi="hi-IN"/>
+        </w:rPr>
+      </w:pPr>
+      <w:r>
+        <w:rPr>
           <w:b w:val="false"/>
-          <w:sz w:val="32"/>
-          <w:lang w:val="it"/>
-        </w:rPr>
-      </w:pPr>
-      <w:r>
-        <w:rPr>
-          <w:rStyle w:val="TitleChar"/>
-          <w:b w:val="false"/>
-          <w:sz w:val="32"/>
-          <w:lang w:val="it-IT" w:bidi="hi-IN"/>
-        </w:rPr>
-        <w:t>Progetto A.A. 2020/2021</w:t>
+          <w:sz w:val="40"/>
+          <w:lang w:val="it-IT" w:bidi="hi-IN"/>
+        </w:rPr>
+        <w:t>DI ANNUNCI</w:t>
       </w:r>
     </w:p>
     <w:p>
@@ -223,7 +263,7 @@
       <w:pPr>
         <w:pStyle w:val="Titoloprincipale"/>
         <w:rPr>
-          <w:lang w:val="it-IT"/>
+          <w:lang w:val="it-IT" w:bidi="hi-IN"/>
         </w:rPr>
       </w:pPr>
       <w:r>
@@ -232,64 +272,14 @@
           <w:sz w:val="40"/>
           <w:lang w:val="it-IT" w:bidi="hi-IN"/>
         </w:rPr>
-        <w:t>BACHECA ELETTRONICA</w:t>
+        <w:t>0267412</w:t>
       </w:r>
     </w:p>
     <w:p>
       <w:pPr>
         <w:pStyle w:val="Titoloprincipale"/>
         <w:rPr>
-          <w:lang w:val="it-IT"/>
-        </w:rPr>
-      </w:pPr>
-      <w:r>
-        <w:rPr>
-          <w:b w:val="false"/>
-          <w:sz w:val="40"/>
-          <w:lang w:val="it-IT" w:bidi="hi-IN"/>
-        </w:rPr>
-        <w:t>DI ANNUNCI</w:t>
-      </w:r>
-    </w:p>
-    <w:p>
-      <w:pPr>
-        <w:pStyle w:val="Titoloprincipale"/>
-        <w:rPr>
-          <w:b w:val="false"/>
-          <w:b w:val="false"/>
-          <w:sz w:val="40"/>
-          <w:lang w:val="it-IT" w:bidi="hi-IN"/>
-        </w:rPr>
-      </w:pPr>
-      <w:r>
-        <w:rPr>
-          <w:b w:val="false"/>
-          <w:sz w:val="40"/>
-          <w:lang w:val="it-IT" w:bidi="hi-IN"/>
-        </w:rPr>
-      </w:r>
-    </w:p>
-    <w:p>
-      <w:pPr>
-        <w:pStyle w:val="Titoloprincipale"/>
-        <w:rPr>
-          <w:lang w:val="it-IT"/>
-        </w:rPr>
-      </w:pPr>
-      <w:r>
-        <w:rPr>
-          <w:b w:val="false"/>
-          <w:sz w:val="40"/>
-          <w:lang w:val="it-IT" w:bidi="hi-IN"/>
-        </w:rPr>
-        <w:t>0267412</w:t>
-      </w:r>
-    </w:p>
-    <w:p>
-      <w:pPr>
-        <w:pStyle w:val="Titoloprincipale"/>
-        <w:rPr>
-          <w:lang w:val="it-IT"/>
+          <w:lang w:val="it-IT" w:bidi="hi-IN"/>
         </w:rPr>
       </w:pPr>
       <w:r>
@@ -702,7 +692,7 @@
         <w:pStyle w:val="Annotationtext"/>
         <w:shd w:val="clear" w:fill="E2E2E2"/>
         <w:rPr>
-          <w:sz w:val="22"/>
+          <w:lang w:val="it-IT" w:bidi="hi-IN"/>
         </w:rPr>
       </w:pPr>
       <w:r>
@@ -734,7 +724,7 @@
         <w:pStyle w:val="Annotationtext"/>
         <w:shd w:val="clear" w:fill="E2E2E2"/>
         <w:rPr>
-          <w:sz w:val="22"/>
+          <w:lang w:val="it-IT" w:bidi="hi-IN"/>
         </w:rPr>
       </w:pPr>
       <w:r>
@@ -750,7 +740,7 @@
         <w:pStyle w:val="Annotationtext"/>
         <w:shd w:val="clear" w:fill="E2E2E2"/>
         <w:rPr>
-          <w:sz w:val="22"/>
+          <w:lang w:val="it-IT" w:bidi="hi-IN"/>
         </w:rPr>
       </w:pPr>
       <w:r>
@@ -766,7 +756,7 @@
         <w:pStyle w:val="Annotationtext"/>
         <w:shd w:val="clear" w:fill="E2E2E2"/>
         <w:rPr>
-          <w:sz w:val="22"/>
+          <w:lang w:val="it-IT" w:bidi="hi-IN"/>
         </w:rPr>
       </w:pPr>
       <w:r>
@@ -782,7 +772,7 @@
         <w:pStyle w:val="Annotationtext"/>
         <w:shd w:val="clear" w:fill="E2E2E2"/>
         <w:rPr>
-          <w:sz w:val="22"/>
+          <w:lang w:val="it-IT" w:bidi="hi-IN"/>
         </w:rPr>
       </w:pPr>
       <w:r>
@@ -812,10 +802,7 @@
     <w:p>
       <w:pPr>
         <w:pStyle w:val="Annotationtext"/>
-        <w:rPr>
-          <w:sz w:val="22"/>
-          <w:lang w:val="it"/>
-        </w:rPr>
+        <w:rPr/>
       </w:pPr>
       <w:r>
         <w:rPr>
@@ -878,7 +865,7 @@
         </w:numPr>
         <w:ind w:left="432" w:hanging="432"/>
         <w:rPr>
-          <w:sz w:val="32"/>
+          <w:lang w:val="it-IT" w:bidi="hi-IN"/>
         </w:rPr>
       </w:pPr>
       <w:bookmarkStart w:id="1" w:name="_Toc1680568092"/>
@@ -937,8 +924,7 @@
             <w:pPr>
               <w:pStyle w:val="Normal"/>
               <w:rPr>
-                <w:sz w:val="24"/>
-                <w:lang w:val="it-IT"/>
+                <w:lang w:val="it-IT" w:bidi="hi-IN"/>
               </w:rPr>
             </w:pPr>
             <w:r>
@@ -953,8 +939,7 @@
             <w:pPr>
               <w:pStyle w:val="Normal"/>
               <w:rPr>
-                <w:sz w:val="24"/>
-                <w:lang w:val="it-IT"/>
+                <w:lang w:val="it-IT" w:bidi="hi-IN"/>
               </w:rPr>
             </w:pPr>
             <w:r>
@@ -969,8 +954,7 @@
             <w:pPr>
               <w:pStyle w:val="Normal"/>
               <w:rPr>
-                <w:sz w:val="24"/>
-                <w:lang w:val="it-IT"/>
+                <w:lang w:val="it-IT" w:bidi="hi-IN"/>
               </w:rPr>
             </w:pPr>
             <w:r>
@@ -985,7 +969,7 @@
             <w:pPr>
               <w:pStyle w:val="Normal"/>
               <w:rPr>
-                <w:lang w:val="it-IT"/>
+                <w:lang w:val="it-IT" w:bidi="hi-IN"/>
               </w:rPr>
             </w:pPr>
             <w:r>
@@ -1015,7 +999,7 @@
             <w:pPr>
               <w:pStyle w:val="Normal"/>
               <w:rPr>
-                <w:lang w:val="it-IT"/>
+                <w:lang w:val="it-IT" w:bidi="hi-IN"/>
               </w:rPr>
             </w:pPr>
             <w:r>
@@ -1030,7 +1014,7 @@
             <w:pPr>
               <w:pStyle w:val="Normal"/>
               <w:rPr>
-                <w:lang w:val="it-IT"/>
+                <w:lang w:val="it-IT" w:bidi="hi-IN"/>
               </w:rPr>
             </w:pPr>
             <w:r>
@@ -1045,7 +1029,7 @@
             <w:pPr>
               <w:pStyle w:val="Normal"/>
               <w:rPr>
-                <w:lang w:val="it-IT"/>
+                <w:lang w:val="it-IT" w:bidi="hi-IN"/>
               </w:rPr>
             </w:pPr>
             <w:r>
@@ -1060,7 +1044,7 @@
             <w:pPr>
               <w:pStyle w:val="Normal"/>
               <w:rPr>
-                <w:lang w:val="it-IT"/>
+                <w:lang w:val="it-IT" w:bidi="hi-IN"/>
               </w:rPr>
             </w:pPr>
             <w:r>
@@ -1075,7 +1059,7 @@
             <w:pPr>
               <w:pStyle w:val="Normal"/>
               <w:rPr>
-                <w:lang w:val="it-IT"/>
+                <w:lang w:val="it-IT" w:bidi="hi-IN"/>
               </w:rPr>
             </w:pPr>
             <w:r>
@@ -1105,7 +1089,7 @@
             <w:pPr>
               <w:pStyle w:val="Normal"/>
               <w:rPr>
-                <w:lang w:val="it-IT"/>
+                <w:lang w:val="it-IT" w:bidi="hi-IN"/>
               </w:rPr>
             </w:pPr>
             <w:r>
@@ -1120,7 +1104,7 @@
             <w:pPr>
               <w:pStyle w:val="Normal"/>
               <w:rPr>
-                <w:lang w:val="it-IT"/>
+                <w:lang w:val="it-IT" w:bidi="hi-IN"/>
               </w:rPr>
             </w:pPr>
             <w:r>
@@ -1135,7 +1119,7 @@
             <w:pPr>
               <w:pStyle w:val="Normal"/>
               <w:rPr>
-                <w:lang w:val="it-IT"/>
+                <w:lang w:val="it-IT" w:bidi="hi-IN"/>
               </w:rPr>
             </w:pPr>
             <w:r>
@@ -1150,7 +1134,7 @@
             <w:pPr>
               <w:pStyle w:val="Normal"/>
               <w:rPr>
-                <w:lang w:val="it-IT"/>
+                <w:lang w:val="it-IT" w:bidi="hi-IN"/>
               </w:rPr>
             </w:pPr>
             <w:r>
@@ -1165,7 +1149,7 @@
             <w:pPr>
               <w:pStyle w:val="Normal"/>
               <w:rPr>
-                <w:lang w:val="it-IT"/>
+                <w:lang w:val="it-IT" w:bidi="hi-IN"/>
               </w:rPr>
             </w:pPr>
             <w:r>
@@ -1180,7 +1164,7 @@
             <w:pPr>
               <w:pStyle w:val="Normal"/>
               <w:rPr>
-                <w:lang w:val="it-IT"/>
+                <w:lang w:val="it-IT" w:bidi="hi-IN"/>
               </w:rPr>
             </w:pPr>
             <w:r>
@@ -1210,7 +1194,7 @@
             <w:pPr>
               <w:pStyle w:val="Normal"/>
               <w:rPr>
-                <w:lang w:val="it-IT"/>
+                <w:lang w:val="it-IT" w:bidi="hi-IN"/>
               </w:rPr>
             </w:pPr>
             <w:r>
@@ -1225,7 +1209,7 @@
             <w:pPr>
               <w:pStyle w:val="Normal"/>
               <w:rPr>
-                <w:lang w:val="it-IT"/>
+                <w:lang w:val="it-IT" w:bidi="hi-IN"/>
               </w:rPr>
             </w:pPr>
             <w:r>
@@ -1240,7 +1224,7 @@
             <w:pPr>
               <w:pStyle w:val="Normal"/>
               <w:rPr>
-                <w:lang w:val="it-IT"/>
+                <w:lang w:val="it-IT" w:bidi="hi-IN"/>
               </w:rPr>
             </w:pPr>
             <w:r>
@@ -1255,7 +1239,7 @@
             <w:pPr>
               <w:pStyle w:val="Normal"/>
               <w:rPr>
-                <w:lang w:val="it-IT"/>
+                <w:lang w:val="it-IT" w:bidi="hi-IN"/>
               </w:rPr>
             </w:pPr>
             <w:r>
@@ -1285,7 +1269,7 @@
             <w:pPr>
               <w:pStyle w:val="Normal"/>
               <w:rPr>
-                <w:lang w:val="it-IT"/>
+                <w:lang w:val="it-IT" w:bidi="hi-IN"/>
               </w:rPr>
             </w:pPr>
             <w:r>
@@ -1300,7 +1284,7 @@
             <w:pPr>
               <w:pStyle w:val="Normal"/>
               <w:rPr>
-                <w:lang w:val="it-IT"/>
+                <w:lang w:val="it-IT" w:bidi="hi-IN"/>
               </w:rPr>
             </w:pPr>
             <w:r>
@@ -1315,7 +1299,7 @@
             <w:pPr>
               <w:pStyle w:val="Normal"/>
               <w:rPr>
-                <w:lang w:val="it-IT"/>
+                <w:lang w:val="it-IT" w:bidi="hi-IN"/>
               </w:rPr>
             </w:pPr>
             <w:r>
@@ -1330,7 +1314,7 @@
             <w:pPr>
               <w:pStyle w:val="Normal"/>
               <w:rPr>
-                <w:lang w:val="it-IT"/>
+                <w:lang w:val="it-IT" w:bidi="hi-IN"/>
               </w:rPr>
             </w:pPr>
             <w:r>
@@ -1345,7 +1329,7 @@
             <w:pPr>
               <w:pStyle w:val="Normal"/>
               <w:rPr>
-                <w:lang w:val="it-IT"/>
+                <w:lang w:val="it-IT" w:bidi="hi-IN"/>
               </w:rPr>
             </w:pPr>
             <w:r>
@@ -1360,7 +1344,7 @@
             <w:pPr>
               <w:pStyle w:val="Normal"/>
               <w:rPr>
-                <w:lang w:val="it-IT"/>
+                <w:lang w:val="it-IT" w:bidi="hi-IN"/>
               </w:rPr>
             </w:pPr>
             <w:r>
@@ -1375,7 +1359,7 @@
             <w:pPr>
               <w:pStyle w:val="Normal"/>
               <w:rPr>
-                <w:lang w:val="it-IT"/>
+                <w:lang w:val="it-IT" w:bidi="hi-IN"/>
               </w:rPr>
             </w:pPr>
             <w:r>
@@ -1390,7 +1374,7 @@
             <w:pPr>
               <w:pStyle w:val="Normal"/>
               <w:rPr>
-                <w:lang w:val="it-IT"/>
+                <w:lang w:val="it-IT" w:bidi="hi-IN"/>
               </w:rPr>
             </w:pPr>
             <w:r>
@@ -1405,7 +1389,7 @@
             <w:pPr>
               <w:pStyle w:val="Normal"/>
               <w:rPr>
-                <w:lang w:val="it-IT"/>
+                <w:lang w:val="it-IT" w:bidi="hi-IN"/>
               </w:rPr>
             </w:pPr>
             <w:r>
@@ -1420,7 +1404,7 @@
             <w:pPr>
               <w:pStyle w:val="Normal"/>
               <w:rPr>
-                <w:lang w:val="it-IT"/>
+                <w:lang w:val="it-IT" w:bidi="hi-IN"/>
               </w:rPr>
             </w:pPr>
             <w:r>
@@ -1435,7 +1419,7 @@
             <w:pPr>
               <w:pStyle w:val="Normal"/>
               <w:rPr>
-                <w:lang w:val="it-IT"/>
+                <w:lang w:val="it-IT" w:bidi="hi-IN"/>
               </w:rPr>
             </w:pPr>
             <w:r>
@@ -1465,7 +1449,7 @@
             <w:pPr>
               <w:pStyle w:val="Normal"/>
               <w:rPr>
-                <w:lang w:val="it-IT"/>
+                <w:lang w:val="it-IT" w:bidi="hi-IN"/>
               </w:rPr>
             </w:pPr>
             <w:r>
@@ -1480,7 +1464,7 @@
             <w:pPr>
               <w:pStyle w:val="Normal"/>
               <w:rPr>
-                <w:lang w:val="it-IT"/>
+                <w:lang w:val="it-IT" w:bidi="hi-IN"/>
               </w:rPr>
             </w:pPr>
             <w:r>
@@ -1495,7 +1479,7 @@
             <w:pPr>
               <w:pStyle w:val="Normal"/>
               <w:rPr>
-                <w:lang w:val="it-IT"/>
+                <w:lang w:val="it-IT" w:bidi="hi-IN"/>
               </w:rPr>
             </w:pPr>
             <w:r>
@@ -1510,7 +1494,7 @@
             <w:pPr>
               <w:pStyle w:val="Normal"/>
               <w:rPr>
-                <w:lang w:val="it-IT"/>
+                <w:lang w:val="it-IT" w:bidi="hi-IN"/>
               </w:rPr>
             </w:pPr>
             <w:r>
@@ -1525,7 +1509,7 @@
             <w:pPr>
               <w:pStyle w:val="Normal"/>
               <w:rPr>
-                <w:lang w:val="it-IT"/>
+                <w:lang w:val="it-IT" w:bidi="hi-IN"/>
               </w:rPr>
             </w:pPr>
             <w:r>
@@ -1540,7 +1524,7 @@
             <w:pPr>
               <w:pStyle w:val="Normal"/>
               <w:rPr>
-                <w:lang w:val="it-IT"/>
+                <w:lang w:val="it-IT" w:bidi="hi-IN"/>
               </w:rPr>
             </w:pPr>
             <w:r>
@@ -1620,8 +1604,7 @@
               <w:spacing w:before="0" w:after="6"/>
               <w:jc w:val="left"/>
               <w:rPr>
-                <w:color w:val="000000"/>
-                <w:lang w:val="it-IT" w:eastAsia="en-GB"/>
+                <w:lang w:val="it-IT" w:bidi="hi-IN"/>
               </w:rPr>
             </w:pPr>
             <w:r>
@@ -1719,8 +1702,7 @@
               <w:spacing w:before="0" w:after="6"/>
               <w:jc w:val="left"/>
               <w:rPr>
-                <w:color w:val="000000"/>
-                <w:lang w:val="it-IT" w:eastAsia="en-GB"/>
+                <w:lang w:val="it-IT" w:bidi="hi-IN"/>
               </w:rPr>
             </w:pPr>
             <w:r>
@@ -1769,8 +1751,7 @@
               <w:spacing w:before="0" w:after="6"/>
               <w:jc w:val="left"/>
               <w:rPr>
-                <w:color w:val="000000"/>
-                <w:lang w:val="it-IT" w:eastAsia="en-GB"/>
+                <w:lang w:val="it-IT" w:bidi="hi-IN"/>
               </w:rPr>
             </w:pPr>
             <w:r>
@@ -1796,8 +1777,7 @@
               <w:spacing w:before="0" w:after="6"/>
               <w:jc w:val="left"/>
               <w:rPr>
-                <w:color w:val="000000"/>
-                <w:lang w:val="it-IT" w:eastAsia="en-GB"/>
+                <w:lang w:val="it-IT" w:bidi="hi-IN"/>
               </w:rPr>
             </w:pPr>
             <w:r>
@@ -1835,8 +1815,7 @@
               <w:spacing w:before="0" w:after="6"/>
               <w:jc w:val="left"/>
               <w:rPr>
-                <w:color w:val="000000"/>
-                <w:lang w:val="it-IT" w:eastAsia="en-GB"/>
+                <w:lang w:val="it-IT" w:bidi="hi-IN"/>
               </w:rPr>
             </w:pPr>
             <w:r>
@@ -1874,8 +1853,7 @@
               <w:spacing w:before="0" w:after="6"/>
               <w:jc w:val="left"/>
               <w:rPr>
-                <w:color w:val="000000"/>
-                <w:lang w:val="it-IT" w:eastAsia="en-GB"/>
+                <w:lang w:val="it-IT" w:bidi="hi-IN"/>
               </w:rPr>
             </w:pPr>
             <w:r>
@@ -1913,8 +1891,7 @@
               <w:spacing w:before="0" w:after="6"/>
               <w:jc w:val="left"/>
               <w:rPr>
-                <w:color w:val="000000"/>
-                <w:lang w:val="it-IT" w:eastAsia="en-GB"/>
+                <w:lang w:val="it-IT" w:bidi="hi-IN"/>
               </w:rPr>
             </w:pPr>
             <w:r>
@@ -1952,8 +1929,7 @@
               <w:spacing w:before="0" w:after="6"/>
               <w:jc w:val="left"/>
               <w:rPr>
-                <w:color w:val="000000"/>
-                <w:lang w:val="it-IT" w:eastAsia="en-GB"/>
+                <w:lang w:val="it-IT" w:bidi="hi-IN"/>
               </w:rPr>
             </w:pPr>
             <w:r>
@@ -1979,8 +1955,7 @@
               <w:spacing w:before="0" w:after="6"/>
               <w:jc w:val="left"/>
               <w:rPr>
-                <w:color w:val="000000"/>
-                <w:lang w:val="it-IT" w:eastAsia="en-GB"/>
+                <w:lang w:val="it-IT" w:bidi="hi-IN"/>
               </w:rPr>
             </w:pPr>
             <w:r>
@@ -2029,8 +2004,7 @@
               <w:spacing w:before="0" w:after="6"/>
               <w:jc w:val="left"/>
               <w:rPr>
-                <w:color w:val="000000"/>
-                <w:lang w:val="it-IT" w:eastAsia="en-GB"/>
+                <w:lang w:val="it-IT" w:bidi="hi-IN"/>
               </w:rPr>
             </w:pPr>
             <w:r>
@@ -2052,7 +2026,7 @@
               <w:spacing w:before="0" w:after="6"/>
               <w:jc w:val="left"/>
               <w:rPr>
-                <w:lang w:val="it-IT"/>
+                <w:lang w:val="it-IT" w:bidi="hi-IN"/>
               </w:rPr>
             </w:pPr>
             <w:r>
@@ -2138,7 +2112,7 @@
         </w:numPr>
         <w:ind w:left="432" w:hanging="432"/>
         <w:rPr>
-          <w:lang w:val="it-IT"/>
+          <w:lang w:val="it-IT" w:bidi="hi-IN"/>
         </w:rPr>
       </w:pPr>
       <w:r>
@@ -2180,7 +2154,7 @@
         <w:pStyle w:val="Annotationtext"/>
         <w:shd w:val="clear" w:fill="E2E2E2"/>
         <w:rPr>
-          <w:sz w:val="22"/>
+          <w:lang w:val="it-IT" w:bidi="hi-IN"/>
         </w:rPr>
       </w:pPr>
       <w:r>
@@ -2200,7 +2174,7 @@
         </w:numPr>
         <w:ind w:left="0" w:hanging="0"/>
         <w:rPr>
-          <w:sz w:val="28"/>
+          <w:lang w:val="it-IT" w:bidi="hi-IN"/>
         </w:rPr>
       </w:pPr>
       <w:r>
@@ -2231,7 +2205,7 @@
         <w:pStyle w:val="Annotationtext"/>
         <w:shd w:val="clear" w:fill="E2E2E2"/>
         <w:rPr>
-          <w:sz w:val="22"/>
+          <w:lang w:val="it-IT" w:bidi="hi-IN"/>
         </w:rPr>
       </w:pPr>
       <w:r>
@@ -2305,8 +2279,7 @@
               <w:spacing w:lineRule="auto" w:line="240"/>
               <w:jc w:val="center"/>
               <w:rPr>
-                <w:color w:val="181818"/>
-                <w:sz w:val="24"/>
+                <w:lang w:val="it-IT" w:bidi="hi-IN"/>
               </w:rPr>
             </w:pPr>
             <w:r>
@@ -2339,8 +2312,7 @@
               <w:spacing w:lineRule="auto" w:line="240"/>
               <w:jc w:val="center"/>
               <w:rPr>
-                <w:color w:val="181818"/>
-                <w:sz w:val="24"/>
+                <w:lang w:val="it-IT" w:bidi="hi-IN"/>
               </w:rPr>
             </w:pPr>
             <w:r>
@@ -2373,8 +2345,7 @@
               <w:spacing w:lineRule="auto" w:line="240"/>
               <w:jc w:val="center"/>
               <w:rPr>
-                <w:color w:val="181818"/>
-                <w:sz w:val="24"/>
+                <w:lang w:val="it-IT" w:bidi="hi-IN"/>
               </w:rPr>
             </w:pPr>
             <w:r>
@@ -2407,10 +2378,7 @@
               <w:spacing w:lineRule="auto" w:line="240"/>
               <w:jc w:val="center"/>
               <w:rPr>
-                <w:b/>
-                <w:b/>
-                <w:color w:val="181818"/>
-                <w:sz w:val="24"/>
+                <w:lang w:val="it-IT" w:bidi="hi-IN"/>
               </w:rPr>
             </w:pPr>
             <w:r>
@@ -2445,8 +2413,7 @@
               <w:pStyle w:val="Normal"/>
               <w:spacing w:lineRule="auto" w:line="240"/>
               <w:rPr>
-                <w:sz w:val="24"/>
-                <w:lang w:val="it-IT"/>
+                <w:lang w:val="it-IT" w:bidi="hi-IN"/>
               </w:rPr>
             </w:pPr>
             <w:r>
@@ -2476,8 +2443,7 @@
               <w:pStyle w:val="Normal"/>
               <w:spacing w:lineRule="auto" w:line="240"/>
               <w:rPr>
-                <w:sz w:val="24"/>
-                <w:lang w:val="it-IT"/>
+                <w:lang w:val="it-IT" w:bidi="hi-IN"/>
               </w:rPr>
             </w:pPr>
             <w:r>
@@ -2507,8 +2473,7 @@
               <w:pStyle w:val="Normal"/>
               <w:spacing w:lineRule="auto" w:line="240"/>
               <w:rPr>
-                <w:sz w:val="24"/>
-                <w:lang w:val="it-IT"/>
+                <w:lang w:val="it-IT" w:bidi="hi-IN"/>
               </w:rPr>
             </w:pPr>
             <w:r>
@@ -3022,7 +2987,7 @@
       <w:pPr>
         <w:pStyle w:val="Titolo3"/>
         <w:rPr>
-          <w:lang w:val="it-IT"/>
+          <w:lang w:val="it-IT" w:bidi="hi-IN"/>
         </w:rPr>
       </w:pPr>
       <w:r>
@@ -3106,8 +3071,7 @@
               <w:pStyle w:val="Corpodeltesto"/>
               <w:jc w:val="left"/>
               <w:rPr>
-                <w:sz w:val="24"/>
-                <w:lang w:val="it-IT"/>
+                <w:lang w:val="it-IT" w:bidi="hi-IN"/>
               </w:rPr>
             </w:pPr>
             <w:r>
@@ -3197,8 +3161,7 @@
               <w:pStyle w:val="Corpodeltesto"/>
               <w:jc w:val="left"/>
               <w:rPr>
-                <w:sz w:val="24"/>
-                <w:lang w:val="it-IT"/>
+                <w:lang w:val="it-IT" w:bidi="hi-IN"/>
               </w:rPr>
             </w:pPr>
             <w:r>
@@ -3218,8 +3181,7 @@
               </w:numPr>
               <w:jc w:val="left"/>
               <w:rPr>
-                <w:sz w:val="24"/>
-                <w:lang w:val="it-IT"/>
+                <w:lang w:val="it-IT" w:bidi="hi-IN"/>
               </w:rPr>
             </w:pPr>
             <w:r>
@@ -3239,8 +3201,7 @@
               </w:numPr>
               <w:jc w:val="left"/>
               <w:rPr>
-                <w:sz w:val="24"/>
-                <w:lang w:val="it-IT"/>
+                <w:lang w:val="it-IT" w:bidi="hi-IN"/>
               </w:rPr>
             </w:pPr>
             <w:r>
@@ -3260,8 +3221,7 @@
               </w:numPr>
               <w:jc w:val="left"/>
               <w:rPr>
-                <w:sz w:val="24"/>
-                <w:lang w:val="it-IT"/>
+                <w:lang w:val="it-IT" w:bidi="hi-IN"/>
               </w:rPr>
             </w:pPr>
             <w:r>
@@ -3322,8 +3282,7 @@
               </w:numPr>
               <w:jc w:val="left"/>
               <w:rPr>
-                <w:sz w:val="24"/>
-                <w:lang w:val="it-IT"/>
+                <w:lang w:val="it-IT" w:bidi="hi-IN"/>
               </w:rPr>
             </w:pPr>
             <w:r>
@@ -3343,8 +3302,7 @@
               </w:numPr>
               <w:jc w:val="left"/>
               <w:rPr>
-                <w:sz w:val="24"/>
-                <w:lang w:val="it-IT"/>
+                <w:lang w:val="it-IT" w:bidi="hi-IN"/>
               </w:rPr>
             </w:pPr>
             <w:r>
@@ -3398,7 +3356,7 @@
         </w:numPr>
         <w:ind w:left="0" w:hanging="0"/>
         <w:rPr>
-          <w:sz w:val="28"/>
+          <w:lang w:val="it-IT" w:bidi="hi-IN"/>
         </w:rPr>
       </w:pPr>
       <w:r>
@@ -3414,7 +3372,7 @@
         <w:pStyle w:val="Annotationtext"/>
         <w:shd w:val="clear" w:fill="E2E2E2"/>
         <w:rPr>
-          <w:sz w:val="22"/>
+          <w:lang w:val="it-IT" w:bidi="hi-IN"/>
         </w:rPr>
       </w:pPr>
       <w:r>
@@ -3488,9 +3446,7 @@
               <w:spacing w:lineRule="auto" w:line="240"/>
               <w:jc w:val="center"/>
               <w:rPr>
-                <w:b/>
-                <w:b/>
-                <w:sz w:val="24"/>
+                <w:lang w:val="it-IT" w:bidi="hi-IN"/>
               </w:rPr>
             </w:pPr>
             <w:r>
@@ -3522,9 +3478,7 @@
               <w:spacing w:lineRule="auto" w:line="240"/>
               <w:jc w:val="center"/>
               <w:rPr>
-                <w:b/>
-                <w:b/>
-                <w:sz w:val="24"/>
+                <w:lang w:val="it-IT" w:bidi="hi-IN"/>
               </w:rPr>
             </w:pPr>
             <w:r>
@@ -3556,9 +3510,7 @@
               <w:spacing w:lineRule="auto" w:line="240"/>
               <w:jc w:val="center"/>
               <w:rPr>
-                <w:b/>
-                <w:b/>
-                <w:sz w:val="24"/>
+                <w:lang w:val="it-IT" w:bidi="hi-IN"/>
               </w:rPr>
             </w:pPr>
             <w:r>
@@ -3590,9 +3542,7 @@
               <w:spacing w:lineRule="auto" w:line="240"/>
               <w:jc w:val="center"/>
               <w:rPr>
-                <w:b/>
-                <w:b/>
-                <w:sz w:val="24"/>
+                <w:lang w:val="it-IT" w:bidi="hi-IN"/>
               </w:rPr>
             </w:pPr>
             <w:r>
@@ -4721,7 +4671,7 @@
               <w:rPr>
                 <w:lang w:val="it-IT" w:bidi="hi-IN"/>
               </w:rPr>
-              <w:t>Storico delle conversazione</w:t>
+              <w:t>Conversazione</w:t>
             </w:r>
           </w:p>
         </w:tc>
@@ -4749,7 +4699,7 @@
               <w:rPr>
                 <w:lang w:val="it-IT" w:bidi="hi-IN"/>
               </w:rPr>
-              <w:t>Insieme di conversazioni composti  da messaggi</w:t>
+              <w:t>Interazione tramite messaggi tra utenti</w:t>
             </w:r>
           </w:p>
         </w:tc>
@@ -4806,7 +4756,7 @@
                 <w:sz w:val="24"/>
                 <w:lang w:val="it-IT" w:bidi="hi-IN"/>
               </w:rPr>
-              <w:t>Messaggio</w:t>
+              <w:t>Utente, Messaggio</w:t>
             </w:r>
           </w:p>
         </w:tc>
@@ -4837,7 +4787,13 @@
               <w:rPr>
                 <w:lang w:val="it-IT" w:bidi="hi-IN"/>
               </w:rPr>
-              <w:t>Informazione anagrafica</w:t>
+              <w:t>Storico delle conversazion</w:t>
+            </w:r>
+            <w:r>
+              <w:rPr>
+                <w:lang w:val="it-IT" w:bidi="hi-IN"/>
+              </w:rPr>
+              <w:t>i</w:t>
             </w:r>
           </w:p>
         </w:tc>
@@ -4865,7 +4821,7 @@
               <w:rPr>
                 <w:lang w:val="it-IT" w:bidi="hi-IN"/>
               </w:rPr>
-              <w:t>Contiene tutti i dati identificativi necessari dell’utente</w:t>
+              <w:t>Insieme di conversazioni composti  da messaggi</w:t>
             </w:r>
           </w:p>
         </w:tc>
@@ -4893,7 +4849,6 @@
               <w:rPr>
                 <w:lang w:val="it-IT" w:bidi="hi-IN"/>
               </w:rPr>
-              <w:t>Dati anagrafici</w:t>
             </w:r>
           </w:p>
         </w:tc>
@@ -4923,27 +4878,129 @@
                 <w:sz w:val="24"/>
                 <w:lang w:val="it-IT" w:bidi="hi-IN"/>
               </w:rPr>
+              <w:t>Conversazione</w:t>
+            </w:r>
+          </w:p>
+        </w:tc>
+      </w:tr>
+      <w:tr>
+        <w:trPr/>
+        <w:tc>
+          <w:tcPr>
+            <w:tcW w:w="2490" w:type="dxa"/>
+            <w:tcBorders>
+              <w:left w:val="single" w:sz="4" w:space="0" w:color="000000"/>
+              <w:bottom w:val="single" w:sz="4" w:space="0" w:color="000000"/>
+              <w:right w:val="single" w:sz="4" w:space="0" w:color="000000"/>
+              <w:insideH w:val="single" w:sz="4" w:space="0" w:color="000000"/>
+              <w:insideV w:val="single" w:sz="4" w:space="0" w:color="000000"/>
+            </w:tcBorders>
+            <w:shd w:fill="auto" w:val="clear"/>
+          </w:tcPr>
+          <w:p>
+            <w:pPr>
+              <w:pStyle w:val="Normal"/>
+              <w:spacing w:lineRule="auto" w:line="240"/>
+              <w:rPr>
+                <w:lang w:val="it-IT" w:bidi="hi-IN"/>
+              </w:rPr>
+            </w:pPr>
+            <w:r>
+              <w:rPr>
+                <w:lang w:val="it-IT" w:bidi="hi-IN"/>
+              </w:rPr>
+              <w:t>Informazione anagrafica</w:t>
+            </w:r>
+          </w:p>
+        </w:tc>
+        <w:tc>
+          <w:tcPr>
+            <w:tcW w:w="2491" w:type="dxa"/>
+            <w:tcBorders>
+              <w:left w:val="single" w:sz="4" w:space="0" w:color="000000"/>
+              <w:bottom w:val="single" w:sz="4" w:space="0" w:color="000000"/>
+              <w:right w:val="single" w:sz="4" w:space="0" w:color="000000"/>
+              <w:insideH w:val="single" w:sz="4" w:space="0" w:color="000000"/>
+              <w:insideV w:val="single" w:sz="4" w:space="0" w:color="000000"/>
+            </w:tcBorders>
+            <w:shd w:fill="auto" w:val="clear"/>
+          </w:tcPr>
+          <w:p>
+            <w:pPr>
+              <w:pStyle w:val="Normal"/>
+              <w:spacing w:lineRule="auto" w:line="240"/>
+              <w:rPr>
+                <w:lang w:val="it-IT" w:bidi="hi-IN"/>
+              </w:rPr>
+            </w:pPr>
+            <w:r>
+              <w:rPr>
+                <w:lang w:val="it-IT" w:bidi="hi-IN"/>
+              </w:rPr>
+              <w:t>Contiene tutti i dati identificativi necessari dell’utente</w:t>
+            </w:r>
+          </w:p>
+        </w:tc>
+        <w:tc>
+          <w:tcPr>
+            <w:tcW w:w="2492" w:type="dxa"/>
+            <w:tcBorders>
+              <w:left w:val="single" w:sz="4" w:space="0" w:color="000000"/>
+              <w:bottom w:val="single" w:sz="4" w:space="0" w:color="000000"/>
+              <w:right w:val="single" w:sz="4" w:space="0" w:color="000000"/>
+              <w:insideH w:val="single" w:sz="4" w:space="0" w:color="000000"/>
+              <w:insideV w:val="single" w:sz="4" w:space="0" w:color="000000"/>
+            </w:tcBorders>
+            <w:shd w:fill="auto" w:val="clear"/>
+          </w:tcPr>
+          <w:p>
+            <w:pPr>
+              <w:pStyle w:val="Normal"/>
+              <w:spacing w:lineRule="auto" w:line="240"/>
+              <w:rPr>
+                <w:lang w:val="it-IT" w:bidi="hi-IN"/>
+              </w:rPr>
+            </w:pPr>
+            <w:r>
+              <w:rPr>
+                <w:lang w:val="it-IT" w:bidi="hi-IN"/>
+              </w:rPr>
+              <w:t>Dati anagrafici</w:t>
+            </w:r>
+          </w:p>
+        </w:tc>
+        <w:tc>
+          <w:tcPr>
+            <w:tcW w:w="2488" w:type="dxa"/>
+            <w:tcBorders>
+              <w:left w:val="single" w:sz="4" w:space="0" w:color="000000"/>
+              <w:bottom w:val="single" w:sz="4" w:space="0" w:color="000000"/>
+              <w:right w:val="single" w:sz="4" w:space="0" w:color="000000"/>
+              <w:insideH w:val="single" w:sz="4" w:space="0" w:color="000000"/>
+              <w:insideV w:val="single" w:sz="4" w:space="0" w:color="000000"/>
+            </w:tcBorders>
+            <w:shd w:fill="auto" w:val="clear"/>
+          </w:tcPr>
+          <w:p>
+            <w:pPr>
+              <w:pStyle w:val="Normal"/>
+              <w:spacing w:lineRule="auto" w:line="240"/>
+              <w:rPr>
+                <w:sz w:val="24"/>
+                <w:lang w:val="it-IT" w:bidi="hi-IN"/>
+              </w:rPr>
+            </w:pPr>
+            <w:r>
+              <w:rPr>
+                <w:sz w:val="24"/>
+                <w:lang w:val="it-IT" w:bidi="hi-IN"/>
+              </w:rPr>
               <w:t>Utente</w:t>
             </w:r>
           </w:p>
         </w:tc>
       </w:tr>
     </w:tbl>
-    <w:p>
-      <w:pPr>
-        <w:pStyle w:val="Normal"/>
-        <w:rPr>
-          <w:sz w:val="24"/>
-          <w:lang w:val="it-IT" w:bidi="hi-IN"/>
-        </w:rPr>
-      </w:pPr>
-      <w:r>
-        <w:rPr>
-          <w:sz w:val="24"/>
-          <w:lang w:val="it-IT" w:bidi="hi-IN"/>
-        </w:rPr>
-      </w:r>
-    </w:p>
     <w:p>
       <w:pPr>
         <w:pStyle w:val="Titolo2"/>
@@ -4958,18 +5015,36 @@
       </w:pPr>
       <w:r>
         <w:rPr>
-          <w:sz w:val="28"/>
-          <w:lang w:val="it-IT" w:bidi="hi-IN"/>
-        </w:rPr>
-        <w:t>Raggruppamento dei requisiti in insiemi omogenei</w:t>
+          <w:lang w:val="it-IT" w:bidi="hi-IN"/>
+        </w:rPr>
       </w:r>
     </w:p>
     <w:p>
       <w:pPr>
+        <w:pStyle w:val="Titolo2"/>
+        <w:numPr>
+          <w:ilvl w:val="0"/>
+          <w:numId w:val="0"/>
+        </w:numPr>
+        <w:ind w:left="0" w:hanging="0"/>
+        <w:rPr>
+          <w:lang w:val="it-IT" w:bidi="hi-IN"/>
+        </w:rPr>
+      </w:pPr>
+      <w:r>
+        <w:rPr>
+          <w:sz w:val="28"/>
+          <w:lang w:val="it-IT" w:bidi="hi-IN"/>
+        </w:rPr>
+        <w:t>Raggruppamento dei requisiti in insiemi omogenei</w:t>
+      </w:r>
+    </w:p>
+    <w:p>
+      <w:pPr>
         <w:pStyle w:val="Annotationtext"/>
         <w:shd w:val="clear" w:fill="E2E2E2"/>
         <w:rPr>
-          <w:sz w:val="22"/>
+          <w:lang w:val="it-IT" w:bidi="hi-IN"/>
         </w:rPr>
       </w:pPr>
       <w:r>
@@ -4998,7 +5073,7 @@
     <w:tbl>
       <w:tblPr>
         <w:tblStyle w:val="12"/>
-        <w:tblW w:w="9962" w:type="dxa"/>
+        <w:tblW w:w="9982" w:type="dxa"/>
         <w:jc w:val="left"/>
         <w:tblInd w:w="0" w:type="dxa"/>
         <w:tblBorders>
@@ -5017,13 +5092,15 @@
         </w:tblCellMar>
       </w:tblPr>
       <w:tblGrid>
-        <w:gridCol w:w="9962"/>
+        <w:gridCol w:w="9982"/>
       </w:tblGrid>
       <w:tr>
-        <w:trPr/>
+        <w:trPr>
+          <w:tblHeader w:val="true"/>
+        </w:trPr>
         <w:tc>
           <w:tcPr>
-            <w:tcW w:w="9962" w:type="dxa"/>
+            <w:tcW w:w="9982" w:type="dxa"/>
             <w:tcBorders>
               <w:top w:val="single" w:sz="4" w:space="0" w:color="000000"/>
               <w:left w:val="single" w:sz="4" w:space="0" w:color="000000"/>
@@ -5036,19 +5113,30 @@
           </w:tcPr>
           <w:p>
             <w:pPr>
-              <w:pStyle w:val="Normal"/>
-              <w:spacing w:lineRule="auto" w:line="240"/>
-              <w:rPr>
-                <w:lang w:val="it-IT" w:bidi="hi-IN"/>
-              </w:rPr>
-            </w:pPr>
-            <w:r>
+              <w:pStyle w:val="Corpodeltesto"/>
+              <w:spacing w:before="0" w:after="120"/>
               <w:rPr>
                 <w:b/>
-                <w:sz w:val="24"/>
-                <w:lang w:val="it-IT" w:bidi="hi-IN"/>
-              </w:rPr>
-              <w:t>Annuncio</w:t>
+                <w:b/>
+                <w:bCs/>
+                <w:lang w:val="it-IT" w:eastAsia="en-GB" w:bidi="hi-IN"/>
+              </w:rPr>
+            </w:pPr>
+            <w:r>
+              <w:rPr>
+                <w:b/>
+                <w:bCs/>
+                <w:lang w:val="it-IT" w:eastAsia="en-GB" w:bidi="hi-IN"/>
+              </w:rPr>
+              <w:t>A</w:t>
+            </w:r>
+            <w:r>
+              <w:rPr>
+                <w:b/>
+                <w:bCs/>
+                <w:lang w:val="it-IT" w:eastAsia="en-GB" w:bidi="hi-IN"/>
+              </w:rPr>
+              <w:t>nnuncio</w:t>
             </w:r>
           </w:p>
         </w:tc>
@@ -5059,7 +5147,7 @@
         </w:trPr>
         <w:tc>
           <w:tcPr>
-            <w:tcW w:w="9962" w:type="dxa"/>
+            <w:tcW w:w="9982" w:type="dxa"/>
             <w:tcBorders>
               <w:top w:val="single" w:sz="4" w:space="0" w:color="000000"/>
               <w:left w:val="single" w:sz="4" w:space="0" w:color="000000"/>
@@ -5074,6 +5162,8 @@
             <w:pPr>
               <w:pStyle w:val="Normal"/>
               <w:spacing w:lineRule="auto" w:line="240"/>
+              <w:jc w:val="left"/>
+              <w:textAlignment w:val="center"/>
               <w:rPr>
                 <w:b w:val="false"/>
                 <w:b w:val="false"/>
@@ -5104,7 +5194,7 @@
                 <w:u w:val="none"/>
                 <w:lang w:val="it-IT" w:bidi="hi-IN"/>
               </w:rPr>
-              <w:t xml:space="preserve">Quando un </w:t>
+              <w:t>U</w:t>
             </w:r>
             <w:r>
               <w:rPr>
@@ -5115,7 +5205,7 @@
                 <w:u w:val="none"/>
                 <w:lang w:val="it-IT" w:bidi="hi-IN"/>
               </w:rPr>
-              <w:t>annuncio</w:t>
+              <w:t xml:space="preserve">n </w:t>
             </w:r>
             <w:r>
               <w:rPr>
@@ -5126,7 +5216,7 @@
                 <w:u w:val="none"/>
                 <w:lang w:val="it-IT" w:bidi="hi-IN"/>
               </w:rPr>
-              <w:t xml:space="preserve"> inserito in bacheca è </w:t>
+              <w:t>annuncio</w:t>
             </w:r>
             <w:r>
               <w:rPr>
@@ -5137,7 +5227,7 @@
                 <w:u w:val="none"/>
                 <w:lang w:val="it-IT" w:bidi="hi-IN"/>
               </w:rPr>
-              <w:t>classificato come</w:t>
+              <w:t xml:space="preserve"> inserito in bacheca </w:t>
             </w:r>
             <w:r>
               <w:rPr>
@@ -5148,7 +5238,40 @@
                 <w:u w:val="none"/>
                 <w:lang w:val="it-IT" w:bidi="hi-IN"/>
               </w:rPr>
-              <w:t xml:space="preserve"> venduto, l’utente lo indica come tale e questo non viene più visualizzato nella bacheca pubblica.  </w:t>
+              <w:t>classificato come</w:t>
+            </w:r>
+            <w:r>
+              <w:rPr>
+                <w:b/>
+                <w:bCs/>
+                <w:color w:val="000000"/>
+                <w:sz w:val="24"/>
+                <w:u w:val="none"/>
+                <w:lang w:val="it-IT" w:bidi="hi-IN"/>
+              </w:rPr>
+              <w:t xml:space="preserve"> vendut</w:t>
+            </w:r>
+            <w:r>
+              <w:rPr>
+                <w:b/>
+                <w:bCs/>
+                <w:color w:val="000000"/>
+                <w:sz w:val="24"/>
+                <w:u w:val="none"/>
+                <w:lang w:val="it-IT" w:bidi="hi-IN"/>
+              </w:rPr>
+              <w:t>o</w:t>
+            </w:r>
+            <w:r>
+              <w:rPr>
+                <w:b/>
+                <w:bCs/>
+                <w:color w:val="000000"/>
+                <w:sz w:val="24"/>
+                <w:u w:val="none"/>
+                <w:lang w:val="it-IT" w:bidi="hi-IN"/>
+              </w:rPr>
+              <w:t xml:space="preserve"> non viene più visualizzato nella bacheca pubblica.  </w:t>
             </w:r>
             <w:r>
               <w:rPr>
@@ -5222,7 +5345,7 @@
         </w:numPr>
         <w:ind w:left="432" w:hanging="432"/>
         <w:rPr>
-          <w:sz w:val="32"/>
+          <w:lang w:val="it-IT" w:bidi="hi-IN"/>
         </w:rPr>
       </w:pPr>
       <w:bookmarkStart w:id="8" w:name="_Toc2081466291"/>
@@ -5246,7 +5369,7 @@
         </w:numPr>
         <w:ind w:left="0" w:hanging="0"/>
         <w:rPr>
-          <w:sz w:val="28"/>
+          <w:lang w:val="it-IT" w:bidi="hi-IN"/>
         </w:rPr>
       </w:pPr>
       <w:r>
@@ -5262,7 +5385,7 @@
         <w:pStyle w:val="Annotationtext"/>
         <w:shd w:val="clear" w:fill="E2E2E2"/>
         <w:rPr>
-          <w:sz w:val="22"/>
+          <w:lang w:val="it-IT" w:bidi="hi-IN"/>
         </w:rPr>
       </w:pPr>
       <w:r>
@@ -5292,7 +5415,7 @@
       <w:pPr>
         <w:pStyle w:val="Titolo3"/>
         <w:rPr>
-          <w:sz w:val="24"/>
+          <w:lang w:val="it-IT" w:bidi="hi-IN"/>
         </w:rPr>
       </w:pPr>
       <w:r>
@@ -5308,7 +5431,7 @@
         <w:pStyle w:val="Annotationtext"/>
         <w:shd w:val="clear" w:fill="E2E2E2"/>
         <w:rPr>
-          <w:sz w:val="22"/>
+          <w:lang w:val="it-IT" w:bidi="hi-IN"/>
         </w:rPr>
       </w:pPr>
       <w:r>
@@ -5373,7 +5496,7 @@
         </w:numPr>
         <w:ind w:left="0" w:hanging="0"/>
         <w:rPr>
-          <w:sz w:val="28"/>
+          <w:lang w:val="it-IT" w:bidi="hi-IN"/>
         </w:rPr>
       </w:pPr>
       <w:r>
@@ -5389,7 +5512,7 @@
         <w:pStyle w:val="Annotationtext"/>
         <w:shd w:val="clear" w:fill="E2E2E2"/>
         <w:rPr>
-          <w:sz w:val="22"/>
+          <w:lang w:val="it-IT" w:bidi="hi-IN"/>
         </w:rPr>
       </w:pPr>
       <w:r>
@@ -5409,7 +5532,7 @@
         </w:numPr>
         <w:ind w:left="0" w:hanging="0"/>
         <w:rPr>
-          <w:sz w:val="28"/>
+          <w:lang w:val="it-IT" w:bidi="hi-IN"/>
         </w:rPr>
       </w:pPr>
       <w:r>
@@ -5425,7 +5548,7 @@
         <w:pStyle w:val="Annotationtext"/>
         <w:shd w:val="clear" w:fill="E2E2E2"/>
         <w:rPr>
-          <w:sz w:val="22"/>
+          <w:lang w:val="it-IT" w:bidi="hi-IN"/>
         </w:rPr>
       </w:pPr>
       <w:r>
@@ -5499,9 +5622,7 @@
               <w:spacing w:lineRule="auto" w:line="240"/>
               <w:jc w:val="center"/>
               <w:rPr>
-                <w:b/>
-                <w:b/>
-                <w:sz w:val="24"/>
+                <w:lang w:val="it-IT" w:bidi="hi-IN"/>
               </w:rPr>
             </w:pPr>
             <w:r>
@@ -5533,9 +5654,7 @@
               <w:spacing w:lineRule="auto" w:line="240"/>
               <w:jc w:val="center"/>
               <w:rPr>
-                <w:b/>
-                <w:b/>
-                <w:sz w:val="24"/>
+                <w:lang w:val="it-IT" w:bidi="hi-IN"/>
               </w:rPr>
             </w:pPr>
             <w:r>
@@ -5567,9 +5686,7 @@
               <w:spacing w:lineRule="auto" w:line="240"/>
               <w:jc w:val="center"/>
               <w:rPr>
-                <w:b/>
-                <w:b/>
-                <w:sz w:val="24"/>
+                <w:lang w:val="it-IT" w:bidi="hi-IN"/>
               </w:rPr>
             </w:pPr>
             <w:r>
@@ -5601,9 +5718,7 @@
               <w:spacing w:lineRule="auto" w:line="240"/>
               <w:jc w:val="center"/>
               <w:rPr>
-                <w:b/>
-                <w:b/>
-                <w:sz w:val="24"/>
+                <w:lang w:val="it-IT" w:bidi="hi-IN"/>
               </w:rPr>
             </w:pPr>
             <w:r>
@@ -5765,7 +5880,7 @@
         </w:numPr>
         <w:ind w:left="432" w:hanging="432"/>
         <w:rPr>
-          <w:sz w:val="32"/>
+          <w:lang w:val="it-IT" w:bidi="hi-IN"/>
         </w:rPr>
       </w:pPr>
       <w:bookmarkStart w:id="10" w:name="_Toc2147004904"/>
@@ -5789,7 +5904,7 @@
         </w:numPr>
         <w:ind w:left="0" w:hanging="0"/>
         <w:rPr>
-          <w:sz w:val="28"/>
+          <w:lang w:val="it-IT" w:bidi="hi-IN"/>
         </w:rPr>
       </w:pPr>
       <w:r>
@@ -5805,7 +5920,7 @@
         <w:pStyle w:val="Annotationtext"/>
         <w:shd w:val="clear" w:fill="E2E2E2"/>
         <w:rPr>
-          <w:sz w:val="22"/>
+          <w:lang w:val="it-IT" w:bidi="hi-IN"/>
         </w:rPr>
       </w:pPr>
       <w:r>
@@ -5878,9 +5993,7 @@
               <w:spacing w:lineRule="auto" w:line="240"/>
               <w:jc w:val="center"/>
               <w:rPr>
-                <w:b/>
-                <w:b/>
-                <w:sz w:val="24"/>
+                <w:lang w:val="it-IT" w:bidi="hi-IN"/>
               </w:rPr>
             </w:pPr>
             <w:r>
@@ -5911,11 +6024,7 @@
               <w:pStyle w:val="Normal"/>
               <w:spacing w:lineRule="auto" w:line="240"/>
               <w:jc w:val="center"/>
-              <w:rPr>
-                <w:b/>
-                <w:b/>
-                <w:sz w:val="24"/>
-              </w:rPr>
+              <w:rPr/>
             </w:pPr>
             <w:r>
               <w:rPr>
@@ -5956,9 +6065,7 @@
               <w:spacing w:lineRule="auto" w:line="240"/>
               <w:jc w:val="center"/>
               <w:rPr>
-                <w:b/>
-                <w:b/>
-                <w:sz w:val="24"/>
+                <w:lang w:val="it-IT" w:bidi="hi-IN"/>
               </w:rPr>
             </w:pPr>
             <w:r>
@@ -6090,7 +6197,7 @@
         </w:numPr>
         <w:ind w:left="0" w:hanging="0"/>
         <w:rPr>
-          <w:sz w:val="28"/>
+          <w:lang w:val="it-IT" w:bidi="hi-IN"/>
         </w:rPr>
       </w:pPr>
       <w:r>
@@ -6106,7 +6213,7 @@
         <w:pStyle w:val="Annotationtext"/>
         <w:shd w:val="clear" w:fill="E2E2E2"/>
         <w:rPr>
-          <w:sz w:val="22"/>
+          <w:lang w:val="it-IT" w:bidi="hi-IN"/>
         </w:rPr>
       </w:pPr>
       <w:r>
@@ -6179,9 +6286,7 @@
               <w:spacing w:lineRule="auto" w:line="240"/>
               <w:jc w:val="center"/>
               <w:rPr>
-                <w:b/>
-                <w:b/>
-                <w:sz w:val="24"/>
+                <w:lang w:val="it-IT" w:bidi="hi-IN"/>
               </w:rPr>
             </w:pPr>
             <w:r>
@@ -6213,9 +6318,7 @@
               <w:spacing w:lineRule="auto" w:line="240"/>
               <w:jc w:val="center"/>
               <w:rPr>
-                <w:b/>
-                <w:b/>
-                <w:sz w:val="24"/>
+                <w:lang w:val="it-IT" w:bidi="hi-IN"/>
               </w:rPr>
             </w:pPr>
             <w:r>
@@ -6247,9 +6350,7 @@
               <w:spacing w:lineRule="auto" w:line="240"/>
               <w:jc w:val="center"/>
               <w:rPr>
-                <w:b/>
-                <w:b/>
-                <w:sz w:val="24"/>
+                <w:lang w:val="it-IT" w:bidi="hi-IN"/>
               </w:rPr>
             </w:pPr>
             <w:r>
@@ -6381,7 +6482,7 @@
         </w:numPr>
         <w:ind w:left="0" w:hanging="0"/>
         <w:rPr>
-          <w:sz w:val="28"/>
+          <w:lang w:val="it-IT" w:bidi="hi-IN"/>
         </w:rPr>
       </w:pPr>
       <w:r>
@@ -6397,7 +6498,7 @@
         <w:pStyle w:val="Annotationtext"/>
         <w:shd w:val="clear" w:fill="E2E2E2"/>
         <w:rPr>
-          <w:sz w:val="22"/>
+          <w:lang w:val="it-IT" w:bidi="hi-IN"/>
         </w:rPr>
       </w:pPr>
       <w:r>
@@ -6455,7 +6556,7 @@
         </w:numPr>
         <w:ind w:left="0" w:hanging="0"/>
         <w:rPr>
-          <w:sz w:val="28"/>
+          <w:lang w:val="it-IT" w:bidi="hi-IN"/>
         </w:rPr>
       </w:pPr>
       <w:r>
@@ -6471,7 +6572,7 @@
         <w:pStyle w:val="Annotationtext"/>
         <w:shd w:val="clear" w:fill="E2E2E2"/>
         <w:rPr>
-          <w:sz w:val="22"/>
+          <w:lang w:val="it-IT" w:bidi="hi-IN"/>
         </w:rPr>
       </w:pPr>
       <w:r>
@@ -6491,7 +6592,7 @@
         </w:numPr>
         <w:shd w:val="clear" w:fill="E2E2E2"/>
         <w:rPr>
-          <w:sz w:val="22"/>
+          <w:lang w:val="it-IT" w:bidi="hi-IN"/>
         </w:rPr>
       </w:pPr>
       <w:r>
@@ -6511,7 +6612,7 @@
         </w:numPr>
         <w:shd w:val="clear" w:fill="E2E2E2"/>
         <w:rPr>
-          <w:sz w:val="22"/>
+          <w:lang w:val="it-IT" w:bidi="hi-IN"/>
         </w:rPr>
       </w:pPr>
       <w:r>
@@ -6531,7 +6632,7 @@
         </w:numPr>
         <w:shd w:val="clear" w:fill="E2E2E2"/>
         <w:rPr>
-          <w:sz w:val="22"/>
+          <w:lang w:val="it-IT" w:bidi="hi-IN"/>
         </w:rPr>
       </w:pPr>
       <w:r>
@@ -6571,7 +6672,7 @@
         </w:numPr>
         <w:shd w:val="clear" w:fill="E2E2E2"/>
         <w:rPr>
-          <w:sz w:val="22"/>
+          <w:lang w:val="it-IT" w:bidi="hi-IN"/>
         </w:rPr>
       </w:pPr>
       <w:r>
@@ -6606,7 +6707,7 @@
         </w:numPr>
         <w:ind w:left="0" w:hanging="0"/>
         <w:rPr>
-          <w:sz w:val="28"/>
+          <w:lang w:val="it-IT" w:bidi="hi-IN"/>
         </w:rPr>
       </w:pPr>
       <w:r>
@@ -6622,7 +6723,7 @@
         <w:pStyle w:val="Annotationtext"/>
         <w:shd w:val="clear" w:fill="E2E2E2"/>
         <w:rPr>
-          <w:sz w:val="22"/>
+          <w:lang w:val="it-IT" w:bidi="hi-IN"/>
         </w:rPr>
       </w:pPr>
       <w:r>
@@ -6657,7 +6758,7 @@
         </w:numPr>
         <w:ind w:left="0" w:hanging="0"/>
         <w:rPr>
-          <w:sz w:val="28"/>
+          <w:lang w:val="it-IT" w:bidi="hi-IN"/>
         </w:rPr>
       </w:pPr>
       <w:r>
@@ -6673,7 +6774,7 @@
         <w:pStyle w:val="Annotationtext"/>
         <w:shd w:val="clear" w:fill="E2E2E2"/>
         <w:rPr>
-          <w:sz w:val="22"/>
+          <w:lang w:val="it-IT" w:bidi="hi-IN"/>
         </w:rPr>
       </w:pPr>
       <w:r>
@@ -6689,7 +6790,7 @@
         <w:pStyle w:val="Annotationtext"/>
         <w:shd w:val="clear" w:fill="E2E2E2"/>
         <w:rPr>
-          <w:sz w:val="22"/>
+          <w:lang w:val="it-IT" w:bidi="hi-IN"/>
         </w:rPr>
       </w:pPr>
       <w:r>
@@ -6724,7 +6825,7 @@
         </w:numPr>
         <w:ind w:left="0" w:hanging="0"/>
         <w:rPr>
-          <w:sz w:val="28"/>
+          <w:lang w:val="it-IT" w:bidi="hi-IN"/>
         </w:rPr>
       </w:pPr>
       <w:r>
@@ -6740,7 +6841,7 @@
         <w:pStyle w:val="Annotationtext"/>
         <w:shd w:val="clear" w:fill="E2E2E2"/>
         <w:rPr>
-          <w:sz w:val="22"/>
+          <w:lang w:val="it-IT" w:bidi="hi-IN"/>
         </w:rPr>
       </w:pPr>
       <w:r>
@@ -6775,7 +6876,7 @@
         </w:numPr>
         <w:ind w:left="432" w:hanging="432"/>
         <w:rPr>
-          <w:sz w:val="32"/>
+          <w:lang w:val="it-IT" w:bidi="hi-IN"/>
         </w:rPr>
       </w:pPr>
       <w:bookmarkStart w:id="12" w:name="_Toc518560220"/>
@@ -6813,7 +6914,7 @@
         <w:pStyle w:val="Annotationtext"/>
         <w:shd w:val="clear" w:fill="E2E2E2"/>
         <w:rPr>
-          <w:lang w:val="it-IT"/>
+          <w:lang w:val="it-IT" w:bidi="hi-IN"/>
         </w:rPr>
       </w:pPr>
       <w:r>
@@ -6833,7 +6934,7 @@
         </w:numPr>
         <w:ind w:left="0" w:hanging="0"/>
         <w:rPr>
-          <w:sz w:val="28"/>
+          <w:lang w:val="it-IT" w:bidi="hi-IN"/>
         </w:rPr>
       </w:pPr>
       <w:r>
@@ -6849,7 +6950,7 @@
         <w:pStyle w:val="Annotationtext"/>
         <w:shd w:val="clear" w:fill="E2E2E2"/>
         <w:rPr>
-          <w:sz w:val="22"/>
+          <w:lang w:val="it-IT" w:bidi="hi-IN"/>
         </w:rPr>
       </w:pPr>
       <w:r>
@@ -6924,10 +7025,7 @@
               <w:pStyle w:val="Normal"/>
               <w:spacing w:lineRule="auto" w:line="240"/>
               <w:rPr>
-                <w:b/>
-                <w:b/>
-                <w:color w:val="1A1A1A" w:themeColor="background1" w:themeShade="1a"/>
-                <w:sz w:val="24"/>
+                <w:lang w:val="it-IT" w:bidi="hi-IN"/>
               </w:rPr>
             </w:pPr>
             <w:r>
@@ -6963,8 +7061,7 @@
               <w:spacing w:lineRule="auto" w:line="240"/>
               <w:jc w:val="center"/>
               <w:rPr>
-                <w:color w:val="1A1A1A" w:themeColor="background1" w:themeShade="1a"/>
-                <w:sz w:val="24"/>
+                <w:lang w:val="it-IT" w:bidi="hi-IN"/>
               </w:rPr>
             </w:pPr>
             <w:r>
@@ -6997,10 +7094,7 @@
               <w:spacing w:lineRule="auto" w:line="240"/>
               <w:jc w:val="center"/>
               <w:rPr>
-                <w:b/>
-                <w:b/>
-                <w:color w:val="1A1A1A" w:themeColor="background1" w:themeShade="1a"/>
-                <w:sz w:val="24"/>
+                <w:lang w:val="it-IT" w:bidi="hi-IN"/>
               </w:rPr>
             </w:pPr>
             <w:r>
@@ -7032,12 +7126,7 @@
               <w:pStyle w:val="Normal"/>
               <w:spacing w:lineRule="auto" w:line="240"/>
               <w:jc w:val="center"/>
-              <w:rPr>
-                <w:b/>
-                <w:b/>
-                <w:color w:val="1A1A1A" w:themeColor="background1" w:themeShade="1a"/>
-                <w:sz w:val="24"/>
-              </w:rPr>
+              <w:rPr/>
             </w:pPr>
             <w:r>
               <w:rPr>
@@ -7174,14 +7263,13 @@
         </w:numPr>
         <w:ind w:left="0" w:hanging="0"/>
         <w:rPr>
+          <w:lang w:val="it-IT" w:bidi="hi-IN"/>
+        </w:rPr>
+      </w:pPr>
+      <w:r>
+        <w:rPr>
           <w:color w:val="1A1A1A" w:themeColor="background1" w:themeShade="1a"/>
           <w:sz w:val="28"/>
-        </w:rPr>
-      </w:pPr>
-      <w:r>
-        <w:rPr>
-          <w:color w:val="1A1A1A" w:themeColor="background1" w:themeShade="1a"/>
-          <w:sz w:val="28"/>
           <w:lang w:val="it-IT" w:bidi="hi-IN"/>
         </w:rPr>
         <w:t>Indici</w:t>
@@ -7192,8 +7280,7 @@
         <w:pStyle w:val="Annotationtext"/>
         <w:shd w:val="clear" w:fill="E2E2E2"/>
         <w:rPr>
-          <w:color w:val="1A1A1A" w:themeColor="background1" w:themeShade="1a"/>
-          <w:sz w:val="22"/>
+          <w:lang w:val="it-IT" w:bidi="hi-IN"/>
         </w:rPr>
       </w:pPr>
       <w:r>
@@ -7267,10 +7354,7 @@
               <w:pStyle w:val="Normal"/>
               <w:spacing w:lineRule="auto" w:line="240"/>
               <w:rPr>
-                <w:b/>
-                <w:b/>
-                <w:color w:val="1A1A1A" w:themeColor="background1" w:themeShade="1a"/>
-                <w:sz w:val="24"/>
+                <w:lang w:val="it-IT" w:bidi="hi-IN"/>
               </w:rPr>
             </w:pPr>
             <w:r>
@@ -7332,8 +7416,7 @@
               <w:pStyle w:val="Normal"/>
               <w:spacing w:lineRule="auto" w:line="240"/>
               <w:rPr>
-                <w:color w:val="1A1A1A" w:themeColor="background1" w:themeShade="1a"/>
-                <w:sz w:val="24"/>
+                <w:lang w:val="it-IT" w:bidi="hi-IN"/>
               </w:rPr>
             </w:pPr>
             <w:r>
@@ -7365,13 +7448,7 @@
             <w:pPr>
               <w:pStyle w:val="Normal"/>
               <w:spacing w:lineRule="auto" w:line="240"/>
-              <w:rPr>
-                <w:b/>
-                <w:b/>
-                <w:bCs/>
-                <w:color w:val="1A1A1A" w:themeColor="background1" w:themeShade="1a"/>
-                <w:sz w:val="24"/>
-              </w:rPr>
+              <w:rPr/>
             </w:pPr>
             <w:r>
               <w:rPr>
@@ -7428,7 +7505,7 @@
               <w:pStyle w:val="Normal"/>
               <w:spacing w:lineRule="auto" w:line="240"/>
               <w:rPr>
-                <w:sz w:val="24"/>
+                <w:lang w:val="it-IT" w:bidi="hi-IN"/>
               </w:rPr>
             </w:pPr>
             <w:r>
@@ -7458,7 +7535,7 @@
               <w:pStyle w:val="Normal"/>
               <w:spacing w:lineRule="auto" w:line="240"/>
               <w:rPr>
-                <w:sz w:val="24"/>
+                <w:lang w:val="it-IT" w:bidi="hi-IN"/>
               </w:rPr>
             </w:pPr>
             <w:r>
@@ -7481,7 +7558,7 @@
         </w:numPr>
         <w:ind w:left="0" w:hanging="0"/>
         <w:rPr>
-          <w:sz w:val="28"/>
+          <w:lang w:val="it-IT" w:bidi="hi-IN"/>
         </w:rPr>
       </w:pPr>
       <w:r>
@@ -7497,8 +7574,7 @@
         <w:pStyle w:val="Annotationtext"/>
         <w:shd w:val="clear" w:fill="E2E2E2"/>
         <w:rPr>
-          <w:color w:val="1A1A1A" w:themeColor="background1" w:themeShade="1a"/>
-          <w:sz w:val="22"/>
+          <w:lang w:val="it-IT" w:bidi="hi-IN"/>
         </w:rPr>
       </w:pPr>
       <w:r>
@@ -7519,7 +7595,7 @@
         </w:numPr>
         <w:ind w:left="0" w:hanging="0"/>
         <w:rPr>
-          <w:sz w:val="28"/>
+          <w:lang w:val="it-IT" w:bidi="hi-IN"/>
         </w:rPr>
       </w:pPr>
       <w:r>
@@ -7535,7 +7611,7 @@
         <w:pStyle w:val="Annotationtext"/>
         <w:shd w:val="clear" w:fill="E2E2E2"/>
         <w:rPr>
-          <w:lang w:val="it-IT"/>
+          <w:lang w:val="it-IT" w:bidi="hi-IN"/>
         </w:rPr>
       </w:pPr>
       <w:r>
@@ -7554,7 +7630,7 @@
         </w:numPr>
         <w:ind w:left="0" w:hanging="0"/>
         <w:rPr>
-          <w:sz w:val="28"/>
+          <w:lang w:val="it-IT" w:bidi="hi-IN"/>
         </w:rPr>
       </w:pPr>
       <w:r>
@@ -7570,8 +7646,7 @@
         <w:pStyle w:val="Annotationtext"/>
         <w:shd w:val="clear" w:fill="E2E2E2"/>
         <w:rPr>
-          <w:color w:val="1A1A1A" w:themeColor="background1" w:themeShade="1a"/>
-          <w:sz w:val="22"/>
+          <w:lang w:val="it-IT" w:bidi="hi-IN"/>
         </w:rPr>
       </w:pPr>
       <w:r>
@@ -7592,7 +7667,7 @@
         </w:numPr>
         <w:ind w:left="0" w:hanging="0"/>
         <w:rPr>
-          <w:sz w:val="28"/>
+          <w:lang w:val="it-IT" w:bidi="hi-IN"/>
         </w:rPr>
       </w:pPr>
       <w:r>
@@ -7608,8 +7683,7 @@
         <w:pStyle w:val="Annotationtext"/>
         <w:shd w:val="clear" w:fill="E2E2E2"/>
         <w:rPr>
-          <w:color w:val="1A1A1A" w:themeColor="background1" w:themeShade="1a"/>
-          <w:sz w:val="22"/>
+          <w:lang w:val="it-IT" w:bidi="hi-IN"/>
         </w:rPr>
       </w:pPr>
       <w:r>
@@ -7646,7 +7720,7 @@
         </w:tabs>
         <w:ind w:left="0" w:hanging="0"/>
         <w:rPr>
-          <w:lang w:val="it-IT"/>
+          <w:lang w:val="it-IT" w:bidi="hi-IN"/>
         </w:rPr>
       </w:pPr>
       <w:bookmarkStart w:id="13" w:name="_Toc403811585"/>
@@ -7668,7 +7742,7 @@
         </w:numPr>
         <w:ind w:left="0" w:hanging="0"/>
         <w:rPr>
-          <w:sz w:val="28"/>
+          <w:lang w:val="it-IT" w:bidi="hi-IN"/>
         </w:rPr>
       </w:pPr>
       <w:r>
@@ -7683,35 +7757,32 @@
       <w:pPr>
         <w:pStyle w:val="Annotationtext"/>
         <w:shd w:val="clear" w:fill="E2E2E2"/>
+        <w:rPr>
+          <w:lang w:val="it-IT" w:bidi="hi-IN"/>
+        </w:rPr>
+      </w:pPr>
+      <w:r>
+        <w:rPr>
+          <w:color w:val="1A1A1A" w:themeColor="background1" w:themeShade="1a"/>
+          <w:sz w:val="22"/>
+          <w:lang w:val="it-IT" w:bidi="hi-IN"/>
+        </w:rPr>
+        <w:t xml:space="preserve">Riportare il codice SQL necessario ad istanziare lo schema del DB. Le stored procedure, le viste, i trigger, gli eventi e tutto quello che è stato già inserito all’interno della relazione di progetto nelle sezioni precedenti </w:t>
+      </w:r>
+      <w:r>
+        <w:rPr>
+          <w:color w:val="1A1A1A" w:themeColor="background1" w:themeShade="1a"/>
+          <w:sz w:val="22"/>
+          <w:u w:val="single"/>
+          <w:lang w:val="it-IT" w:bidi="hi-IN"/>
+        </w:rPr>
+        <w:t>non deve essere inserito</w:t>
+      </w:r>
+      <w:r>
         <w:rPr>
           <w:color w:val="1A1A1A" w:themeColor="background1" w:themeShade="1a"/>
           <w:sz w:val="22"/>
           <w:u w:val="none"/>
-          <w:lang w:val="it"/>
-        </w:rPr>
-      </w:pPr>
-      <w:r>
-        <w:rPr>
-          <w:color w:val="1A1A1A" w:themeColor="background1" w:themeShade="1a"/>
-          <w:sz w:val="22"/>
-          <w:lang w:val="it-IT" w:bidi="hi-IN"/>
-        </w:rPr>
-        <w:t xml:space="preserve">Riportare il codice SQL necessario ad istanziare lo schema del DB. Le stored procedure, le viste, i trigger, gli eventi e tutto quello che è stato già inserito all’interno della relazione di progetto nelle sezioni precedenti </w:t>
-      </w:r>
-      <w:r>
-        <w:rPr>
-          <w:color w:val="1A1A1A" w:themeColor="background1" w:themeShade="1a"/>
-          <w:sz w:val="22"/>
-          <w:u w:val="single"/>
-          <w:lang w:val="it-IT" w:bidi="hi-IN"/>
-        </w:rPr>
-        <w:t>non deve essere inserito</w:t>
-      </w:r>
-      <w:r>
-        <w:rPr>
-          <w:color w:val="1A1A1A" w:themeColor="background1" w:themeShade="1a"/>
-          <w:sz w:val="22"/>
-          <w:u w:val="none"/>
           <w:lang w:val="it-IT" w:bidi="hi-IN"/>
         </w:rPr>
         <w:t xml:space="preserve"> in questa appendice.</w:t>
@@ -7722,13 +7793,7 @@
         <w:pStyle w:val="Annotationtext"/>
         <w:shd w:val="clear" w:fill="E2E2E2"/>
         <w:rPr>
-          <w:b w:val="false"/>
-          <w:b w:val="false"/>
-          <w:bCs w:val="false"/>
-          <w:color w:val="1A1A1A" w:themeColor="background1" w:themeShade="1a"/>
-          <w:sz w:val="22"/>
-          <w:u w:val="none"/>
-          <w:lang w:val="it"/>
+          <w:lang w:val="it-IT" w:bidi="hi-IN"/>
         </w:rPr>
       </w:pPr>
       <w:r>
@@ -7794,7 +7859,7 @@
         </w:numPr>
         <w:ind w:left="0" w:hanging="0"/>
         <w:rPr>
-          <w:sz w:val="28"/>
+          <w:lang w:val="it-IT" w:bidi="hi-IN"/>
         </w:rPr>
       </w:pPr>
       <w:r>
@@ -7810,14 +7875,13 @@
         <w:pStyle w:val="Annotationtext"/>
         <w:shd w:val="clear" w:fill="E2E2E2"/>
         <w:rPr>
+          <w:lang w:val="it-IT" w:bidi="hi-IN"/>
+        </w:rPr>
+      </w:pPr>
+      <w:r>
+        <w:rPr>
           <w:color w:val="1A1A1A" w:themeColor="background1" w:themeShade="1a"/>
           <w:sz w:val="22"/>
-        </w:rPr>
-      </w:pPr>
-      <w:r>
-        <w:rPr>
-          <w:color w:val="1A1A1A" w:themeColor="background1" w:themeShade="1a"/>
-          <w:sz w:val="22"/>
           <w:lang w:val="it-IT" w:bidi="hi-IN"/>
         </w:rPr>
         <w:t>Riportare (correttamente formattato) il codice C del thin client realizzato per interagire con la base di dati.</w:t>
@@ -7828,8 +7892,7 @@
         <w:pStyle w:val="Annotationtext"/>
         <w:shd w:val="clear" w:fill="E2E2E2"/>
         <w:rPr>
-          <w:color w:val="1A1A1A" w:themeColor="background1" w:themeShade="1a"/>
-          <w:sz w:val="22"/>
+          <w:lang w:val="it-IT" w:bidi="hi-IN"/>
         </w:rPr>
       </w:pPr>
       <w:r>

</xml_diff>

<commit_message>
prima procedura nel database
</commit_message>
<xml_diff>
--- a/docs/template-progetto.docx
+++ b/docs/template-progetto.docx
@@ -852,9 +852,9 @@
         <w:ind w:left="432" w:hanging="432"/>
         <w:rPr/>
       </w:pPr>
-      <w:bookmarkStart w:id="1" w:name="_Toc1680568092"/>
+      <w:bookmarkStart w:id="1" w:name="_Toc606296459"/>
       <w:bookmarkStart w:id="2" w:name="_Toc220097559"/>
-      <w:bookmarkStart w:id="3" w:name="_Toc606296459"/>
+      <w:bookmarkStart w:id="3" w:name="_Toc1680568092"/>
       <w:r>
         <w:rPr>
           <w:sz w:val="32"/>
@@ -862,8 +862,8 @@
         </w:rPr>
         <w:t>Descrizione del Minimondo</w:t>
       </w:r>
-      <w:bookmarkStart w:id="4" w:name="_Toc184813408"/>
-      <w:bookmarkStart w:id="5" w:name="_Toc997230344"/>
+      <w:bookmarkStart w:id="4" w:name="_Toc997230344"/>
+      <w:bookmarkStart w:id="5" w:name="_Toc184813408"/>
       <w:bookmarkEnd w:id="1"/>
       <w:bookmarkEnd w:id="2"/>
       <w:bookmarkEnd w:id="3"/>
@@ -2006,8 +2006,8 @@
         </w:rPr>
         <w:t>A</w:t>
       </w:r>
-      <w:bookmarkStart w:id="6" w:name="_Toc733602887"/>
-      <w:bookmarkStart w:id="7" w:name="_Toc1289394997"/>
+      <w:bookmarkStart w:id="6" w:name="_Toc1289394997"/>
+      <w:bookmarkStart w:id="7" w:name="_Toc733602887"/>
       <w:r>
         <w:rPr>
           <w:sz w:val="32"/>
@@ -3360,8 +3360,8 @@
       <w:tblGrid>
         <w:gridCol w:w="2490"/>
         <w:gridCol w:w="2491"/>
-        <w:gridCol w:w="2508"/>
-        <w:gridCol w:w="2472"/>
+        <w:gridCol w:w="2509"/>
+        <w:gridCol w:w="2471"/>
       </w:tblGrid>
       <w:tr>
         <w:trPr/>
@@ -3427,7 +3427,7 @@
         </w:tc>
         <w:tc>
           <w:tcPr>
-            <w:tcW w:w="2508" w:type="dxa"/>
+            <w:tcW w:w="2509" w:type="dxa"/>
             <w:tcBorders>
               <w:top w:val="single" w:sz="4" w:space="0" w:color="000000"/>
               <w:left w:val="single" w:sz="4" w:space="0" w:color="000000"/>
@@ -3457,7 +3457,7 @@
         </w:tc>
         <w:tc>
           <w:tcPr>
-            <w:tcW w:w="2472" w:type="dxa"/>
+            <w:tcW w:w="2471" w:type="dxa"/>
             <w:tcBorders>
               <w:top w:val="single" w:sz="4" w:space="0" w:color="000000"/>
               <w:left w:val="single" w:sz="4" w:space="0" w:color="000000"/>
@@ -3544,7 +3544,7 @@
         </w:tc>
         <w:tc>
           <w:tcPr>
-            <w:tcW w:w="2508" w:type="dxa"/>
+            <w:tcW w:w="2509" w:type="dxa"/>
             <w:tcBorders>
               <w:top w:val="single" w:sz="4" w:space="0" w:color="000000"/>
               <w:left w:val="single" w:sz="4" w:space="0" w:color="000000"/>
@@ -3572,7 +3572,7 @@
         </w:tc>
         <w:tc>
           <w:tcPr>
-            <w:tcW w:w="2472" w:type="dxa"/>
+            <w:tcW w:w="2471" w:type="dxa"/>
             <w:tcBorders>
               <w:top w:val="single" w:sz="4" w:space="0" w:color="000000"/>
               <w:left w:val="single" w:sz="4" w:space="0" w:color="000000"/>
@@ -3657,7 +3657,7 @@
         </w:tc>
         <w:tc>
           <w:tcPr>
-            <w:tcW w:w="2508" w:type="dxa"/>
+            <w:tcW w:w="2509" w:type="dxa"/>
             <w:tcBorders>
               <w:top w:val="single" w:sz="4" w:space="0" w:color="000000"/>
               <w:left w:val="single" w:sz="4" w:space="0" w:color="000000"/>
@@ -3684,7 +3684,7 @@
         </w:tc>
         <w:tc>
           <w:tcPr>
-            <w:tcW w:w="2472" w:type="dxa"/>
+            <w:tcW w:w="2471" w:type="dxa"/>
             <w:tcBorders>
               <w:top w:val="single" w:sz="4" w:space="0" w:color="000000"/>
               <w:left w:val="single" w:sz="4" w:space="0" w:color="000000"/>
@@ -3769,7 +3769,7 @@
         </w:tc>
         <w:tc>
           <w:tcPr>
-            <w:tcW w:w="2508" w:type="dxa"/>
+            <w:tcW w:w="2509" w:type="dxa"/>
             <w:tcBorders>
               <w:top w:val="single" w:sz="4" w:space="0" w:color="000000"/>
               <w:left w:val="single" w:sz="4" w:space="0" w:color="000000"/>
@@ -3797,7 +3797,7 @@
         </w:tc>
         <w:tc>
           <w:tcPr>
-            <w:tcW w:w="2472" w:type="dxa"/>
+            <w:tcW w:w="2471" w:type="dxa"/>
             <w:tcBorders>
               <w:top w:val="single" w:sz="4" w:space="0" w:color="000000"/>
               <w:left w:val="single" w:sz="4" w:space="0" w:color="000000"/>
@@ -3882,7 +3882,7 @@
         </w:tc>
         <w:tc>
           <w:tcPr>
-            <w:tcW w:w="2508" w:type="dxa"/>
+            <w:tcW w:w="2509" w:type="dxa"/>
             <w:tcBorders>
               <w:top w:val="single" w:sz="4" w:space="0" w:color="000000"/>
               <w:left w:val="single" w:sz="4" w:space="0" w:color="000000"/>
@@ -3910,7 +3910,7 @@
         </w:tc>
         <w:tc>
           <w:tcPr>
-            <w:tcW w:w="2472" w:type="dxa"/>
+            <w:tcW w:w="2471" w:type="dxa"/>
             <w:tcBorders>
               <w:top w:val="single" w:sz="4" w:space="0" w:color="000000"/>
               <w:left w:val="single" w:sz="4" w:space="0" w:color="000000"/>
@@ -3995,7 +3995,7 @@
         </w:tc>
         <w:tc>
           <w:tcPr>
-            <w:tcW w:w="2508" w:type="dxa"/>
+            <w:tcW w:w="2509" w:type="dxa"/>
             <w:tcBorders>
               <w:top w:val="single" w:sz="4" w:space="0" w:color="000000"/>
               <w:left w:val="single" w:sz="4" w:space="0" w:color="000000"/>
@@ -4023,7 +4023,7 @@
         </w:tc>
         <w:tc>
           <w:tcPr>
-            <w:tcW w:w="2472" w:type="dxa"/>
+            <w:tcW w:w="2471" w:type="dxa"/>
             <w:tcBorders>
               <w:top w:val="single" w:sz="4" w:space="0" w:color="000000"/>
               <w:left w:val="single" w:sz="4" w:space="0" w:color="000000"/>
@@ -4108,7 +4108,7 @@
         </w:tc>
         <w:tc>
           <w:tcPr>
-            <w:tcW w:w="2508" w:type="dxa"/>
+            <w:tcW w:w="2509" w:type="dxa"/>
             <w:tcBorders>
               <w:top w:val="single" w:sz="4" w:space="0" w:color="000000"/>
               <w:left w:val="single" w:sz="4" w:space="0" w:color="000000"/>
@@ -4136,7 +4136,7 @@
         </w:tc>
         <w:tc>
           <w:tcPr>
-            <w:tcW w:w="2472" w:type="dxa"/>
+            <w:tcW w:w="2471" w:type="dxa"/>
             <w:tcBorders>
               <w:top w:val="single" w:sz="4" w:space="0" w:color="000000"/>
               <w:left w:val="single" w:sz="4" w:space="0" w:color="000000"/>
@@ -4221,7 +4221,7 @@
         </w:tc>
         <w:tc>
           <w:tcPr>
-            <w:tcW w:w="2508" w:type="dxa"/>
+            <w:tcW w:w="2509" w:type="dxa"/>
             <w:tcBorders>
               <w:top w:val="single" w:sz="4" w:space="0" w:color="000000"/>
               <w:left w:val="single" w:sz="4" w:space="0" w:color="000000"/>
@@ -4249,7 +4249,7 @@
         </w:tc>
         <w:tc>
           <w:tcPr>
-            <w:tcW w:w="2472" w:type="dxa"/>
+            <w:tcW w:w="2471" w:type="dxa"/>
             <w:tcBorders>
               <w:top w:val="single" w:sz="4" w:space="0" w:color="000000"/>
               <w:left w:val="single" w:sz="4" w:space="0" w:color="000000"/>
@@ -4338,7 +4338,7 @@
         </w:tc>
         <w:tc>
           <w:tcPr>
-            <w:tcW w:w="2508" w:type="dxa"/>
+            <w:tcW w:w="2509" w:type="dxa"/>
             <w:tcBorders>
               <w:top w:val="single" w:sz="4" w:space="0" w:color="000000"/>
               <w:left w:val="single" w:sz="4" w:space="0" w:color="000000"/>
@@ -4366,7 +4366,7 @@
         </w:tc>
         <w:tc>
           <w:tcPr>
-            <w:tcW w:w="2472" w:type="dxa"/>
+            <w:tcW w:w="2471" w:type="dxa"/>
             <w:tcBorders>
               <w:top w:val="single" w:sz="4" w:space="0" w:color="000000"/>
               <w:left w:val="single" w:sz="4" w:space="0" w:color="000000"/>
@@ -5106,8 +5106,8 @@
         <w:ind w:left="432" w:hanging="432"/>
         <w:rPr/>
       </w:pPr>
-      <w:bookmarkStart w:id="8" w:name="_Toc2081466291"/>
-      <w:bookmarkStart w:id="9" w:name="_Toc403677057"/>
+      <w:bookmarkStart w:id="8" w:name="_Toc403677057"/>
+      <w:bookmarkStart w:id="9" w:name="_Toc2081466291"/>
       <w:r>
         <w:rPr>
           <w:sz w:val="32"/>
@@ -5838,8 +5838,8 @@
         <w:ind w:left="432" w:hanging="432"/>
         <w:rPr/>
       </w:pPr>
-      <w:bookmarkStart w:id="10" w:name="_Toc2147004904"/>
-      <w:bookmarkStart w:id="11" w:name="_Toc1927795384"/>
+      <w:bookmarkStart w:id="10" w:name="_Toc1927795384"/>
+      <w:bookmarkStart w:id="11" w:name="_Toc2147004904"/>
       <w:r>
         <w:rPr>
           <w:sz w:val="32"/>
@@ -5919,15 +5919,15 @@
         </w:tblCellMar>
       </w:tblPr>
       <w:tblGrid>
-        <w:gridCol w:w="4511"/>
+        <w:gridCol w:w="4510"/>
         <w:gridCol w:w="1354"/>
-        <w:gridCol w:w="4097"/>
+        <w:gridCol w:w="4098"/>
       </w:tblGrid>
       <w:tr>
         <w:trPr/>
         <w:tc>
           <w:tcPr>
-            <w:tcW w:w="4511" w:type="dxa"/>
+            <w:tcW w:w="4510" w:type="dxa"/>
             <w:tcBorders>
               <w:top w:val="single" w:sz="4" w:space="0" w:color="000000"/>
               <w:left w:val="single" w:sz="4" w:space="0" w:color="000000"/>
@@ -5997,7 +5997,7 @@
         </w:tc>
         <w:tc>
           <w:tcPr>
-            <w:tcW w:w="4097" w:type="dxa"/>
+            <w:tcW w:w="4098" w:type="dxa"/>
             <w:tcBorders>
               <w:top w:val="single" w:sz="4" w:space="0" w:color="000000"/>
               <w:left w:val="single" w:sz="4" w:space="0" w:color="000000"/>
@@ -6030,7 +6030,7 @@
         <w:trPr/>
         <w:tc>
           <w:tcPr>
-            <w:tcW w:w="4511" w:type="dxa"/>
+            <w:tcW w:w="4510" w:type="dxa"/>
             <w:tcBorders>
               <w:top w:val="single" w:sz="4" w:space="0" w:color="000000"/>
               <w:left w:val="single" w:sz="4" w:space="0" w:color="000000"/>
@@ -6088,7 +6088,7 @@
         </w:tc>
         <w:tc>
           <w:tcPr>
-            <w:tcW w:w="4097" w:type="dxa"/>
+            <w:tcW w:w="4098" w:type="dxa"/>
             <w:tcBorders>
               <w:top w:val="single" w:sz="4" w:space="0" w:color="000000"/>
               <w:left w:val="single" w:sz="4" w:space="0" w:color="000000"/>
@@ -6120,7 +6120,7 @@
         <w:trPr/>
         <w:tc>
           <w:tcPr>
-            <w:tcW w:w="4511" w:type="dxa"/>
+            <w:tcW w:w="4510" w:type="dxa"/>
             <w:tcBorders>
               <w:top w:val="single" w:sz="4" w:space="0" w:color="000000"/>
               <w:left w:val="single" w:sz="4" w:space="0" w:color="000000"/>
@@ -6178,7 +6178,7 @@
         </w:tc>
         <w:tc>
           <w:tcPr>
-            <w:tcW w:w="4097" w:type="dxa"/>
+            <w:tcW w:w="4098" w:type="dxa"/>
             <w:tcBorders>
               <w:top w:val="single" w:sz="4" w:space="0" w:color="000000"/>
               <w:left w:val="single" w:sz="4" w:space="0" w:color="000000"/>
@@ -6210,7 +6210,7 @@
         <w:trPr/>
         <w:tc>
           <w:tcPr>
-            <w:tcW w:w="4511" w:type="dxa"/>
+            <w:tcW w:w="4510" w:type="dxa"/>
             <w:tcBorders>
               <w:top w:val="single" w:sz="4" w:space="0" w:color="000000"/>
               <w:left w:val="single" w:sz="4" w:space="0" w:color="000000"/>
@@ -6268,7 +6268,7 @@
         </w:tc>
         <w:tc>
           <w:tcPr>
-            <w:tcW w:w="4097" w:type="dxa"/>
+            <w:tcW w:w="4098" w:type="dxa"/>
             <w:tcBorders>
               <w:top w:val="single" w:sz="4" w:space="0" w:color="000000"/>
               <w:left w:val="single" w:sz="4" w:space="0" w:color="000000"/>
@@ -6300,7 +6300,7 @@
         <w:trPr/>
         <w:tc>
           <w:tcPr>
-            <w:tcW w:w="4511" w:type="dxa"/>
+            <w:tcW w:w="4510" w:type="dxa"/>
             <w:tcBorders>
               <w:top w:val="single" w:sz="4" w:space="0" w:color="000000"/>
               <w:left w:val="single" w:sz="4" w:space="0" w:color="000000"/>
@@ -6360,7 +6360,7 @@
         </w:tc>
         <w:tc>
           <w:tcPr>
-            <w:tcW w:w="4097" w:type="dxa"/>
+            <w:tcW w:w="4098" w:type="dxa"/>
             <w:tcBorders>
               <w:top w:val="single" w:sz="4" w:space="0" w:color="000000"/>
               <w:left w:val="single" w:sz="4" w:space="0" w:color="000000"/>
@@ -6406,7 +6406,7 @@
         <w:trPr/>
         <w:tc>
           <w:tcPr>
-            <w:tcW w:w="4511" w:type="dxa"/>
+            <w:tcW w:w="4510" w:type="dxa"/>
             <w:tcBorders>
               <w:top w:val="single" w:sz="4" w:space="0" w:color="000000"/>
               <w:left w:val="single" w:sz="4" w:space="0" w:color="000000"/>
@@ -6464,7 +6464,7 @@
         </w:tc>
         <w:tc>
           <w:tcPr>
-            <w:tcW w:w="4097" w:type="dxa"/>
+            <w:tcW w:w="4098" w:type="dxa"/>
             <w:tcBorders>
               <w:top w:val="single" w:sz="4" w:space="0" w:color="000000"/>
               <w:left w:val="single" w:sz="4" w:space="0" w:color="000000"/>
@@ -6505,7 +6505,7 @@
         <w:trPr/>
         <w:tc>
           <w:tcPr>
-            <w:tcW w:w="4511" w:type="dxa"/>
+            <w:tcW w:w="4510" w:type="dxa"/>
             <w:tcBorders>
               <w:top w:val="single" w:sz="4" w:space="0" w:color="000000"/>
               <w:left w:val="single" w:sz="4" w:space="0" w:color="000000"/>
@@ -6563,7 +6563,7 @@
         </w:tc>
         <w:tc>
           <w:tcPr>
-            <w:tcW w:w="4097" w:type="dxa"/>
+            <w:tcW w:w="4098" w:type="dxa"/>
             <w:tcBorders>
               <w:top w:val="single" w:sz="4" w:space="0" w:color="000000"/>
               <w:left w:val="single" w:sz="4" w:space="0" w:color="000000"/>
@@ -6595,7 +6595,7 @@
         <w:trPr/>
         <w:tc>
           <w:tcPr>
-            <w:tcW w:w="4511" w:type="dxa"/>
+            <w:tcW w:w="4510" w:type="dxa"/>
             <w:tcBorders>
               <w:top w:val="single" w:sz="4" w:space="0" w:color="000000"/>
               <w:left w:val="single" w:sz="4" w:space="0" w:color="000000"/>
@@ -6653,7 +6653,7 @@
         </w:tc>
         <w:tc>
           <w:tcPr>
-            <w:tcW w:w="4097" w:type="dxa"/>
+            <w:tcW w:w="4098" w:type="dxa"/>
             <w:tcBorders>
               <w:top w:val="single" w:sz="4" w:space="0" w:color="000000"/>
               <w:left w:val="single" w:sz="4" w:space="0" w:color="000000"/>
@@ -6685,7 +6685,7 @@
         <w:trPr/>
         <w:tc>
           <w:tcPr>
-            <w:tcW w:w="4511" w:type="dxa"/>
+            <w:tcW w:w="4510" w:type="dxa"/>
             <w:tcBorders>
               <w:top w:val="single" w:sz="4" w:space="0" w:color="000000"/>
               <w:left w:val="single" w:sz="4" w:space="0" w:color="000000"/>
@@ -6743,7 +6743,7 @@
         </w:tc>
         <w:tc>
           <w:tcPr>
-            <w:tcW w:w="4097" w:type="dxa"/>
+            <w:tcW w:w="4098" w:type="dxa"/>
             <w:tcBorders>
               <w:top w:val="single" w:sz="4" w:space="0" w:color="000000"/>
               <w:left w:val="single" w:sz="4" w:space="0" w:color="000000"/>
@@ -6775,7 +6775,7 @@
         <w:trPr/>
         <w:tc>
           <w:tcPr>
-            <w:tcW w:w="4511" w:type="dxa"/>
+            <w:tcW w:w="4510" w:type="dxa"/>
             <w:tcBorders>
               <w:top w:val="single" w:sz="4" w:space="0" w:color="000000"/>
               <w:left w:val="single" w:sz="4" w:space="0" w:color="000000"/>
@@ -6833,7 +6833,7 @@
         </w:tc>
         <w:tc>
           <w:tcPr>
-            <w:tcW w:w="4097" w:type="dxa"/>
+            <w:tcW w:w="4098" w:type="dxa"/>
             <w:tcBorders>
               <w:top w:val="single" w:sz="4" w:space="0" w:color="000000"/>
               <w:left w:val="single" w:sz="4" w:space="0" w:color="000000"/>
@@ -6874,7 +6874,7 @@
         <w:trPr/>
         <w:tc>
           <w:tcPr>
-            <w:tcW w:w="4511" w:type="dxa"/>
+            <w:tcW w:w="4510" w:type="dxa"/>
             <w:tcBorders>
               <w:top w:val="single" w:sz="4" w:space="0" w:color="000000"/>
               <w:left w:val="single" w:sz="4" w:space="0" w:color="000000"/>
@@ -6932,7 +6932,7 @@
         </w:tc>
         <w:tc>
           <w:tcPr>
-            <w:tcW w:w="4097" w:type="dxa"/>
+            <w:tcW w:w="4098" w:type="dxa"/>
             <w:tcBorders>
               <w:top w:val="single" w:sz="4" w:space="0" w:color="000000"/>
               <w:left w:val="single" w:sz="4" w:space="0" w:color="000000"/>
@@ -6973,7 +6973,7 @@
         <w:trPr/>
         <w:tc>
           <w:tcPr>
-            <w:tcW w:w="4511" w:type="dxa"/>
+            <w:tcW w:w="4510" w:type="dxa"/>
             <w:tcBorders>
               <w:top w:val="single" w:sz="4" w:space="0" w:color="000000"/>
               <w:left w:val="single" w:sz="4" w:space="0" w:color="000000"/>
@@ -7031,7 +7031,7 @@
         </w:tc>
         <w:tc>
           <w:tcPr>
-            <w:tcW w:w="4097" w:type="dxa"/>
+            <w:tcW w:w="4098" w:type="dxa"/>
             <w:tcBorders>
               <w:top w:val="single" w:sz="4" w:space="0" w:color="000000"/>
               <w:left w:val="single" w:sz="4" w:space="0" w:color="000000"/>
@@ -7072,7 +7072,7 @@
         <w:trPr/>
         <w:tc>
           <w:tcPr>
-            <w:tcW w:w="4511" w:type="dxa"/>
+            <w:tcW w:w="4510" w:type="dxa"/>
             <w:tcBorders>
               <w:top w:val="single" w:sz="4" w:space="0" w:color="000000"/>
               <w:left w:val="single" w:sz="4" w:space="0" w:color="000000"/>
@@ -7130,7 +7130,7 @@
         </w:tc>
         <w:tc>
           <w:tcPr>
-            <w:tcW w:w="4097" w:type="dxa"/>
+            <w:tcW w:w="4098" w:type="dxa"/>
             <w:tcBorders>
               <w:top w:val="single" w:sz="4" w:space="0" w:color="000000"/>
               <w:left w:val="single" w:sz="4" w:space="0" w:color="000000"/>
@@ -7162,7 +7162,7 @@
         <w:trPr/>
         <w:tc>
           <w:tcPr>
-            <w:tcW w:w="4511" w:type="dxa"/>
+            <w:tcW w:w="4510" w:type="dxa"/>
             <w:tcBorders>
               <w:top w:val="single" w:sz="4" w:space="0" w:color="000000"/>
               <w:left w:val="single" w:sz="4" w:space="0" w:color="000000"/>
@@ -7220,7 +7220,7 @@
         </w:tc>
         <w:tc>
           <w:tcPr>
-            <w:tcW w:w="4097" w:type="dxa"/>
+            <w:tcW w:w="4098" w:type="dxa"/>
             <w:tcBorders>
               <w:top w:val="single" w:sz="4" w:space="0" w:color="000000"/>
               <w:left w:val="single" w:sz="4" w:space="0" w:color="000000"/>
@@ -7252,7 +7252,7 @@
         <w:trPr/>
         <w:tc>
           <w:tcPr>
-            <w:tcW w:w="4511" w:type="dxa"/>
+            <w:tcW w:w="4510" w:type="dxa"/>
             <w:tcBorders>
               <w:top w:val="single" w:sz="4" w:space="0" w:color="000000"/>
               <w:left w:val="single" w:sz="4" w:space="0" w:color="000000"/>
@@ -7268,12 +7268,9 @@
               <w:pStyle w:val="Normal"/>
               <w:spacing w:lineRule="auto" w:line="240"/>
               <w:jc w:val="center"/>
-              <w:rPr>
-                <w:b/>
-                <w:b/>
-                <w:bCs/>
-              </w:rPr>
-            </w:pPr>
+              <w:rPr/>
+            </w:pPr>
+            <w:bookmarkStart w:id="12" w:name="__DdeLink__24677_1141187644"/>
             <w:r>
               <w:rPr>
                 <w:b/>
@@ -7281,8 +7278,9 @@
                 <w:sz w:val="24"/>
                 <w:lang w:val="it-IT" w:bidi="hi-IN"/>
               </w:rPr>
-              <w:t>Preferito</w:t>
-            </w:r>
+              <w:t>Seguito</w:t>
+            </w:r>
+            <w:bookmarkEnd w:id="12"/>
           </w:p>
         </w:tc>
         <w:tc>
@@ -7322,7 +7320,7 @@
         </w:tc>
         <w:tc>
           <w:tcPr>
-            <w:tcW w:w="4097" w:type="dxa"/>
+            <w:tcW w:w="4098" w:type="dxa"/>
             <w:tcBorders>
               <w:top w:val="single" w:sz="4" w:space="0" w:color="000000"/>
               <w:left w:val="single" w:sz="4" w:space="0" w:color="000000"/>
@@ -7371,7 +7369,7 @@
         <w:trPr/>
         <w:tc>
           <w:tcPr>
-            <w:tcW w:w="4511" w:type="dxa"/>
+            <w:tcW w:w="4510" w:type="dxa"/>
             <w:tcBorders>
               <w:top w:val="single" w:sz="4" w:space="0" w:color="000000"/>
               <w:left w:val="single" w:sz="4" w:space="0" w:color="000000"/>
@@ -7429,7 +7427,7 @@
         </w:tc>
         <w:tc>
           <w:tcPr>
-            <w:tcW w:w="4097" w:type="dxa"/>
+            <w:tcW w:w="4098" w:type="dxa"/>
             <w:tcBorders>
               <w:top w:val="single" w:sz="4" w:space="0" w:color="000000"/>
               <w:left w:val="single" w:sz="4" w:space="0" w:color="000000"/>
@@ -7470,7 +7468,7 @@
         <w:trPr/>
         <w:tc>
           <w:tcPr>
-            <w:tcW w:w="4511" w:type="dxa"/>
+            <w:tcW w:w="4510" w:type="dxa"/>
             <w:tcBorders>
               <w:top w:val="single" w:sz="4" w:space="0" w:color="000000"/>
               <w:left w:val="single" w:sz="4" w:space="0" w:color="000000"/>
@@ -7486,11 +7484,7 @@
               <w:pStyle w:val="Normal"/>
               <w:spacing w:lineRule="auto" w:line="240"/>
               <w:jc w:val="center"/>
-              <w:rPr>
-                <w:b/>
-                <w:b/>
-                <w:bCs/>
-              </w:rPr>
+              <w:rPr/>
             </w:pPr>
             <w:r>
               <w:rPr>
@@ -7499,7 +7493,7 @@
                 <w:sz w:val="24"/>
                 <w:lang w:val="it-IT" w:bidi="hi-IN"/>
               </w:rPr>
-              <w:t>Commenta</w:t>
+              <w:t>Seguito</w:t>
             </w:r>
           </w:p>
         </w:tc>
@@ -7540,7 +7534,7 @@
         </w:tc>
         <w:tc>
           <w:tcPr>
-            <w:tcW w:w="4097" w:type="dxa"/>
+            <w:tcW w:w="4098" w:type="dxa"/>
             <w:tcBorders>
               <w:top w:val="single" w:sz="4" w:space="0" w:color="000000"/>
               <w:left w:val="single" w:sz="4" w:space="0" w:color="000000"/>
@@ -7589,7 +7583,7 @@
         <w:trPr/>
         <w:tc>
           <w:tcPr>
-            <w:tcW w:w="4511" w:type="dxa"/>
+            <w:tcW w:w="4510" w:type="dxa"/>
             <w:tcBorders>
               <w:top w:val="single" w:sz="4" w:space="0" w:color="000000"/>
               <w:left w:val="single" w:sz="4" w:space="0" w:color="000000"/>
@@ -7647,7 +7641,7 @@
         </w:tc>
         <w:tc>
           <w:tcPr>
-            <w:tcW w:w="4097" w:type="dxa"/>
+            <w:tcW w:w="4098" w:type="dxa"/>
             <w:tcBorders>
               <w:top w:val="single" w:sz="4" w:space="0" w:color="000000"/>
               <w:left w:val="single" w:sz="4" w:space="0" w:color="000000"/>
@@ -7688,7 +7682,7 @@
         <w:trPr/>
         <w:tc>
           <w:tcPr>
-            <w:tcW w:w="4511" w:type="dxa"/>
+            <w:tcW w:w="4510" w:type="dxa"/>
             <w:tcBorders>
               <w:top w:val="single" w:sz="4" w:space="0" w:color="000000"/>
               <w:left w:val="single" w:sz="4" w:space="0" w:color="000000"/>
@@ -7746,7 +7740,7 @@
         </w:tc>
         <w:tc>
           <w:tcPr>
-            <w:tcW w:w="4097" w:type="dxa"/>
+            <w:tcW w:w="4098" w:type="dxa"/>
             <w:tcBorders>
               <w:top w:val="single" w:sz="4" w:space="0" w:color="000000"/>
               <w:left w:val="single" w:sz="4" w:space="0" w:color="000000"/>
@@ -7787,7 +7781,7 @@
         <w:trPr/>
         <w:tc>
           <w:tcPr>
-            <w:tcW w:w="4511" w:type="dxa"/>
+            <w:tcW w:w="4510" w:type="dxa"/>
             <w:tcBorders>
               <w:top w:val="single" w:sz="4" w:space="0" w:color="000000"/>
               <w:left w:val="single" w:sz="4" w:space="0" w:color="000000"/>
@@ -7845,7 +7839,7 @@
         </w:tc>
         <w:tc>
           <w:tcPr>
-            <w:tcW w:w="4097" w:type="dxa"/>
+            <w:tcW w:w="4098" w:type="dxa"/>
             <w:tcBorders>
               <w:top w:val="single" w:sz="4" w:space="0" w:color="000000"/>
               <w:left w:val="single" w:sz="4" w:space="0" w:color="000000"/>
@@ -7886,7 +7880,7 @@
         <w:trPr/>
         <w:tc>
           <w:tcPr>
-            <w:tcW w:w="4511" w:type="dxa"/>
+            <w:tcW w:w="4510" w:type="dxa"/>
             <w:tcBorders>
               <w:top w:val="single" w:sz="4" w:space="0" w:color="000000"/>
               <w:left w:val="single" w:sz="4" w:space="0" w:color="000000"/>
@@ -7944,7 +7938,7 @@
         </w:tc>
         <w:tc>
           <w:tcPr>
-            <w:tcW w:w="4097" w:type="dxa"/>
+            <w:tcW w:w="4098" w:type="dxa"/>
             <w:tcBorders>
               <w:top w:val="single" w:sz="4" w:space="0" w:color="000000"/>
               <w:left w:val="single" w:sz="4" w:space="0" w:color="000000"/>
@@ -7998,7 +7992,7 @@
         <w:trPr/>
         <w:tc>
           <w:tcPr>
-            <w:tcW w:w="4511" w:type="dxa"/>
+            <w:tcW w:w="4510" w:type="dxa"/>
             <w:tcBorders>
               <w:top w:val="single" w:sz="4" w:space="0" w:color="000000"/>
               <w:left w:val="single" w:sz="4" w:space="0" w:color="000000"/>
@@ -8056,7 +8050,7 @@
         </w:tc>
         <w:tc>
           <w:tcPr>
-            <w:tcW w:w="4097" w:type="dxa"/>
+            <w:tcW w:w="4098" w:type="dxa"/>
             <w:tcBorders>
               <w:top w:val="single" w:sz="4" w:space="0" w:color="000000"/>
               <w:left w:val="single" w:sz="4" w:space="0" w:color="000000"/>
@@ -8097,7 +8091,7 @@
         <w:trPr/>
         <w:tc>
           <w:tcPr>
-            <w:tcW w:w="4511" w:type="dxa"/>
+            <w:tcW w:w="4510" w:type="dxa"/>
             <w:tcBorders>
               <w:top w:val="single" w:sz="4" w:space="0" w:color="000000"/>
               <w:left w:val="single" w:sz="4" w:space="0" w:color="000000"/>
@@ -8155,7 +8149,7 @@
         </w:tc>
         <w:tc>
           <w:tcPr>
-            <w:tcW w:w="4097" w:type="dxa"/>
+            <w:tcW w:w="4098" w:type="dxa"/>
             <w:tcBorders>
               <w:top w:val="single" w:sz="4" w:space="0" w:color="000000"/>
               <w:left w:val="single" w:sz="4" w:space="0" w:color="000000"/>
@@ -8211,7 +8205,7 @@
         <w:trPr/>
         <w:tc>
           <w:tcPr>
-            <w:tcW w:w="4511" w:type="dxa"/>
+            <w:tcW w:w="4510" w:type="dxa"/>
             <w:tcBorders>
               <w:top w:val="single" w:sz="4" w:space="0" w:color="000000"/>
               <w:left w:val="single" w:sz="4" w:space="0" w:color="000000"/>
@@ -8269,7 +8263,7 @@
         </w:tc>
         <w:tc>
           <w:tcPr>
-            <w:tcW w:w="4097" w:type="dxa"/>
+            <w:tcW w:w="4098" w:type="dxa"/>
             <w:tcBorders>
               <w:top w:val="single" w:sz="4" w:space="0" w:color="000000"/>
               <w:left w:val="single" w:sz="4" w:space="0" w:color="000000"/>
@@ -8391,15 +8385,15 @@
         </w:tblCellMar>
       </w:tblPr>
       <w:tblGrid>
-        <w:gridCol w:w="815"/>
-        <w:gridCol w:w="4354"/>
+        <w:gridCol w:w="814"/>
+        <w:gridCol w:w="4355"/>
         <w:gridCol w:w="4793"/>
       </w:tblGrid>
       <w:tr>
         <w:trPr/>
         <w:tc>
           <w:tcPr>
-            <w:tcW w:w="815" w:type="dxa"/>
+            <w:tcW w:w="814" w:type="dxa"/>
             <w:tcBorders>
               <w:top w:val="single" w:sz="4" w:space="0" w:color="000000"/>
               <w:left w:val="single" w:sz="4" w:space="0" w:color="000000"/>
@@ -8429,7 +8423,7 @@
         </w:tc>
         <w:tc>
           <w:tcPr>
-            <w:tcW w:w="4354" w:type="dxa"/>
+            <w:tcW w:w="4355" w:type="dxa"/>
             <w:tcBorders>
               <w:top w:val="single" w:sz="4" w:space="0" w:color="000000"/>
               <w:left w:val="single" w:sz="4" w:space="0" w:color="000000"/>
@@ -8492,7 +8486,7 @@
         <w:trPr/>
         <w:tc>
           <w:tcPr>
-            <w:tcW w:w="815" w:type="dxa"/>
+            <w:tcW w:w="814" w:type="dxa"/>
             <w:tcBorders>
               <w:top w:val="single" w:sz="4" w:space="0" w:color="000000"/>
               <w:left w:val="single" w:sz="4" w:space="0" w:color="000000"/>
@@ -8520,7 +8514,7 @@
         </w:tc>
         <w:tc>
           <w:tcPr>
-            <w:tcW w:w="4354" w:type="dxa"/>
+            <w:tcW w:w="4355" w:type="dxa"/>
             <w:tcBorders>
               <w:top w:val="single" w:sz="4" w:space="0" w:color="000000"/>
               <w:left w:val="single" w:sz="4" w:space="0" w:color="000000"/>
@@ -8581,7 +8575,7 @@
         <w:trPr/>
         <w:tc>
           <w:tcPr>
-            <w:tcW w:w="815" w:type="dxa"/>
+            <w:tcW w:w="814" w:type="dxa"/>
             <w:tcBorders>
               <w:top w:val="single" w:sz="4" w:space="0" w:color="000000"/>
               <w:left w:val="single" w:sz="4" w:space="0" w:color="000000"/>
@@ -8609,7 +8603,7 @@
         </w:tc>
         <w:tc>
           <w:tcPr>
-            <w:tcW w:w="4354" w:type="dxa"/>
+            <w:tcW w:w="4355" w:type="dxa"/>
             <w:tcBorders>
               <w:top w:val="single" w:sz="4" w:space="0" w:color="000000"/>
               <w:left w:val="single" w:sz="4" w:space="0" w:color="000000"/>
@@ -8670,7 +8664,7 @@
         <w:trPr/>
         <w:tc>
           <w:tcPr>
-            <w:tcW w:w="815" w:type="dxa"/>
+            <w:tcW w:w="814" w:type="dxa"/>
             <w:tcBorders>
               <w:top w:val="single" w:sz="4" w:space="0" w:color="000000"/>
               <w:left w:val="single" w:sz="4" w:space="0" w:color="000000"/>
@@ -8698,7 +8692,7 @@
         </w:tc>
         <w:tc>
           <w:tcPr>
-            <w:tcW w:w="4354" w:type="dxa"/>
+            <w:tcW w:w="4355" w:type="dxa"/>
             <w:tcBorders>
               <w:top w:val="single" w:sz="4" w:space="0" w:color="000000"/>
               <w:left w:val="single" w:sz="4" w:space="0" w:color="000000"/>
@@ -8775,7 +8769,7 @@
         <w:trPr/>
         <w:tc>
           <w:tcPr>
-            <w:tcW w:w="815" w:type="dxa"/>
+            <w:tcW w:w="814" w:type="dxa"/>
             <w:tcBorders>
               <w:top w:val="single" w:sz="4" w:space="0" w:color="000000"/>
               <w:left w:val="single" w:sz="4" w:space="0" w:color="000000"/>
@@ -8803,7 +8797,7 @@
         </w:tc>
         <w:tc>
           <w:tcPr>
-            <w:tcW w:w="4354" w:type="dxa"/>
+            <w:tcW w:w="4355" w:type="dxa"/>
             <w:tcBorders>
               <w:top w:val="single" w:sz="4" w:space="0" w:color="000000"/>
               <w:left w:val="single" w:sz="4" w:space="0" w:color="000000"/>
@@ -8864,7 +8858,7 @@
         <w:trPr/>
         <w:tc>
           <w:tcPr>
-            <w:tcW w:w="815" w:type="dxa"/>
+            <w:tcW w:w="814" w:type="dxa"/>
             <w:tcBorders>
               <w:top w:val="single" w:sz="4" w:space="0" w:color="000000"/>
               <w:left w:val="single" w:sz="4" w:space="0" w:color="000000"/>
@@ -8892,7 +8886,7 @@
         </w:tc>
         <w:tc>
           <w:tcPr>
-            <w:tcW w:w="4354" w:type="dxa"/>
+            <w:tcW w:w="4355" w:type="dxa"/>
             <w:tcBorders>
               <w:top w:val="single" w:sz="4" w:space="0" w:color="000000"/>
               <w:left w:val="single" w:sz="4" w:space="0" w:color="000000"/>
@@ -8955,7 +8949,7 @@
         <w:trPr/>
         <w:tc>
           <w:tcPr>
-            <w:tcW w:w="815" w:type="dxa"/>
+            <w:tcW w:w="814" w:type="dxa"/>
             <w:tcBorders>
               <w:top w:val="single" w:sz="4" w:space="0" w:color="000000"/>
               <w:left w:val="single" w:sz="4" w:space="0" w:color="000000"/>
@@ -8983,7 +8977,7 @@
         </w:tc>
         <w:tc>
           <w:tcPr>
-            <w:tcW w:w="4354" w:type="dxa"/>
+            <w:tcW w:w="4355" w:type="dxa"/>
             <w:tcBorders>
               <w:top w:val="single" w:sz="4" w:space="0" w:color="000000"/>
               <w:left w:val="single" w:sz="4" w:space="0" w:color="000000"/>
@@ -9064,7 +9058,7 @@
         <w:trPr/>
         <w:tc>
           <w:tcPr>
-            <w:tcW w:w="815" w:type="dxa"/>
+            <w:tcW w:w="814" w:type="dxa"/>
             <w:tcBorders>
               <w:top w:val="single" w:sz="4" w:space="0" w:color="000000"/>
               <w:left w:val="single" w:sz="4" w:space="0" w:color="000000"/>
@@ -9092,7 +9086,7 @@
         </w:tc>
         <w:tc>
           <w:tcPr>
-            <w:tcW w:w="4354" w:type="dxa"/>
+            <w:tcW w:w="4355" w:type="dxa"/>
             <w:tcBorders>
               <w:top w:val="single" w:sz="4" w:space="0" w:color="000000"/>
               <w:left w:val="single" w:sz="4" w:space="0" w:color="000000"/>
@@ -9155,7 +9149,7 @@
         <w:trPr/>
         <w:tc>
           <w:tcPr>
-            <w:tcW w:w="815" w:type="dxa"/>
+            <w:tcW w:w="814" w:type="dxa"/>
             <w:tcBorders>
               <w:top w:val="single" w:sz="4" w:space="0" w:color="000000"/>
               <w:left w:val="single" w:sz="4" w:space="0" w:color="000000"/>
@@ -9183,7 +9177,7 @@
         </w:tc>
         <w:tc>
           <w:tcPr>
-            <w:tcW w:w="4354" w:type="dxa"/>
+            <w:tcW w:w="4355" w:type="dxa"/>
             <w:tcBorders>
               <w:top w:val="single" w:sz="4" w:space="0" w:color="000000"/>
               <w:left w:val="single" w:sz="4" w:space="0" w:color="000000"/>
@@ -9264,7 +9258,7 @@
         <w:trPr/>
         <w:tc>
           <w:tcPr>
-            <w:tcW w:w="815" w:type="dxa"/>
+            <w:tcW w:w="814" w:type="dxa"/>
             <w:tcBorders>
               <w:top w:val="single" w:sz="4" w:space="0" w:color="000000"/>
               <w:left w:val="single" w:sz="4" w:space="0" w:color="000000"/>
@@ -9292,7 +9286,7 @@
         </w:tc>
         <w:tc>
           <w:tcPr>
-            <w:tcW w:w="4354" w:type="dxa"/>
+            <w:tcW w:w="4355" w:type="dxa"/>
             <w:tcBorders>
               <w:top w:val="single" w:sz="4" w:space="0" w:color="000000"/>
               <w:left w:val="single" w:sz="4" w:space="0" w:color="000000"/>
@@ -9353,7 +9347,7 @@
         <w:trPr/>
         <w:tc>
           <w:tcPr>
-            <w:tcW w:w="815" w:type="dxa"/>
+            <w:tcW w:w="814" w:type="dxa"/>
             <w:tcBorders>
               <w:top w:val="single" w:sz="4" w:space="0" w:color="000000"/>
               <w:left w:val="single" w:sz="4" w:space="0" w:color="000000"/>
@@ -9380,7 +9374,7 @@
         </w:tc>
         <w:tc>
           <w:tcPr>
-            <w:tcW w:w="4354" w:type="dxa"/>
+            <w:tcW w:w="4355" w:type="dxa"/>
             <w:tcBorders>
               <w:top w:val="single" w:sz="4" w:space="0" w:color="000000"/>
               <w:left w:val="single" w:sz="4" w:space="0" w:color="000000"/>
@@ -9440,7 +9434,7 @@
         <w:trPr/>
         <w:tc>
           <w:tcPr>
-            <w:tcW w:w="815" w:type="dxa"/>
+            <w:tcW w:w="814" w:type="dxa"/>
             <w:tcBorders>
               <w:top w:val="single" w:sz="4" w:space="0" w:color="000000"/>
               <w:left w:val="single" w:sz="4" w:space="0" w:color="000000"/>
@@ -9467,7 +9461,7 @@
         </w:tc>
         <w:tc>
           <w:tcPr>
-            <w:tcW w:w="4354" w:type="dxa"/>
+            <w:tcW w:w="4355" w:type="dxa"/>
             <w:tcBorders>
               <w:top w:val="single" w:sz="4" w:space="0" w:color="000000"/>
               <w:left w:val="single" w:sz="4" w:space="0" w:color="000000"/>
@@ -9528,7 +9522,7 @@
         <w:trPr/>
         <w:tc>
           <w:tcPr>
-            <w:tcW w:w="815" w:type="dxa"/>
+            <w:tcW w:w="814" w:type="dxa"/>
             <w:tcBorders>
               <w:top w:val="single" w:sz="4" w:space="0" w:color="000000"/>
               <w:left w:val="single" w:sz="4" w:space="0" w:color="000000"/>
@@ -9555,7 +9549,7 @@
         </w:tc>
         <w:tc>
           <w:tcPr>
-            <w:tcW w:w="4354" w:type="dxa"/>
+            <w:tcW w:w="4355" w:type="dxa"/>
             <w:tcBorders>
               <w:top w:val="single" w:sz="4" w:space="0" w:color="000000"/>
               <w:left w:val="single" w:sz="4" w:space="0" w:color="000000"/>
@@ -9614,7 +9608,7 @@
         <w:trPr/>
         <w:tc>
           <w:tcPr>
-            <w:tcW w:w="815" w:type="dxa"/>
+            <w:tcW w:w="814" w:type="dxa"/>
             <w:tcBorders>
               <w:top w:val="single" w:sz="4" w:space="0" w:color="000000"/>
               <w:left w:val="single" w:sz="4" w:space="0" w:color="000000"/>
@@ -9642,7 +9636,7 @@
         </w:tc>
         <w:tc>
           <w:tcPr>
-            <w:tcW w:w="4354" w:type="dxa"/>
+            <w:tcW w:w="4355" w:type="dxa"/>
             <w:tcBorders>
               <w:top w:val="single" w:sz="4" w:space="0" w:color="000000"/>
               <w:left w:val="single" w:sz="4" w:space="0" w:color="000000"/>
@@ -9703,7 +9697,7 @@
         <w:trPr/>
         <w:tc>
           <w:tcPr>
-            <w:tcW w:w="815" w:type="dxa"/>
+            <w:tcW w:w="814" w:type="dxa"/>
             <w:tcBorders>
               <w:top w:val="single" w:sz="4" w:space="0" w:color="000000"/>
               <w:left w:val="single" w:sz="4" w:space="0" w:color="000000"/>
@@ -9737,7 +9731,7 @@
         </w:tc>
         <w:tc>
           <w:tcPr>
-            <w:tcW w:w="4354" w:type="dxa"/>
+            <w:tcW w:w="4355" w:type="dxa"/>
             <w:tcBorders>
               <w:top w:val="single" w:sz="4" w:space="0" w:color="000000"/>
               <w:left w:val="single" w:sz="4" w:space="0" w:color="000000"/>
@@ -9809,7 +9803,7 @@
         <w:trPr/>
         <w:tc>
           <w:tcPr>
-            <w:tcW w:w="815" w:type="dxa"/>
+            <w:tcW w:w="814" w:type="dxa"/>
             <w:tcBorders>
               <w:top w:val="single" w:sz="4" w:space="0" w:color="000000"/>
               <w:left w:val="single" w:sz="4" w:space="0" w:color="000000"/>
@@ -9837,7 +9831,7 @@
         </w:tc>
         <w:tc>
           <w:tcPr>
-            <w:tcW w:w="4354" w:type="dxa"/>
+            <w:tcW w:w="4355" w:type="dxa"/>
             <w:tcBorders>
               <w:top w:val="single" w:sz="4" w:space="0" w:color="000000"/>
               <w:left w:val="single" w:sz="4" w:space="0" w:color="000000"/>
@@ -9898,7 +9892,7 @@
         <w:trPr/>
         <w:tc>
           <w:tcPr>
-            <w:tcW w:w="815" w:type="dxa"/>
+            <w:tcW w:w="814" w:type="dxa"/>
             <w:tcBorders>
               <w:top w:val="single" w:sz="4" w:space="0" w:color="000000"/>
               <w:left w:val="single" w:sz="4" w:space="0" w:color="000000"/>
@@ -9926,7 +9920,7 @@
         </w:tc>
         <w:tc>
           <w:tcPr>
-            <w:tcW w:w="4354" w:type="dxa"/>
+            <w:tcW w:w="4355" w:type="dxa"/>
             <w:tcBorders>
               <w:top w:val="single" w:sz="4" w:space="0" w:color="000000"/>
               <w:left w:val="single" w:sz="4" w:space="0" w:color="000000"/>
@@ -9987,7 +9981,7 @@
         <w:trPr/>
         <w:tc>
           <w:tcPr>
-            <w:tcW w:w="815" w:type="dxa"/>
+            <w:tcW w:w="814" w:type="dxa"/>
             <w:tcBorders>
               <w:top w:val="single" w:sz="4" w:space="0" w:color="000000"/>
               <w:left w:val="single" w:sz="4" w:space="0" w:color="000000"/>
@@ -10015,7 +10009,7 @@
         </w:tc>
         <w:tc>
           <w:tcPr>
-            <w:tcW w:w="4354" w:type="dxa"/>
+            <w:tcW w:w="4355" w:type="dxa"/>
             <w:tcBorders>
               <w:top w:val="single" w:sz="4" w:space="0" w:color="000000"/>
               <w:left w:val="single" w:sz="4" w:space="0" w:color="000000"/>
@@ -10078,7 +10072,7 @@
         <w:trPr/>
         <w:tc>
           <w:tcPr>
-            <w:tcW w:w="815" w:type="dxa"/>
+            <w:tcW w:w="814" w:type="dxa"/>
             <w:tcBorders>
               <w:top w:val="single" w:sz="4" w:space="0" w:color="000000"/>
               <w:left w:val="single" w:sz="4" w:space="0" w:color="000000"/>
@@ -10106,7 +10100,7 @@
         </w:tc>
         <w:tc>
           <w:tcPr>
-            <w:tcW w:w="4354" w:type="dxa"/>
+            <w:tcW w:w="4355" w:type="dxa"/>
             <w:tcBorders>
               <w:top w:val="single" w:sz="4" w:space="0" w:color="000000"/>
               <w:left w:val="single" w:sz="4" w:space="0" w:color="000000"/>
@@ -10169,7 +10163,7 @@
         <w:trPr/>
         <w:tc>
           <w:tcPr>
-            <w:tcW w:w="815" w:type="dxa"/>
+            <w:tcW w:w="814" w:type="dxa"/>
             <w:tcBorders>
               <w:top w:val="single" w:sz="4" w:space="0" w:color="000000"/>
               <w:left w:val="single" w:sz="4" w:space="0" w:color="000000"/>
@@ -10197,7 +10191,7 @@
         </w:tc>
         <w:tc>
           <w:tcPr>
-            <w:tcW w:w="4354" w:type="dxa"/>
+            <w:tcW w:w="4355" w:type="dxa"/>
             <w:tcBorders>
               <w:top w:val="single" w:sz="4" w:space="0" w:color="000000"/>
               <w:left w:val="single" w:sz="4" w:space="0" w:color="000000"/>
@@ -10258,7 +10252,7 @@
         <w:trPr/>
         <w:tc>
           <w:tcPr>
-            <w:tcW w:w="815" w:type="dxa"/>
+            <w:tcW w:w="814" w:type="dxa"/>
             <w:tcBorders>
               <w:top w:val="single" w:sz="4" w:space="0" w:color="000000"/>
               <w:left w:val="single" w:sz="4" w:space="0" w:color="000000"/>
@@ -10286,7 +10280,7 @@
         </w:tc>
         <w:tc>
           <w:tcPr>
-            <w:tcW w:w="4354" w:type="dxa"/>
+            <w:tcW w:w="4355" w:type="dxa"/>
             <w:tcBorders>
               <w:top w:val="single" w:sz="4" w:space="0" w:color="000000"/>
               <w:left w:val="single" w:sz="4" w:space="0" w:color="000000"/>
@@ -10497,8 +10491,8 @@
       <w:tblGrid>
         <w:gridCol w:w="2436"/>
         <w:gridCol w:w="2437"/>
-        <w:gridCol w:w="2449"/>
-        <w:gridCol w:w="2423"/>
+        <w:gridCol w:w="2450"/>
+        <w:gridCol w:w="2422"/>
       </w:tblGrid>
       <w:tr>
         <w:trPr/>
@@ -10603,7 +10597,7 @@
         </w:tc>
         <w:tc>
           <w:tcPr>
-            <w:tcW w:w="2449" w:type="dxa"/>
+            <w:tcW w:w="2450" w:type="dxa"/>
             <w:tcBorders>
               <w:top w:val="single" w:sz="2" w:space="0" w:color="000000"/>
               <w:left w:val="single" w:sz="2" w:space="0" w:color="000000"/>
@@ -10631,7 +10625,7 @@
         </w:tc>
         <w:tc>
           <w:tcPr>
-            <w:tcW w:w="2423" w:type="dxa"/>
+            <w:tcW w:w="2422" w:type="dxa"/>
             <w:tcBorders>
               <w:top w:val="single" w:sz="2" w:space="0" w:color="000000"/>
               <w:left w:val="single" w:sz="2" w:space="0" w:color="000000"/>
@@ -10714,7 +10708,7 @@
         </w:tc>
         <w:tc>
           <w:tcPr>
-            <w:tcW w:w="2449" w:type="dxa"/>
+            <w:tcW w:w="2450" w:type="dxa"/>
             <w:tcBorders>
               <w:top w:val="single" w:sz="2" w:space="0" w:color="000000"/>
               <w:left w:val="single" w:sz="2" w:space="0" w:color="000000"/>
@@ -10740,7 +10734,7 @@
         </w:tc>
         <w:tc>
           <w:tcPr>
-            <w:tcW w:w="2423" w:type="dxa"/>
+            <w:tcW w:w="2422" w:type="dxa"/>
             <w:tcBorders>
               <w:top w:val="single" w:sz="2" w:space="0" w:color="000000"/>
               <w:left w:val="single" w:sz="2" w:space="0" w:color="000000"/>
@@ -10817,7 +10811,7 @@
         </w:tc>
         <w:tc>
           <w:tcPr>
-            <w:tcW w:w="2449" w:type="dxa"/>
+            <w:tcW w:w="2450" w:type="dxa"/>
             <w:tcBorders>
               <w:top w:val="single" w:sz="2" w:space="0" w:color="000000"/>
               <w:left w:val="single" w:sz="2" w:space="0" w:color="000000"/>
@@ -10841,7 +10835,7 @@
         </w:tc>
         <w:tc>
           <w:tcPr>
-            <w:tcW w:w="2423" w:type="dxa"/>
+            <w:tcW w:w="2422" w:type="dxa"/>
             <w:tcBorders>
               <w:top w:val="single" w:sz="2" w:space="0" w:color="000000"/>
               <w:left w:val="single" w:sz="2" w:space="0" w:color="000000"/>
@@ -10920,7 +10914,7 @@
         </w:tc>
         <w:tc>
           <w:tcPr>
-            <w:tcW w:w="2449" w:type="dxa"/>
+            <w:tcW w:w="2450" w:type="dxa"/>
             <w:tcBorders>
               <w:top w:val="single" w:sz="2" w:space="0" w:color="000000"/>
               <w:left w:val="single" w:sz="2" w:space="0" w:color="000000"/>
@@ -10946,7 +10940,7 @@
         </w:tc>
         <w:tc>
           <w:tcPr>
-            <w:tcW w:w="2423" w:type="dxa"/>
+            <w:tcW w:w="2422" w:type="dxa"/>
             <w:tcBorders>
               <w:top w:val="single" w:sz="2" w:space="0" w:color="000000"/>
               <w:left w:val="single" w:sz="2" w:space="0" w:color="000000"/>
@@ -11027,7 +11021,7 @@
         </w:tc>
         <w:tc>
           <w:tcPr>
-            <w:tcW w:w="2449" w:type="dxa"/>
+            <w:tcW w:w="2450" w:type="dxa"/>
             <w:tcBorders>
               <w:top w:val="single" w:sz="2" w:space="0" w:color="000000"/>
               <w:left w:val="single" w:sz="2" w:space="0" w:color="000000"/>
@@ -11053,7 +11047,7 @@
         </w:tc>
         <w:tc>
           <w:tcPr>
-            <w:tcW w:w="2423" w:type="dxa"/>
+            <w:tcW w:w="2422" w:type="dxa"/>
             <w:tcBorders>
               <w:top w:val="single" w:sz="2" w:space="0" w:color="000000"/>
               <w:left w:val="single" w:sz="2" w:space="0" w:color="000000"/>
@@ -11173,7 +11167,7 @@
         </w:tc>
         <w:tc>
           <w:tcPr>
-            <w:tcW w:w="2449" w:type="dxa"/>
+            <w:tcW w:w="2450" w:type="dxa"/>
             <w:tcBorders>
               <w:top w:val="single" w:sz="2" w:space="0" w:color="000000"/>
               <w:left w:val="single" w:sz="2" w:space="0" w:color="000000"/>
@@ -11201,7 +11195,7 @@
         </w:tc>
         <w:tc>
           <w:tcPr>
-            <w:tcW w:w="2423" w:type="dxa"/>
+            <w:tcW w:w="2422" w:type="dxa"/>
             <w:tcBorders>
               <w:top w:val="single" w:sz="2" w:space="0" w:color="000000"/>
               <w:left w:val="single" w:sz="2" w:space="0" w:color="000000"/>
@@ -11284,7 +11278,7 @@
         </w:tc>
         <w:tc>
           <w:tcPr>
-            <w:tcW w:w="2449" w:type="dxa"/>
+            <w:tcW w:w="2450" w:type="dxa"/>
             <w:tcBorders>
               <w:top w:val="single" w:sz="2" w:space="0" w:color="000000"/>
               <w:left w:val="single" w:sz="2" w:space="0" w:color="000000"/>
@@ -11310,7 +11304,7 @@
         </w:tc>
         <w:tc>
           <w:tcPr>
-            <w:tcW w:w="2423" w:type="dxa"/>
+            <w:tcW w:w="2422" w:type="dxa"/>
             <w:tcBorders>
               <w:top w:val="single" w:sz="2" w:space="0" w:color="000000"/>
               <w:left w:val="single" w:sz="2" w:space="0" w:color="000000"/>
@@ -11391,7 +11385,7 @@
         </w:tc>
         <w:tc>
           <w:tcPr>
-            <w:tcW w:w="2449" w:type="dxa"/>
+            <w:tcW w:w="2450" w:type="dxa"/>
             <w:tcBorders>
               <w:top w:val="single" w:sz="2" w:space="0" w:color="000000"/>
               <w:left w:val="single" w:sz="2" w:space="0" w:color="000000"/>
@@ -11417,7 +11411,7 @@
         </w:tc>
         <w:tc>
           <w:tcPr>
-            <w:tcW w:w="2423" w:type="dxa"/>
+            <w:tcW w:w="2422" w:type="dxa"/>
             <w:tcBorders>
               <w:top w:val="single" w:sz="2" w:space="0" w:color="000000"/>
               <w:left w:val="single" w:sz="2" w:space="0" w:color="000000"/>
@@ -11498,7 +11492,7 @@
         </w:tc>
         <w:tc>
           <w:tcPr>
-            <w:tcW w:w="2449" w:type="dxa"/>
+            <w:tcW w:w="2450" w:type="dxa"/>
             <w:tcBorders>
               <w:top w:val="single" w:sz="2" w:space="0" w:color="000000"/>
               <w:left w:val="single" w:sz="2" w:space="0" w:color="000000"/>
@@ -11524,7 +11518,7 @@
         </w:tc>
         <w:tc>
           <w:tcPr>
-            <w:tcW w:w="2423" w:type="dxa"/>
+            <w:tcW w:w="2422" w:type="dxa"/>
             <w:tcBorders>
               <w:top w:val="single" w:sz="2" w:space="0" w:color="000000"/>
               <w:left w:val="single" w:sz="2" w:space="0" w:color="000000"/>
@@ -11652,7 +11646,7 @@
         </w:tc>
         <w:tc>
           <w:tcPr>
-            <w:tcW w:w="2449" w:type="dxa"/>
+            <w:tcW w:w="2450" w:type="dxa"/>
             <w:tcBorders>
               <w:top w:val="single" w:sz="2" w:space="0" w:color="000000"/>
               <w:left w:val="single" w:sz="2" w:space="0" w:color="000000"/>
@@ -11680,7 +11674,7 @@
         </w:tc>
         <w:tc>
           <w:tcPr>
-            <w:tcW w:w="2423" w:type="dxa"/>
+            <w:tcW w:w="2422" w:type="dxa"/>
             <w:tcBorders>
               <w:top w:val="single" w:sz="2" w:space="0" w:color="000000"/>
               <w:left w:val="single" w:sz="2" w:space="0" w:color="000000"/>
@@ -11763,7 +11757,7 @@
         </w:tc>
         <w:tc>
           <w:tcPr>
-            <w:tcW w:w="2449" w:type="dxa"/>
+            <w:tcW w:w="2450" w:type="dxa"/>
             <w:tcBorders>
               <w:top w:val="single" w:sz="2" w:space="0" w:color="000000"/>
               <w:left w:val="single" w:sz="2" w:space="0" w:color="000000"/>
@@ -11789,7 +11783,7 @@
         </w:tc>
         <w:tc>
           <w:tcPr>
-            <w:tcW w:w="2423" w:type="dxa"/>
+            <w:tcW w:w="2422" w:type="dxa"/>
             <w:tcBorders>
               <w:top w:val="single" w:sz="2" w:space="0" w:color="000000"/>
               <w:left w:val="single" w:sz="2" w:space="0" w:color="000000"/>
@@ -11870,7 +11864,7 @@
         </w:tc>
         <w:tc>
           <w:tcPr>
-            <w:tcW w:w="2449" w:type="dxa"/>
+            <w:tcW w:w="2450" w:type="dxa"/>
             <w:tcBorders>
               <w:top w:val="single" w:sz="2" w:space="0" w:color="000000"/>
               <w:left w:val="single" w:sz="2" w:space="0" w:color="000000"/>
@@ -11896,7 +11890,7 @@
         </w:tc>
         <w:tc>
           <w:tcPr>
-            <w:tcW w:w="2423" w:type="dxa"/>
+            <w:tcW w:w="2422" w:type="dxa"/>
             <w:tcBorders>
               <w:top w:val="single" w:sz="2" w:space="0" w:color="000000"/>
               <w:left w:val="single" w:sz="2" w:space="0" w:color="000000"/>
@@ -11981,7 +11975,7 @@
         </w:tc>
         <w:tc>
           <w:tcPr>
-            <w:tcW w:w="2449" w:type="dxa"/>
+            <w:tcW w:w="2450" w:type="dxa"/>
             <w:tcBorders>
               <w:top w:val="single" w:sz="2" w:space="0" w:color="000000"/>
               <w:left w:val="single" w:sz="2" w:space="0" w:color="000000"/>
@@ -12009,7 +12003,7 @@
         </w:tc>
         <w:tc>
           <w:tcPr>
-            <w:tcW w:w="2423" w:type="dxa"/>
+            <w:tcW w:w="2422" w:type="dxa"/>
             <w:tcBorders>
               <w:top w:val="single" w:sz="2" w:space="0" w:color="000000"/>
               <w:left w:val="single" w:sz="2" w:space="0" w:color="000000"/>
@@ -12096,7 +12090,7 @@
         </w:tc>
         <w:tc>
           <w:tcPr>
-            <w:tcW w:w="2449" w:type="dxa"/>
+            <w:tcW w:w="2450" w:type="dxa"/>
             <w:tcBorders>
               <w:top w:val="single" w:sz="2" w:space="0" w:color="000000"/>
               <w:left w:val="single" w:sz="2" w:space="0" w:color="000000"/>
@@ -12124,7 +12118,7 @@
         </w:tc>
         <w:tc>
           <w:tcPr>
-            <w:tcW w:w="2423" w:type="dxa"/>
+            <w:tcW w:w="2422" w:type="dxa"/>
             <w:tcBorders>
               <w:top w:val="single" w:sz="2" w:space="0" w:color="000000"/>
               <w:left w:val="single" w:sz="2" w:space="0" w:color="000000"/>
@@ -12254,7 +12248,7 @@
         </w:tc>
         <w:tc>
           <w:tcPr>
-            <w:tcW w:w="2449" w:type="dxa"/>
+            <w:tcW w:w="2450" w:type="dxa"/>
             <w:tcBorders>
               <w:top w:val="single" w:sz="2" w:space="0" w:color="000000"/>
               <w:left w:val="single" w:sz="2" w:space="0" w:color="000000"/>
@@ -12282,7 +12276,7 @@
         </w:tc>
         <w:tc>
           <w:tcPr>
-            <w:tcW w:w="2423" w:type="dxa"/>
+            <w:tcW w:w="2422" w:type="dxa"/>
             <w:tcBorders>
               <w:top w:val="single" w:sz="2" w:space="0" w:color="000000"/>
               <w:left w:val="single" w:sz="2" w:space="0" w:color="000000"/>
@@ -12365,7 +12359,7 @@
         </w:tc>
         <w:tc>
           <w:tcPr>
-            <w:tcW w:w="2449" w:type="dxa"/>
+            <w:tcW w:w="2450" w:type="dxa"/>
             <w:tcBorders>
               <w:top w:val="single" w:sz="2" w:space="0" w:color="000000"/>
               <w:left w:val="single" w:sz="2" w:space="0" w:color="000000"/>
@@ -12391,7 +12385,7 @@
         </w:tc>
         <w:tc>
           <w:tcPr>
-            <w:tcW w:w="2423" w:type="dxa"/>
+            <w:tcW w:w="2422" w:type="dxa"/>
             <w:tcBorders>
               <w:top w:val="single" w:sz="2" w:space="0" w:color="000000"/>
               <w:left w:val="single" w:sz="2" w:space="0" w:color="000000"/>
@@ -12519,7 +12513,7 @@
         </w:tc>
         <w:tc>
           <w:tcPr>
-            <w:tcW w:w="2449" w:type="dxa"/>
+            <w:tcW w:w="2450" w:type="dxa"/>
             <w:tcBorders>
               <w:top w:val="single" w:sz="2" w:space="0" w:color="000000"/>
               <w:left w:val="single" w:sz="2" w:space="0" w:color="000000"/>
@@ -12547,7 +12541,7 @@
         </w:tc>
         <w:tc>
           <w:tcPr>
-            <w:tcW w:w="2423" w:type="dxa"/>
+            <w:tcW w:w="2422" w:type="dxa"/>
             <w:tcBorders>
               <w:top w:val="single" w:sz="2" w:space="0" w:color="000000"/>
               <w:left w:val="single" w:sz="2" w:space="0" w:color="000000"/>
@@ -12634,7 +12628,7 @@
         </w:tc>
         <w:tc>
           <w:tcPr>
-            <w:tcW w:w="2449" w:type="dxa"/>
+            <w:tcW w:w="2450" w:type="dxa"/>
             <w:tcBorders>
               <w:top w:val="single" w:sz="2" w:space="0" w:color="000000"/>
               <w:left w:val="single" w:sz="2" w:space="0" w:color="000000"/>
@@ -12662,7 +12656,7 @@
         </w:tc>
         <w:tc>
           <w:tcPr>
-            <w:tcW w:w="2423" w:type="dxa"/>
+            <w:tcW w:w="2422" w:type="dxa"/>
             <w:tcBorders>
               <w:top w:val="single" w:sz="2" w:space="0" w:color="000000"/>
               <w:left w:val="single" w:sz="2" w:space="0" w:color="000000"/>
@@ -12745,7 +12739,7 @@
         </w:tc>
         <w:tc>
           <w:tcPr>
-            <w:tcW w:w="2449" w:type="dxa"/>
+            <w:tcW w:w="2450" w:type="dxa"/>
             <w:tcBorders>
               <w:top w:val="single" w:sz="2" w:space="0" w:color="000000"/>
               <w:left w:val="single" w:sz="2" w:space="0" w:color="000000"/>
@@ -12771,7 +12765,7 @@
         </w:tc>
         <w:tc>
           <w:tcPr>
-            <w:tcW w:w="2423" w:type="dxa"/>
+            <w:tcW w:w="2422" w:type="dxa"/>
             <w:tcBorders>
               <w:top w:val="single" w:sz="2" w:space="0" w:color="000000"/>
               <w:left w:val="single" w:sz="2" w:space="0" w:color="000000"/>
@@ -12852,7 +12846,7 @@
         </w:tc>
         <w:tc>
           <w:tcPr>
-            <w:tcW w:w="2449" w:type="dxa"/>
+            <w:tcW w:w="2450" w:type="dxa"/>
             <w:tcBorders>
               <w:top w:val="single" w:sz="2" w:space="0" w:color="000000"/>
               <w:left w:val="single" w:sz="2" w:space="0" w:color="000000"/>
@@ -12878,7 +12872,7 @@
         </w:tc>
         <w:tc>
           <w:tcPr>
-            <w:tcW w:w="2423" w:type="dxa"/>
+            <w:tcW w:w="2422" w:type="dxa"/>
             <w:tcBorders>
               <w:top w:val="single" w:sz="2" w:space="0" w:color="000000"/>
               <w:left w:val="single" w:sz="2" w:space="0" w:color="000000"/>
@@ -12959,7 +12953,7 @@
         </w:tc>
         <w:tc>
           <w:tcPr>
-            <w:tcW w:w="2449" w:type="dxa"/>
+            <w:tcW w:w="2450" w:type="dxa"/>
             <w:tcBorders>
               <w:top w:val="single" w:sz="2" w:space="0" w:color="000000"/>
               <w:left w:val="single" w:sz="2" w:space="0" w:color="000000"/>
@@ -12985,7 +12979,7 @@
         </w:tc>
         <w:tc>
           <w:tcPr>
-            <w:tcW w:w="2423" w:type="dxa"/>
+            <w:tcW w:w="2422" w:type="dxa"/>
             <w:tcBorders>
               <w:top w:val="single" w:sz="2" w:space="0" w:color="000000"/>
               <w:left w:val="single" w:sz="2" w:space="0" w:color="000000"/>
@@ -13066,7 +13060,7 @@
         </w:tc>
         <w:tc>
           <w:tcPr>
-            <w:tcW w:w="2449" w:type="dxa"/>
+            <w:tcW w:w="2450" w:type="dxa"/>
             <w:tcBorders>
               <w:top w:val="single" w:sz="2" w:space="0" w:color="000000"/>
               <w:left w:val="single" w:sz="2" w:space="0" w:color="000000"/>
@@ -13092,7 +13086,7 @@
         </w:tc>
         <w:tc>
           <w:tcPr>
-            <w:tcW w:w="2423" w:type="dxa"/>
+            <w:tcW w:w="2422" w:type="dxa"/>
             <w:tcBorders>
               <w:top w:val="single" w:sz="2" w:space="0" w:color="000000"/>
               <w:left w:val="single" w:sz="2" w:space="0" w:color="000000"/>
@@ -13220,7 +13214,7 @@
         </w:tc>
         <w:tc>
           <w:tcPr>
-            <w:tcW w:w="2449" w:type="dxa"/>
+            <w:tcW w:w="2450" w:type="dxa"/>
             <w:tcBorders>
               <w:top w:val="single" w:sz="2" w:space="0" w:color="000000"/>
               <w:left w:val="single" w:sz="2" w:space="0" w:color="000000"/>
@@ -13248,7 +13242,7 @@
         </w:tc>
         <w:tc>
           <w:tcPr>
-            <w:tcW w:w="2423" w:type="dxa"/>
+            <w:tcW w:w="2422" w:type="dxa"/>
             <w:tcBorders>
               <w:top w:val="single" w:sz="2" w:space="0" w:color="000000"/>
               <w:left w:val="single" w:sz="2" w:space="0" w:color="000000"/>
@@ -13335,7 +13329,7 @@
         </w:tc>
         <w:tc>
           <w:tcPr>
-            <w:tcW w:w="2449" w:type="dxa"/>
+            <w:tcW w:w="2450" w:type="dxa"/>
             <w:tcBorders>
               <w:top w:val="single" w:sz="2" w:space="0" w:color="000000"/>
               <w:left w:val="single" w:sz="2" w:space="0" w:color="000000"/>
@@ -13363,7 +13357,7 @@
         </w:tc>
         <w:tc>
           <w:tcPr>
-            <w:tcW w:w="2423" w:type="dxa"/>
+            <w:tcW w:w="2422" w:type="dxa"/>
             <w:tcBorders>
               <w:top w:val="single" w:sz="2" w:space="0" w:color="000000"/>
               <w:left w:val="single" w:sz="2" w:space="0" w:color="000000"/>
@@ -13446,7 +13440,7 @@
         </w:tc>
         <w:tc>
           <w:tcPr>
-            <w:tcW w:w="2449" w:type="dxa"/>
+            <w:tcW w:w="2450" w:type="dxa"/>
             <w:tcBorders>
               <w:top w:val="single" w:sz="2" w:space="0" w:color="000000"/>
               <w:left w:val="single" w:sz="2" w:space="0" w:color="000000"/>
@@ -13472,7 +13466,7 @@
         </w:tc>
         <w:tc>
           <w:tcPr>
-            <w:tcW w:w="2423" w:type="dxa"/>
+            <w:tcW w:w="2422" w:type="dxa"/>
             <w:tcBorders>
               <w:top w:val="single" w:sz="2" w:space="0" w:color="000000"/>
               <w:left w:val="single" w:sz="2" w:space="0" w:color="000000"/>
@@ -13553,7 +13547,7 @@
         </w:tc>
         <w:tc>
           <w:tcPr>
-            <w:tcW w:w="2449" w:type="dxa"/>
+            <w:tcW w:w="2450" w:type="dxa"/>
             <w:tcBorders>
               <w:top w:val="single" w:sz="2" w:space="0" w:color="000000"/>
               <w:left w:val="single" w:sz="2" w:space="0" w:color="000000"/>
@@ -13579,7 +13573,7 @@
         </w:tc>
         <w:tc>
           <w:tcPr>
-            <w:tcW w:w="2423" w:type="dxa"/>
+            <w:tcW w:w="2422" w:type="dxa"/>
             <w:tcBorders>
               <w:top w:val="single" w:sz="2" w:space="0" w:color="000000"/>
               <w:left w:val="single" w:sz="2" w:space="0" w:color="000000"/>
@@ -13707,7 +13701,7 @@
         </w:tc>
         <w:tc>
           <w:tcPr>
-            <w:tcW w:w="2449" w:type="dxa"/>
+            <w:tcW w:w="2450" w:type="dxa"/>
             <w:tcBorders>
               <w:top w:val="single" w:sz="2" w:space="0" w:color="000000"/>
               <w:left w:val="single" w:sz="2" w:space="0" w:color="000000"/>
@@ -13735,7 +13729,7 @@
         </w:tc>
         <w:tc>
           <w:tcPr>
-            <w:tcW w:w="2423" w:type="dxa"/>
+            <w:tcW w:w="2422" w:type="dxa"/>
             <w:tcBorders>
               <w:top w:val="single" w:sz="2" w:space="0" w:color="000000"/>
               <w:left w:val="single" w:sz="2" w:space="0" w:color="000000"/>
@@ -13822,7 +13816,7 @@
         </w:tc>
         <w:tc>
           <w:tcPr>
-            <w:tcW w:w="2449" w:type="dxa"/>
+            <w:tcW w:w="2450" w:type="dxa"/>
             <w:tcBorders>
               <w:top w:val="single" w:sz="2" w:space="0" w:color="000000"/>
               <w:left w:val="single" w:sz="2" w:space="0" w:color="000000"/>
@@ -13850,7 +13844,7 @@
         </w:tc>
         <w:tc>
           <w:tcPr>
-            <w:tcW w:w="2423" w:type="dxa"/>
+            <w:tcW w:w="2422" w:type="dxa"/>
             <w:tcBorders>
               <w:top w:val="single" w:sz="2" w:space="0" w:color="000000"/>
               <w:left w:val="single" w:sz="2" w:space="0" w:color="000000"/>
@@ -13933,7 +13927,7 @@
         </w:tc>
         <w:tc>
           <w:tcPr>
-            <w:tcW w:w="2449" w:type="dxa"/>
+            <w:tcW w:w="2450" w:type="dxa"/>
             <w:tcBorders>
               <w:top w:val="single" w:sz="2" w:space="0" w:color="000000"/>
               <w:left w:val="single" w:sz="2" w:space="0" w:color="000000"/>
@@ -13959,7 +13953,7 @@
         </w:tc>
         <w:tc>
           <w:tcPr>
-            <w:tcW w:w="2423" w:type="dxa"/>
+            <w:tcW w:w="2422" w:type="dxa"/>
             <w:tcBorders>
               <w:top w:val="single" w:sz="2" w:space="0" w:color="000000"/>
               <w:left w:val="single" w:sz="2" w:space="0" w:color="000000"/>
@@ -14044,7 +14038,7 @@
         </w:tc>
         <w:tc>
           <w:tcPr>
-            <w:tcW w:w="2449" w:type="dxa"/>
+            <w:tcW w:w="2450" w:type="dxa"/>
             <w:tcBorders>
               <w:top w:val="single" w:sz="2" w:space="0" w:color="000000"/>
               <w:left w:val="single" w:sz="2" w:space="0" w:color="000000"/>
@@ -14072,7 +14066,7 @@
         </w:tc>
         <w:tc>
           <w:tcPr>
-            <w:tcW w:w="2423" w:type="dxa"/>
+            <w:tcW w:w="2422" w:type="dxa"/>
             <w:tcBorders>
               <w:top w:val="single" w:sz="2" w:space="0" w:color="000000"/>
               <w:left w:val="single" w:sz="2" w:space="0" w:color="000000"/>
@@ -14155,7 +14149,7 @@
         </w:tc>
         <w:tc>
           <w:tcPr>
-            <w:tcW w:w="2449" w:type="dxa"/>
+            <w:tcW w:w="2450" w:type="dxa"/>
             <w:tcBorders>
               <w:top w:val="single" w:sz="2" w:space="0" w:color="000000"/>
               <w:left w:val="single" w:sz="2" w:space="0" w:color="000000"/>
@@ -14181,7 +14175,7 @@
         </w:tc>
         <w:tc>
           <w:tcPr>
-            <w:tcW w:w="2423" w:type="dxa"/>
+            <w:tcW w:w="2422" w:type="dxa"/>
             <w:tcBorders>
               <w:top w:val="single" w:sz="2" w:space="0" w:color="000000"/>
               <w:left w:val="single" w:sz="2" w:space="0" w:color="000000"/>
@@ -14262,7 +14256,7 @@
         </w:tc>
         <w:tc>
           <w:tcPr>
-            <w:tcW w:w="2449" w:type="dxa"/>
+            <w:tcW w:w="2450" w:type="dxa"/>
             <w:tcBorders>
               <w:top w:val="single" w:sz="2" w:space="0" w:color="000000"/>
               <w:left w:val="single" w:sz="2" w:space="0" w:color="000000"/>
@@ -14288,7 +14282,7 @@
         </w:tc>
         <w:tc>
           <w:tcPr>
-            <w:tcW w:w="2423" w:type="dxa"/>
+            <w:tcW w:w="2422" w:type="dxa"/>
             <w:tcBorders>
               <w:top w:val="single" w:sz="2" w:space="0" w:color="000000"/>
               <w:left w:val="single" w:sz="2" w:space="0" w:color="000000"/>
@@ -14369,7 +14363,7 @@
         </w:tc>
         <w:tc>
           <w:tcPr>
-            <w:tcW w:w="2449" w:type="dxa"/>
+            <w:tcW w:w="2450" w:type="dxa"/>
             <w:tcBorders>
               <w:top w:val="single" w:sz="2" w:space="0" w:color="000000"/>
               <w:left w:val="single" w:sz="2" w:space="0" w:color="000000"/>
@@ -14395,7 +14389,7 @@
         </w:tc>
         <w:tc>
           <w:tcPr>
-            <w:tcW w:w="2423" w:type="dxa"/>
+            <w:tcW w:w="2422" w:type="dxa"/>
             <w:tcBorders>
               <w:top w:val="single" w:sz="2" w:space="0" w:color="000000"/>
               <w:left w:val="single" w:sz="2" w:space="0" w:color="000000"/>
@@ -14523,7 +14517,7 @@
         </w:tc>
         <w:tc>
           <w:tcPr>
-            <w:tcW w:w="2449" w:type="dxa"/>
+            <w:tcW w:w="2450" w:type="dxa"/>
             <w:tcBorders>
               <w:top w:val="single" w:sz="2" w:space="0" w:color="000000"/>
               <w:left w:val="single" w:sz="2" w:space="0" w:color="000000"/>
@@ -14551,7 +14545,7 @@
         </w:tc>
         <w:tc>
           <w:tcPr>
-            <w:tcW w:w="2423" w:type="dxa"/>
+            <w:tcW w:w="2422" w:type="dxa"/>
             <w:tcBorders>
               <w:top w:val="single" w:sz="2" w:space="0" w:color="000000"/>
               <w:left w:val="single" w:sz="2" w:space="0" w:color="000000"/>
@@ -14638,7 +14632,7 @@
         </w:tc>
         <w:tc>
           <w:tcPr>
-            <w:tcW w:w="2449" w:type="dxa"/>
+            <w:tcW w:w="2450" w:type="dxa"/>
             <w:tcBorders>
               <w:top w:val="single" w:sz="2" w:space="0" w:color="000000"/>
               <w:left w:val="single" w:sz="2" w:space="0" w:color="000000"/>
@@ -14666,7 +14660,7 @@
         </w:tc>
         <w:tc>
           <w:tcPr>
-            <w:tcW w:w="2423" w:type="dxa"/>
+            <w:tcW w:w="2422" w:type="dxa"/>
             <w:tcBorders>
               <w:top w:val="single" w:sz="2" w:space="0" w:color="000000"/>
               <w:left w:val="single" w:sz="2" w:space="0" w:color="000000"/>
@@ -14749,7 +14743,7 @@
         </w:tc>
         <w:tc>
           <w:tcPr>
-            <w:tcW w:w="2449" w:type="dxa"/>
+            <w:tcW w:w="2450" w:type="dxa"/>
             <w:tcBorders>
               <w:top w:val="single" w:sz="2" w:space="0" w:color="000000"/>
               <w:left w:val="single" w:sz="2" w:space="0" w:color="000000"/>
@@ -14775,7 +14769,7 @@
         </w:tc>
         <w:tc>
           <w:tcPr>
-            <w:tcW w:w="2423" w:type="dxa"/>
+            <w:tcW w:w="2422" w:type="dxa"/>
             <w:tcBorders>
               <w:top w:val="single" w:sz="2" w:space="0" w:color="000000"/>
               <w:left w:val="single" w:sz="2" w:space="0" w:color="000000"/>
@@ -14856,7 +14850,7 @@
         </w:tc>
         <w:tc>
           <w:tcPr>
-            <w:tcW w:w="2449" w:type="dxa"/>
+            <w:tcW w:w="2450" w:type="dxa"/>
             <w:tcBorders>
               <w:top w:val="single" w:sz="2" w:space="0" w:color="000000"/>
               <w:left w:val="single" w:sz="2" w:space="0" w:color="000000"/>
@@ -14882,7 +14876,7 @@
         </w:tc>
         <w:tc>
           <w:tcPr>
-            <w:tcW w:w="2423" w:type="dxa"/>
+            <w:tcW w:w="2422" w:type="dxa"/>
             <w:tcBorders>
               <w:top w:val="single" w:sz="2" w:space="0" w:color="000000"/>
               <w:left w:val="single" w:sz="2" w:space="0" w:color="000000"/>
@@ -15010,7 +15004,7 @@
         </w:tc>
         <w:tc>
           <w:tcPr>
-            <w:tcW w:w="2449" w:type="dxa"/>
+            <w:tcW w:w="2450" w:type="dxa"/>
             <w:tcBorders>
               <w:top w:val="single" w:sz="2" w:space="0" w:color="000000"/>
               <w:left w:val="single" w:sz="2" w:space="0" w:color="000000"/>
@@ -15038,7 +15032,7 @@
         </w:tc>
         <w:tc>
           <w:tcPr>
-            <w:tcW w:w="2423" w:type="dxa"/>
+            <w:tcW w:w="2422" w:type="dxa"/>
             <w:tcBorders>
               <w:top w:val="single" w:sz="2" w:space="0" w:color="000000"/>
               <w:left w:val="single" w:sz="2" w:space="0" w:color="000000"/>
@@ -15125,7 +15119,7 @@
         </w:tc>
         <w:tc>
           <w:tcPr>
-            <w:tcW w:w="2449" w:type="dxa"/>
+            <w:tcW w:w="2450" w:type="dxa"/>
             <w:tcBorders>
               <w:top w:val="single" w:sz="2" w:space="0" w:color="000000"/>
               <w:left w:val="single" w:sz="2" w:space="0" w:color="000000"/>
@@ -15153,7 +15147,7 @@
         </w:tc>
         <w:tc>
           <w:tcPr>
-            <w:tcW w:w="2423" w:type="dxa"/>
+            <w:tcW w:w="2422" w:type="dxa"/>
             <w:tcBorders>
               <w:top w:val="single" w:sz="2" w:space="0" w:color="000000"/>
               <w:left w:val="single" w:sz="2" w:space="0" w:color="000000"/>
@@ -15236,7 +15230,7 @@
         </w:tc>
         <w:tc>
           <w:tcPr>
-            <w:tcW w:w="2449" w:type="dxa"/>
+            <w:tcW w:w="2450" w:type="dxa"/>
             <w:tcBorders>
               <w:top w:val="single" w:sz="2" w:space="0" w:color="000000"/>
               <w:left w:val="single" w:sz="2" w:space="0" w:color="000000"/>
@@ -15262,7 +15256,7 @@
         </w:tc>
         <w:tc>
           <w:tcPr>
-            <w:tcW w:w="2423" w:type="dxa"/>
+            <w:tcW w:w="2422" w:type="dxa"/>
             <w:tcBorders>
               <w:top w:val="single" w:sz="2" w:space="0" w:color="000000"/>
               <w:left w:val="single" w:sz="2" w:space="0" w:color="000000"/>
@@ -15343,7 +15337,7 @@
         </w:tc>
         <w:tc>
           <w:tcPr>
-            <w:tcW w:w="2449" w:type="dxa"/>
+            <w:tcW w:w="2450" w:type="dxa"/>
             <w:tcBorders>
               <w:top w:val="single" w:sz="2" w:space="0" w:color="000000"/>
               <w:left w:val="single" w:sz="2" w:space="0" w:color="000000"/>
@@ -15369,7 +15363,7 @@
         </w:tc>
         <w:tc>
           <w:tcPr>
-            <w:tcW w:w="2423" w:type="dxa"/>
+            <w:tcW w:w="2422" w:type="dxa"/>
             <w:tcBorders>
               <w:top w:val="single" w:sz="2" w:space="0" w:color="000000"/>
               <w:left w:val="single" w:sz="2" w:space="0" w:color="000000"/>
@@ -15450,7 +15444,7 @@
         </w:tc>
         <w:tc>
           <w:tcPr>
-            <w:tcW w:w="2449" w:type="dxa"/>
+            <w:tcW w:w="2450" w:type="dxa"/>
             <w:tcBorders>
               <w:top w:val="single" w:sz="2" w:space="0" w:color="000000"/>
               <w:left w:val="single" w:sz="2" w:space="0" w:color="000000"/>
@@ -15476,7 +15470,7 @@
         </w:tc>
         <w:tc>
           <w:tcPr>
-            <w:tcW w:w="2423" w:type="dxa"/>
+            <w:tcW w:w="2422" w:type="dxa"/>
             <w:tcBorders>
               <w:top w:val="single" w:sz="2" w:space="0" w:color="000000"/>
               <w:left w:val="single" w:sz="2" w:space="0" w:color="000000"/>
@@ -15557,7 +15551,7 @@
         </w:tc>
         <w:tc>
           <w:tcPr>
-            <w:tcW w:w="2449" w:type="dxa"/>
+            <w:tcW w:w="2450" w:type="dxa"/>
             <w:tcBorders>
               <w:top w:val="single" w:sz="2" w:space="0" w:color="000000"/>
               <w:left w:val="single" w:sz="2" w:space="0" w:color="000000"/>
@@ -15583,7 +15577,7 @@
         </w:tc>
         <w:tc>
           <w:tcPr>
-            <w:tcW w:w="2423" w:type="dxa"/>
+            <w:tcW w:w="2422" w:type="dxa"/>
             <w:tcBorders>
               <w:top w:val="single" w:sz="2" w:space="0" w:color="000000"/>
               <w:left w:val="single" w:sz="2" w:space="0" w:color="000000"/>
@@ -15711,7 +15705,7 @@
         </w:tc>
         <w:tc>
           <w:tcPr>
-            <w:tcW w:w="2449" w:type="dxa"/>
+            <w:tcW w:w="2450" w:type="dxa"/>
             <w:tcBorders>
               <w:top w:val="single" w:sz="2" w:space="0" w:color="000000"/>
               <w:left w:val="single" w:sz="2" w:space="0" w:color="000000"/>
@@ -15739,7 +15733,7 @@
         </w:tc>
         <w:tc>
           <w:tcPr>
-            <w:tcW w:w="2423" w:type="dxa"/>
+            <w:tcW w:w="2422" w:type="dxa"/>
             <w:tcBorders>
               <w:top w:val="single" w:sz="2" w:space="0" w:color="000000"/>
               <w:left w:val="single" w:sz="2" w:space="0" w:color="000000"/>
@@ -15822,7 +15816,7 @@
         </w:tc>
         <w:tc>
           <w:tcPr>
-            <w:tcW w:w="2449" w:type="dxa"/>
+            <w:tcW w:w="2450" w:type="dxa"/>
             <w:tcBorders>
               <w:top w:val="single" w:sz="2" w:space="0" w:color="000000"/>
               <w:left w:val="single" w:sz="2" w:space="0" w:color="000000"/>
@@ -15848,7 +15842,7 @@
         </w:tc>
         <w:tc>
           <w:tcPr>
-            <w:tcW w:w="2423" w:type="dxa"/>
+            <w:tcW w:w="2422" w:type="dxa"/>
             <w:tcBorders>
               <w:top w:val="single" w:sz="2" w:space="0" w:color="000000"/>
               <w:left w:val="single" w:sz="2" w:space="0" w:color="000000"/>
@@ -15929,7 +15923,7 @@
         </w:tc>
         <w:tc>
           <w:tcPr>
-            <w:tcW w:w="2449" w:type="dxa"/>
+            <w:tcW w:w="2450" w:type="dxa"/>
             <w:tcBorders>
               <w:top w:val="single" w:sz="2" w:space="0" w:color="000000"/>
               <w:left w:val="single" w:sz="2" w:space="0" w:color="000000"/>
@@ -15955,7 +15949,7 @@
         </w:tc>
         <w:tc>
           <w:tcPr>
-            <w:tcW w:w="2423" w:type="dxa"/>
+            <w:tcW w:w="2422" w:type="dxa"/>
             <w:tcBorders>
               <w:top w:val="single" w:sz="2" w:space="0" w:color="000000"/>
               <w:left w:val="single" w:sz="2" w:space="0" w:color="000000"/>
@@ -16036,7 +16030,7 @@
         </w:tc>
         <w:tc>
           <w:tcPr>
-            <w:tcW w:w="2449" w:type="dxa"/>
+            <w:tcW w:w="2450" w:type="dxa"/>
             <w:tcBorders>
               <w:top w:val="single" w:sz="2" w:space="0" w:color="000000"/>
               <w:left w:val="single" w:sz="2" w:space="0" w:color="000000"/>
@@ -16062,7 +16056,7 @@
         </w:tc>
         <w:tc>
           <w:tcPr>
-            <w:tcW w:w="2423" w:type="dxa"/>
+            <w:tcW w:w="2422" w:type="dxa"/>
             <w:tcBorders>
               <w:top w:val="single" w:sz="2" w:space="0" w:color="000000"/>
               <w:left w:val="single" w:sz="2" w:space="0" w:color="000000"/>
@@ -16143,7 +16137,7 @@
         </w:tc>
         <w:tc>
           <w:tcPr>
-            <w:tcW w:w="2449" w:type="dxa"/>
+            <w:tcW w:w="2450" w:type="dxa"/>
             <w:tcBorders>
               <w:top w:val="single" w:sz="2" w:space="0" w:color="000000"/>
               <w:left w:val="single" w:sz="2" w:space="0" w:color="000000"/>
@@ -16169,7 +16163,7 @@
         </w:tc>
         <w:tc>
           <w:tcPr>
-            <w:tcW w:w="2423" w:type="dxa"/>
+            <w:tcW w:w="2422" w:type="dxa"/>
             <w:tcBorders>
               <w:top w:val="single" w:sz="2" w:space="0" w:color="000000"/>
               <w:left w:val="single" w:sz="2" w:space="0" w:color="000000"/>
@@ -16250,7 +16244,7 @@
         </w:tc>
         <w:tc>
           <w:tcPr>
-            <w:tcW w:w="2449" w:type="dxa"/>
+            <w:tcW w:w="2450" w:type="dxa"/>
             <w:tcBorders>
               <w:top w:val="single" w:sz="2" w:space="0" w:color="000000"/>
               <w:left w:val="single" w:sz="2" w:space="0" w:color="000000"/>
@@ -16276,7 +16270,7 @@
         </w:tc>
         <w:tc>
           <w:tcPr>
-            <w:tcW w:w="2423" w:type="dxa"/>
+            <w:tcW w:w="2422" w:type="dxa"/>
             <w:tcBorders>
               <w:top w:val="single" w:sz="2" w:space="0" w:color="000000"/>
               <w:left w:val="single" w:sz="2" w:space="0" w:color="000000"/>
@@ -16404,7 +16398,7 @@
         </w:tc>
         <w:tc>
           <w:tcPr>
-            <w:tcW w:w="2449" w:type="dxa"/>
+            <w:tcW w:w="2450" w:type="dxa"/>
             <w:tcBorders>
               <w:top w:val="single" w:sz="2" w:space="0" w:color="000000"/>
               <w:left w:val="single" w:sz="2" w:space="0" w:color="000000"/>
@@ -16432,7 +16426,7 @@
         </w:tc>
         <w:tc>
           <w:tcPr>
-            <w:tcW w:w="2423" w:type="dxa"/>
+            <w:tcW w:w="2422" w:type="dxa"/>
             <w:tcBorders>
               <w:top w:val="single" w:sz="2" w:space="0" w:color="000000"/>
               <w:left w:val="single" w:sz="2" w:space="0" w:color="000000"/>
@@ -16515,7 +16509,7 @@
         </w:tc>
         <w:tc>
           <w:tcPr>
-            <w:tcW w:w="2449" w:type="dxa"/>
+            <w:tcW w:w="2450" w:type="dxa"/>
             <w:tcBorders>
               <w:top w:val="single" w:sz="2" w:space="0" w:color="000000"/>
               <w:left w:val="single" w:sz="2" w:space="0" w:color="000000"/>
@@ -16541,7 +16535,7 @@
         </w:tc>
         <w:tc>
           <w:tcPr>
-            <w:tcW w:w="2423" w:type="dxa"/>
+            <w:tcW w:w="2422" w:type="dxa"/>
             <w:tcBorders>
               <w:top w:val="single" w:sz="2" w:space="0" w:color="000000"/>
               <w:left w:val="single" w:sz="2" w:space="0" w:color="000000"/>
@@ -16626,7 +16620,7 @@
         </w:tc>
         <w:tc>
           <w:tcPr>
-            <w:tcW w:w="2449" w:type="dxa"/>
+            <w:tcW w:w="2450" w:type="dxa"/>
             <w:tcBorders>
               <w:top w:val="single" w:sz="2" w:space="0" w:color="000000"/>
               <w:left w:val="single" w:sz="2" w:space="0" w:color="000000"/>
@@ -16654,7 +16648,7 @@
         </w:tc>
         <w:tc>
           <w:tcPr>
-            <w:tcW w:w="2423" w:type="dxa"/>
+            <w:tcW w:w="2422" w:type="dxa"/>
             <w:tcBorders>
               <w:top w:val="single" w:sz="2" w:space="0" w:color="000000"/>
               <w:left w:val="single" w:sz="2" w:space="0" w:color="000000"/>
@@ -16737,7 +16731,7 @@
         </w:tc>
         <w:tc>
           <w:tcPr>
-            <w:tcW w:w="2449" w:type="dxa"/>
+            <w:tcW w:w="2450" w:type="dxa"/>
             <w:tcBorders>
               <w:top w:val="single" w:sz="2" w:space="0" w:color="000000"/>
               <w:left w:val="single" w:sz="2" w:space="0" w:color="000000"/>
@@ -16763,7 +16757,7 @@
         </w:tc>
         <w:tc>
           <w:tcPr>
-            <w:tcW w:w="2423" w:type="dxa"/>
+            <w:tcW w:w="2422" w:type="dxa"/>
             <w:tcBorders>
               <w:top w:val="single" w:sz="2" w:space="0" w:color="000000"/>
               <w:left w:val="single" w:sz="2" w:space="0" w:color="000000"/>
@@ -16844,7 +16838,7 @@
         </w:tc>
         <w:tc>
           <w:tcPr>
-            <w:tcW w:w="2449" w:type="dxa"/>
+            <w:tcW w:w="2450" w:type="dxa"/>
             <w:tcBorders>
               <w:top w:val="single" w:sz="2" w:space="0" w:color="000000"/>
               <w:left w:val="single" w:sz="2" w:space="0" w:color="000000"/>
@@ -16870,7 +16864,7 @@
         </w:tc>
         <w:tc>
           <w:tcPr>
-            <w:tcW w:w="2423" w:type="dxa"/>
+            <w:tcW w:w="2422" w:type="dxa"/>
             <w:tcBorders>
               <w:top w:val="single" w:sz="2" w:space="0" w:color="000000"/>
               <w:left w:val="single" w:sz="2" w:space="0" w:color="000000"/>
@@ -16951,7 +16945,7 @@
         </w:tc>
         <w:tc>
           <w:tcPr>
-            <w:tcW w:w="2449" w:type="dxa"/>
+            <w:tcW w:w="2450" w:type="dxa"/>
             <w:tcBorders>
               <w:top w:val="single" w:sz="2" w:space="0" w:color="000000"/>
               <w:left w:val="single" w:sz="2" w:space="0" w:color="000000"/>
@@ -16977,7 +16971,7 @@
         </w:tc>
         <w:tc>
           <w:tcPr>
-            <w:tcW w:w="2423" w:type="dxa"/>
+            <w:tcW w:w="2422" w:type="dxa"/>
             <w:tcBorders>
               <w:top w:val="single" w:sz="2" w:space="0" w:color="000000"/>
               <w:left w:val="single" w:sz="2" w:space="0" w:color="000000"/>
@@ -17058,7 +17052,7 @@
         </w:tc>
         <w:tc>
           <w:tcPr>
-            <w:tcW w:w="2449" w:type="dxa"/>
+            <w:tcW w:w="2450" w:type="dxa"/>
             <w:tcBorders>
               <w:top w:val="single" w:sz="2" w:space="0" w:color="000000"/>
               <w:left w:val="single" w:sz="2" w:space="0" w:color="000000"/>
@@ -17084,7 +17078,7 @@
         </w:tc>
         <w:tc>
           <w:tcPr>
-            <w:tcW w:w="2423" w:type="dxa"/>
+            <w:tcW w:w="2422" w:type="dxa"/>
             <w:tcBorders>
               <w:top w:val="single" w:sz="2" w:space="0" w:color="000000"/>
               <w:left w:val="single" w:sz="2" w:space="0" w:color="000000"/>
@@ -17212,7 +17206,7 @@
         </w:tc>
         <w:tc>
           <w:tcPr>
-            <w:tcW w:w="2449" w:type="dxa"/>
+            <w:tcW w:w="2450" w:type="dxa"/>
             <w:tcBorders>
               <w:top w:val="single" w:sz="2" w:space="0" w:color="000000"/>
               <w:left w:val="single" w:sz="2" w:space="0" w:color="000000"/>
@@ -17240,7 +17234,7 @@
         </w:tc>
         <w:tc>
           <w:tcPr>
-            <w:tcW w:w="2423" w:type="dxa"/>
+            <w:tcW w:w="2422" w:type="dxa"/>
             <w:tcBorders>
               <w:top w:val="single" w:sz="2" w:space="0" w:color="000000"/>
               <w:left w:val="single" w:sz="2" w:space="0" w:color="000000"/>
@@ -17323,7 +17317,7 @@
         </w:tc>
         <w:tc>
           <w:tcPr>
-            <w:tcW w:w="2449" w:type="dxa"/>
+            <w:tcW w:w="2450" w:type="dxa"/>
             <w:tcBorders>
               <w:top w:val="single" w:sz="2" w:space="0" w:color="000000"/>
               <w:left w:val="single" w:sz="2" w:space="0" w:color="000000"/>
@@ -17349,7 +17343,7 @@
         </w:tc>
         <w:tc>
           <w:tcPr>
-            <w:tcW w:w="2423" w:type="dxa"/>
+            <w:tcW w:w="2422" w:type="dxa"/>
             <w:tcBorders>
               <w:top w:val="single" w:sz="2" w:space="0" w:color="000000"/>
               <w:left w:val="single" w:sz="2" w:space="0" w:color="000000"/>
@@ -17430,7 +17424,7 @@
         </w:tc>
         <w:tc>
           <w:tcPr>
-            <w:tcW w:w="2449" w:type="dxa"/>
+            <w:tcW w:w="2450" w:type="dxa"/>
             <w:tcBorders>
               <w:top w:val="single" w:sz="2" w:space="0" w:color="000000"/>
               <w:left w:val="single" w:sz="2" w:space="0" w:color="000000"/>
@@ -17456,7 +17450,7 @@
         </w:tc>
         <w:tc>
           <w:tcPr>
-            <w:tcW w:w="2423" w:type="dxa"/>
+            <w:tcW w:w="2422" w:type="dxa"/>
             <w:tcBorders>
               <w:top w:val="single" w:sz="2" w:space="0" w:color="000000"/>
               <w:left w:val="single" w:sz="2" w:space="0" w:color="000000"/>
@@ -17537,7 +17531,7 @@
         </w:tc>
         <w:tc>
           <w:tcPr>
-            <w:tcW w:w="2449" w:type="dxa"/>
+            <w:tcW w:w="2450" w:type="dxa"/>
             <w:tcBorders>
               <w:top w:val="single" w:sz="2" w:space="0" w:color="000000"/>
               <w:left w:val="single" w:sz="2" w:space="0" w:color="000000"/>
@@ -17563,7 +17557,7 @@
         </w:tc>
         <w:tc>
           <w:tcPr>
-            <w:tcW w:w="2423" w:type="dxa"/>
+            <w:tcW w:w="2422" w:type="dxa"/>
             <w:tcBorders>
               <w:top w:val="single" w:sz="2" w:space="0" w:color="000000"/>
               <w:left w:val="single" w:sz="2" w:space="0" w:color="000000"/>
@@ -17644,7 +17638,7 @@
         </w:tc>
         <w:tc>
           <w:tcPr>
-            <w:tcW w:w="2449" w:type="dxa"/>
+            <w:tcW w:w="2450" w:type="dxa"/>
             <w:tcBorders>
               <w:top w:val="single" w:sz="2" w:space="0" w:color="000000"/>
               <w:left w:val="single" w:sz="2" w:space="0" w:color="000000"/>
@@ -17670,7 +17664,7 @@
         </w:tc>
         <w:tc>
           <w:tcPr>
-            <w:tcW w:w="2423" w:type="dxa"/>
+            <w:tcW w:w="2422" w:type="dxa"/>
             <w:tcBorders>
               <w:top w:val="single" w:sz="2" w:space="0" w:color="000000"/>
               <w:left w:val="single" w:sz="2" w:space="0" w:color="000000"/>
@@ -17751,7 +17745,7 @@
         </w:tc>
         <w:tc>
           <w:tcPr>
-            <w:tcW w:w="2449" w:type="dxa"/>
+            <w:tcW w:w="2450" w:type="dxa"/>
             <w:tcBorders>
               <w:top w:val="single" w:sz="2" w:space="0" w:color="000000"/>
               <w:left w:val="single" w:sz="2" w:space="0" w:color="000000"/>
@@ -17777,7 +17771,7 @@
         </w:tc>
         <w:tc>
           <w:tcPr>
-            <w:tcW w:w="2423" w:type="dxa"/>
+            <w:tcW w:w="2422" w:type="dxa"/>
             <w:tcBorders>
               <w:top w:val="single" w:sz="2" w:space="0" w:color="000000"/>
               <w:left w:val="single" w:sz="2" w:space="0" w:color="000000"/>
@@ -17905,7 +17899,7 @@
         </w:tc>
         <w:tc>
           <w:tcPr>
-            <w:tcW w:w="2449" w:type="dxa"/>
+            <w:tcW w:w="2450" w:type="dxa"/>
             <w:tcBorders>
               <w:top w:val="single" w:sz="2" w:space="0" w:color="000000"/>
               <w:left w:val="single" w:sz="2" w:space="0" w:color="000000"/>
@@ -17933,7 +17927,7 @@
         </w:tc>
         <w:tc>
           <w:tcPr>
-            <w:tcW w:w="2423" w:type="dxa"/>
+            <w:tcW w:w="2422" w:type="dxa"/>
             <w:tcBorders>
               <w:top w:val="single" w:sz="2" w:space="0" w:color="000000"/>
               <w:left w:val="single" w:sz="2" w:space="0" w:color="000000"/>
@@ -18016,7 +18010,7 @@
         </w:tc>
         <w:tc>
           <w:tcPr>
-            <w:tcW w:w="2449" w:type="dxa"/>
+            <w:tcW w:w="2450" w:type="dxa"/>
             <w:tcBorders>
               <w:top w:val="single" w:sz="2" w:space="0" w:color="000000"/>
               <w:left w:val="single" w:sz="2" w:space="0" w:color="000000"/>
@@ -18042,7 +18036,7 @@
         </w:tc>
         <w:tc>
           <w:tcPr>
-            <w:tcW w:w="2423" w:type="dxa"/>
+            <w:tcW w:w="2422" w:type="dxa"/>
             <w:tcBorders>
               <w:top w:val="single" w:sz="2" w:space="0" w:color="000000"/>
               <w:left w:val="single" w:sz="2" w:space="0" w:color="000000"/>
@@ -18123,7 +18117,7 @@
         </w:tc>
         <w:tc>
           <w:tcPr>
-            <w:tcW w:w="2449" w:type="dxa"/>
+            <w:tcW w:w="2450" w:type="dxa"/>
             <w:tcBorders>
               <w:top w:val="single" w:sz="2" w:space="0" w:color="000000"/>
               <w:left w:val="single" w:sz="2" w:space="0" w:color="000000"/>
@@ -18149,7 +18143,7 @@
         </w:tc>
         <w:tc>
           <w:tcPr>
-            <w:tcW w:w="2423" w:type="dxa"/>
+            <w:tcW w:w="2422" w:type="dxa"/>
             <w:tcBorders>
               <w:top w:val="single" w:sz="2" w:space="0" w:color="000000"/>
               <w:left w:val="single" w:sz="2" w:space="0" w:color="000000"/>
@@ -18230,7 +18224,7 @@
         </w:tc>
         <w:tc>
           <w:tcPr>
-            <w:tcW w:w="2449" w:type="dxa"/>
+            <w:tcW w:w="2450" w:type="dxa"/>
             <w:tcBorders>
               <w:top w:val="single" w:sz="2" w:space="0" w:color="000000"/>
               <w:left w:val="single" w:sz="2" w:space="0" w:color="000000"/>
@@ -18256,7 +18250,7 @@
         </w:tc>
         <w:tc>
           <w:tcPr>
-            <w:tcW w:w="2423" w:type="dxa"/>
+            <w:tcW w:w="2422" w:type="dxa"/>
             <w:tcBorders>
               <w:top w:val="single" w:sz="2" w:space="0" w:color="000000"/>
               <w:left w:val="single" w:sz="2" w:space="0" w:color="000000"/>
@@ -18341,7 +18335,7 @@
         </w:tc>
         <w:tc>
           <w:tcPr>
-            <w:tcW w:w="2449" w:type="dxa"/>
+            <w:tcW w:w="2450" w:type="dxa"/>
             <w:tcBorders>
               <w:top w:val="single" w:sz="2" w:space="0" w:color="000000"/>
               <w:left w:val="single" w:sz="2" w:space="0" w:color="000000"/>
@@ -18369,7 +18363,7 @@
         </w:tc>
         <w:tc>
           <w:tcPr>
-            <w:tcW w:w="2423" w:type="dxa"/>
+            <w:tcW w:w="2422" w:type="dxa"/>
             <w:tcBorders>
               <w:top w:val="single" w:sz="2" w:space="0" w:color="000000"/>
               <w:left w:val="single" w:sz="2" w:space="0" w:color="000000"/>
@@ -18499,7 +18493,7 @@
         </w:tc>
         <w:tc>
           <w:tcPr>
-            <w:tcW w:w="2449" w:type="dxa"/>
+            <w:tcW w:w="2450" w:type="dxa"/>
             <w:tcBorders>
               <w:top w:val="single" w:sz="2" w:space="0" w:color="000000"/>
               <w:left w:val="single" w:sz="2" w:space="0" w:color="000000"/>
@@ -18527,7 +18521,7 @@
         </w:tc>
         <w:tc>
           <w:tcPr>
-            <w:tcW w:w="2423" w:type="dxa"/>
+            <w:tcW w:w="2422" w:type="dxa"/>
             <w:tcBorders>
               <w:top w:val="single" w:sz="2" w:space="0" w:color="000000"/>
               <w:left w:val="single" w:sz="2" w:space="0" w:color="000000"/>
@@ -18610,7 +18604,7 @@
         </w:tc>
         <w:tc>
           <w:tcPr>
-            <w:tcW w:w="2449" w:type="dxa"/>
+            <w:tcW w:w="2450" w:type="dxa"/>
             <w:tcBorders>
               <w:top w:val="single" w:sz="2" w:space="0" w:color="000000"/>
               <w:left w:val="single" w:sz="2" w:space="0" w:color="000000"/>
@@ -18636,7 +18630,7 @@
         </w:tc>
         <w:tc>
           <w:tcPr>
-            <w:tcW w:w="2423" w:type="dxa"/>
+            <w:tcW w:w="2422" w:type="dxa"/>
             <w:tcBorders>
               <w:top w:val="single" w:sz="2" w:space="0" w:color="000000"/>
               <w:left w:val="single" w:sz="2" w:space="0" w:color="000000"/>
@@ -18717,7 +18711,7 @@
         </w:tc>
         <w:tc>
           <w:tcPr>
-            <w:tcW w:w="2449" w:type="dxa"/>
+            <w:tcW w:w="2450" w:type="dxa"/>
             <w:tcBorders>
               <w:top w:val="single" w:sz="2" w:space="0" w:color="000000"/>
               <w:left w:val="single" w:sz="2" w:space="0" w:color="000000"/>
@@ -18743,7 +18737,7 @@
         </w:tc>
         <w:tc>
           <w:tcPr>
-            <w:tcW w:w="2423" w:type="dxa"/>
+            <w:tcW w:w="2422" w:type="dxa"/>
             <w:tcBorders>
               <w:top w:val="single" w:sz="2" w:space="0" w:color="000000"/>
               <w:left w:val="single" w:sz="2" w:space="0" w:color="000000"/>
@@ -18828,7 +18822,7 @@
         </w:tc>
         <w:tc>
           <w:tcPr>
-            <w:tcW w:w="2449" w:type="dxa"/>
+            <w:tcW w:w="2450" w:type="dxa"/>
             <w:tcBorders>
               <w:top w:val="single" w:sz="2" w:space="0" w:color="000000"/>
               <w:left w:val="single" w:sz="2" w:space="0" w:color="000000"/>
@@ -18856,7 +18850,7 @@
         </w:tc>
         <w:tc>
           <w:tcPr>
-            <w:tcW w:w="2423" w:type="dxa"/>
+            <w:tcW w:w="2422" w:type="dxa"/>
             <w:tcBorders>
               <w:top w:val="single" w:sz="2" w:space="0" w:color="000000"/>
               <w:left w:val="single" w:sz="2" w:space="0" w:color="000000"/>
@@ -18939,7 +18933,7 @@
         </w:tc>
         <w:tc>
           <w:tcPr>
-            <w:tcW w:w="2449" w:type="dxa"/>
+            <w:tcW w:w="2450" w:type="dxa"/>
             <w:tcBorders>
               <w:top w:val="single" w:sz="2" w:space="0" w:color="000000"/>
               <w:left w:val="single" w:sz="2" w:space="0" w:color="000000"/>
@@ -18965,7 +18959,7 @@
         </w:tc>
         <w:tc>
           <w:tcPr>
-            <w:tcW w:w="2423" w:type="dxa"/>
+            <w:tcW w:w="2422" w:type="dxa"/>
             <w:tcBorders>
               <w:top w:val="single" w:sz="2" w:space="0" w:color="000000"/>
               <w:left w:val="single" w:sz="2" w:space="0" w:color="000000"/>
@@ -19046,7 +19040,7 @@
         </w:tc>
         <w:tc>
           <w:tcPr>
-            <w:tcW w:w="2449" w:type="dxa"/>
+            <w:tcW w:w="2450" w:type="dxa"/>
             <w:tcBorders>
               <w:top w:val="single" w:sz="2" w:space="0" w:color="000000"/>
               <w:left w:val="single" w:sz="2" w:space="0" w:color="000000"/>
@@ -19072,7 +19066,7 @@
         </w:tc>
         <w:tc>
           <w:tcPr>
-            <w:tcW w:w="2423" w:type="dxa"/>
+            <w:tcW w:w="2422" w:type="dxa"/>
             <w:tcBorders>
               <w:top w:val="single" w:sz="2" w:space="0" w:color="000000"/>
               <w:left w:val="single" w:sz="2" w:space="0" w:color="000000"/>
@@ -19153,7 +19147,7 @@
         </w:tc>
         <w:tc>
           <w:tcPr>
-            <w:tcW w:w="2449" w:type="dxa"/>
+            <w:tcW w:w="2450" w:type="dxa"/>
             <w:tcBorders>
               <w:top w:val="single" w:sz="2" w:space="0" w:color="000000"/>
               <w:left w:val="single" w:sz="2" w:space="0" w:color="000000"/>
@@ -19179,7 +19173,7 @@
         </w:tc>
         <w:tc>
           <w:tcPr>
-            <w:tcW w:w="2423" w:type="dxa"/>
+            <w:tcW w:w="2422" w:type="dxa"/>
             <w:tcBorders>
               <w:top w:val="single" w:sz="2" w:space="0" w:color="000000"/>
               <w:left w:val="single" w:sz="2" w:space="0" w:color="000000"/>
@@ -19307,7 +19301,7 @@
         </w:tc>
         <w:tc>
           <w:tcPr>
-            <w:tcW w:w="2449" w:type="dxa"/>
+            <w:tcW w:w="2450" w:type="dxa"/>
             <w:tcBorders>
               <w:top w:val="single" w:sz="2" w:space="0" w:color="000000"/>
               <w:left w:val="single" w:sz="2" w:space="0" w:color="000000"/>
@@ -19335,7 +19329,7 @@
         </w:tc>
         <w:tc>
           <w:tcPr>
-            <w:tcW w:w="2423" w:type="dxa"/>
+            <w:tcW w:w="2422" w:type="dxa"/>
             <w:tcBorders>
               <w:top w:val="single" w:sz="2" w:space="0" w:color="000000"/>
               <w:left w:val="single" w:sz="2" w:space="0" w:color="000000"/>
@@ -19418,7 +19412,7 @@
         </w:tc>
         <w:tc>
           <w:tcPr>
-            <w:tcW w:w="2449" w:type="dxa"/>
+            <w:tcW w:w="2450" w:type="dxa"/>
             <w:tcBorders>
               <w:top w:val="single" w:sz="2" w:space="0" w:color="000000"/>
               <w:left w:val="single" w:sz="2" w:space="0" w:color="000000"/>
@@ -19444,7 +19438,7 @@
         </w:tc>
         <w:tc>
           <w:tcPr>
-            <w:tcW w:w="2423" w:type="dxa"/>
+            <w:tcW w:w="2422" w:type="dxa"/>
             <w:tcBorders>
               <w:top w:val="single" w:sz="2" w:space="0" w:color="000000"/>
               <w:left w:val="single" w:sz="2" w:space="0" w:color="000000"/>
@@ -19525,7 +19519,7 @@
         </w:tc>
         <w:tc>
           <w:tcPr>
-            <w:tcW w:w="2449" w:type="dxa"/>
+            <w:tcW w:w="2450" w:type="dxa"/>
             <w:tcBorders>
               <w:top w:val="single" w:sz="2" w:space="0" w:color="000000"/>
               <w:left w:val="single" w:sz="2" w:space="0" w:color="000000"/>
@@ -19551,7 +19545,7 @@
         </w:tc>
         <w:tc>
           <w:tcPr>
-            <w:tcW w:w="2423" w:type="dxa"/>
+            <w:tcW w:w="2422" w:type="dxa"/>
             <w:tcBorders>
               <w:top w:val="single" w:sz="2" w:space="0" w:color="000000"/>
               <w:left w:val="single" w:sz="2" w:space="0" w:color="000000"/>
@@ -19632,7 +19626,7 @@
         </w:tc>
         <w:tc>
           <w:tcPr>
-            <w:tcW w:w="2449" w:type="dxa"/>
+            <w:tcW w:w="2450" w:type="dxa"/>
             <w:tcBorders>
               <w:top w:val="single" w:sz="2" w:space="0" w:color="000000"/>
               <w:left w:val="single" w:sz="2" w:space="0" w:color="000000"/>
@@ -19658,7 +19652,7 @@
         </w:tc>
         <w:tc>
           <w:tcPr>
-            <w:tcW w:w="2423" w:type="dxa"/>
+            <w:tcW w:w="2422" w:type="dxa"/>
             <w:tcBorders>
               <w:top w:val="single" w:sz="2" w:space="0" w:color="000000"/>
               <w:left w:val="single" w:sz="2" w:space="0" w:color="000000"/>
@@ -19739,7 +19733,7 @@
         </w:tc>
         <w:tc>
           <w:tcPr>
-            <w:tcW w:w="2449" w:type="dxa"/>
+            <w:tcW w:w="2450" w:type="dxa"/>
             <w:tcBorders>
               <w:top w:val="single" w:sz="2" w:space="0" w:color="000000"/>
               <w:left w:val="single" w:sz="2" w:space="0" w:color="000000"/>
@@ -19765,7 +19759,7 @@
         </w:tc>
         <w:tc>
           <w:tcPr>
-            <w:tcW w:w="2423" w:type="dxa"/>
+            <w:tcW w:w="2422" w:type="dxa"/>
             <w:tcBorders>
               <w:top w:val="single" w:sz="2" w:space="0" w:color="000000"/>
               <w:left w:val="single" w:sz="2" w:space="0" w:color="000000"/>
@@ -19893,7 +19887,7 @@
         </w:tc>
         <w:tc>
           <w:tcPr>
-            <w:tcW w:w="2449" w:type="dxa"/>
+            <w:tcW w:w="2450" w:type="dxa"/>
             <w:tcBorders>
               <w:top w:val="single" w:sz="2" w:space="0" w:color="000000"/>
               <w:left w:val="single" w:sz="2" w:space="0" w:color="000000"/>
@@ -19921,7 +19915,7 @@
         </w:tc>
         <w:tc>
           <w:tcPr>
-            <w:tcW w:w="2423" w:type="dxa"/>
+            <w:tcW w:w="2422" w:type="dxa"/>
             <w:tcBorders>
               <w:top w:val="single" w:sz="2" w:space="0" w:color="000000"/>
               <w:left w:val="single" w:sz="2" w:space="0" w:color="000000"/>
@@ -20004,7 +19998,7 @@
         </w:tc>
         <w:tc>
           <w:tcPr>
-            <w:tcW w:w="2449" w:type="dxa"/>
+            <w:tcW w:w="2450" w:type="dxa"/>
             <w:tcBorders>
               <w:top w:val="single" w:sz="2" w:space="0" w:color="000000"/>
               <w:left w:val="single" w:sz="2" w:space="0" w:color="000000"/>
@@ -20030,7 +20024,7 @@
         </w:tc>
         <w:tc>
           <w:tcPr>
-            <w:tcW w:w="2423" w:type="dxa"/>
+            <w:tcW w:w="2422" w:type="dxa"/>
             <w:tcBorders>
               <w:top w:val="single" w:sz="2" w:space="0" w:color="000000"/>
               <w:left w:val="single" w:sz="2" w:space="0" w:color="000000"/>
@@ -20111,7 +20105,7 @@
         </w:tc>
         <w:tc>
           <w:tcPr>
-            <w:tcW w:w="2449" w:type="dxa"/>
+            <w:tcW w:w="2450" w:type="dxa"/>
             <w:tcBorders>
               <w:top w:val="single" w:sz="2" w:space="0" w:color="000000"/>
               <w:left w:val="single" w:sz="2" w:space="0" w:color="000000"/>
@@ -20137,7 +20131,7 @@
         </w:tc>
         <w:tc>
           <w:tcPr>
-            <w:tcW w:w="2423" w:type="dxa"/>
+            <w:tcW w:w="2422" w:type="dxa"/>
             <w:tcBorders>
               <w:top w:val="single" w:sz="2" w:space="0" w:color="000000"/>
               <w:left w:val="single" w:sz="2" w:space="0" w:color="000000"/>
@@ -20218,7 +20212,7 @@
         </w:tc>
         <w:tc>
           <w:tcPr>
-            <w:tcW w:w="2449" w:type="dxa"/>
+            <w:tcW w:w="2450" w:type="dxa"/>
             <w:tcBorders>
               <w:top w:val="single" w:sz="2" w:space="0" w:color="000000"/>
               <w:left w:val="single" w:sz="2" w:space="0" w:color="000000"/>
@@ -20244,7 +20238,7 @@
         </w:tc>
         <w:tc>
           <w:tcPr>
-            <w:tcW w:w="2423" w:type="dxa"/>
+            <w:tcW w:w="2422" w:type="dxa"/>
             <w:tcBorders>
               <w:top w:val="single" w:sz="2" w:space="0" w:color="000000"/>
               <w:left w:val="single" w:sz="2" w:space="0" w:color="000000"/>
@@ -20325,7 +20319,7 @@
         </w:tc>
         <w:tc>
           <w:tcPr>
-            <w:tcW w:w="2449" w:type="dxa"/>
+            <w:tcW w:w="2450" w:type="dxa"/>
             <w:tcBorders>
               <w:top w:val="single" w:sz="2" w:space="0" w:color="000000"/>
               <w:left w:val="single" w:sz="2" w:space="0" w:color="000000"/>
@@ -20351,7 +20345,7 @@
         </w:tc>
         <w:tc>
           <w:tcPr>
-            <w:tcW w:w="2423" w:type="dxa"/>
+            <w:tcW w:w="2422" w:type="dxa"/>
             <w:tcBorders>
               <w:top w:val="single" w:sz="2" w:space="0" w:color="000000"/>
               <w:left w:val="single" w:sz="2" w:space="0" w:color="000000"/>
@@ -20479,7 +20473,7 @@
         </w:tc>
         <w:tc>
           <w:tcPr>
-            <w:tcW w:w="2449" w:type="dxa"/>
+            <w:tcW w:w="2450" w:type="dxa"/>
             <w:tcBorders>
               <w:top w:val="single" w:sz="2" w:space="0" w:color="000000"/>
               <w:left w:val="single" w:sz="2" w:space="0" w:color="000000"/>
@@ -20507,7 +20501,7 @@
         </w:tc>
         <w:tc>
           <w:tcPr>
-            <w:tcW w:w="2423" w:type="dxa"/>
+            <w:tcW w:w="2422" w:type="dxa"/>
             <w:tcBorders>
               <w:top w:val="single" w:sz="2" w:space="0" w:color="000000"/>
               <w:left w:val="single" w:sz="2" w:space="0" w:color="000000"/>
@@ -20590,7 +20584,7 @@
         </w:tc>
         <w:tc>
           <w:tcPr>
-            <w:tcW w:w="2449" w:type="dxa"/>
+            <w:tcW w:w="2450" w:type="dxa"/>
             <w:tcBorders>
               <w:top w:val="single" w:sz="2" w:space="0" w:color="000000"/>
               <w:left w:val="single" w:sz="2" w:space="0" w:color="000000"/>
@@ -20616,7 +20610,7 @@
         </w:tc>
         <w:tc>
           <w:tcPr>
-            <w:tcW w:w="2423" w:type="dxa"/>
+            <w:tcW w:w="2422" w:type="dxa"/>
             <w:tcBorders>
               <w:top w:val="single" w:sz="2" w:space="0" w:color="000000"/>
               <w:left w:val="single" w:sz="2" w:space="0" w:color="000000"/>
@@ -20697,7 +20691,7 @@
         </w:tc>
         <w:tc>
           <w:tcPr>
-            <w:tcW w:w="2449" w:type="dxa"/>
+            <w:tcW w:w="2450" w:type="dxa"/>
             <w:tcBorders>
               <w:top w:val="single" w:sz="2" w:space="0" w:color="000000"/>
               <w:left w:val="single" w:sz="2" w:space="0" w:color="000000"/>
@@ -20723,7 +20717,7 @@
         </w:tc>
         <w:tc>
           <w:tcPr>
-            <w:tcW w:w="2423" w:type="dxa"/>
+            <w:tcW w:w="2422" w:type="dxa"/>
             <w:tcBorders>
               <w:top w:val="single" w:sz="2" w:space="0" w:color="000000"/>
               <w:left w:val="single" w:sz="2" w:space="0" w:color="000000"/>
@@ -20804,7 +20798,7 @@
         </w:tc>
         <w:tc>
           <w:tcPr>
-            <w:tcW w:w="2449" w:type="dxa"/>
+            <w:tcW w:w="2450" w:type="dxa"/>
             <w:tcBorders>
               <w:top w:val="single" w:sz="2" w:space="0" w:color="000000"/>
               <w:left w:val="single" w:sz="2" w:space="0" w:color="000000"/>
@@ -20830,7 +20824,7 @@
         </w:tc>
         <w:tc>
           <w:tcPr>
-            <w:tcW w:w="2423" w:type="dxa"/>
+            <w:tcW w:w="2422" w:type="dxa"/>
             <w:tcBorders>
               <w:top w:val="single" w:sz="2" w:space="0" w:color="000000"/>
               <w:left w:val="single" w:sz="2" w:space="0" w:color="000000"/>
@@ -20911,7 +20905,7 @@
         </w:tc>
         <w:tc>
           <w:tcPr>
-            <w:tcW w:w="2449" w:type="dxa"/>
+            <w:tcW w:w="2450" w:type="dxa"/>
             <w:tcBorders>
               <w:top w:val="single" w:sz="2" w:space="0" w:color="000000"/>
               <w:left w:val="single" w:sz="2" w:space="0" w:color="000000"/>
@@ -20937,7 +20931,7 @@
         </w:tc>
         <w:tc>
           <w:tcPr>
-            <w:tcW w:w="2423" w:type="dxa"/>
+            <w:tcW w:w="2422" w:type="dxa"/>
             <w:tcBorders>
               <w:top w:val="single" w:sz="2" w:space="0" w:color="000000"/>
               <w:left w:val="single" w:sz="2" w:space="0" w:color="000000"/>
@@ -21018,7 +21012,7 @@
         </w:tc>
         <w:tc>
           <w:tcPr>
-            <w:tcW w:w="2449" w:type="dxa"/>
+            <w:tcW w:w="2450" w:type="dxa"/>
             <w:tcBorders>
               <w:top w:val="single" w:sz="2" w:space="0" w:color="000000"/>
               <w:left w:val="single" w:sz="2" w:space="0" w:color="000000"/>
@@ -21044,7 +21038,7 @@
         </w:tc>
         <w:tc>
           <w:tcPr>
-            <w:tcW w:w="2423" w:type="dxa"/>
+            <w:tcW w:w="2422" w:type="dxa"/>
             <w:tcBorders>
               <w:top w:val="single" w:sz="2" w:space="0" w:color="000000"/>
               <w:left w:val="single" w:sz="2" w:space="0" w:color="000000"/>
@@ -21125,7 +21119,7 @@
         </w:tc>
         <w:tc>
           <w:tcPr>
-            <w:tcW w:w="2449" w:type="dxa"/>
+            <w:tcW w:w="2450" w:type="dxa"/>
             <w:tcBorders>
               <w:top w:val="single" w:sz="2" w:space="0" w:color="000000"/>
               <w:left w:val="single" w:sz="2" w:space="0" w:color="000000"/>
@@ -21151,7 +21145,7 @@
         </w:tc>
         <w:tc>
           <w:tcPr>
-            <w:tcW w:w="2423" w:type="dxa"/>
+            <w:tcW w:w="2422" w:type="dxa"/>
             <w:tcBorders>
               <w:top w:val="single" w:sz="2" w:space="0" w:color="000000"/>
               <w:left w:val="single" w:sz="2" w:space="0" w:color="000000"/>
@@ -21279,7 +21273,7 @@
         </w:tc>
         <w:tc>
           <w:tcPr>
-            <w:tcW w:w="2449" w:type="dxa"/>
+            <w:tcW w:w="2450" w:type="dxa"/>
             <w:tcBorders>
               <w:top w:val="single" w:sz="2" w:space="0" w:color="000000"/>
               <w:left w:val="single" w:sz="2" w:space="0" w:color="000000"/>
@@ -21307,7 +21301,7 @@
         </w:tc>
         <w:tc>
           <w:tcPr>
-            <w:tcW w:w="2423" w:type="dxa"/>
+            <w:tcW w:w="2422" w:type="dxa"/>
             <w:tcBorders>
               <w:top w:val="single" w:sz="2" w:space="0" w:color="000000"/>
               <w:left w:val="single" w:sz="2" w:space="0" w:color="000000"/>
@@ -21390,7 +21384,7 @@
         </w:tc>
         <w:tc>
           <w:tcPr>
-            <w:tcW w:w="2449" w:type="dxa"/>
+            <w:tcW w:w="2450" w:type="dxa"/>
             <w:tcBorders>
               <w:top w:val="single" w:sz="2" w:space="0" w:color="000000"/>
               <w:left w:val="single" w:sz="2" w:space="0" w:color="000000"/>
@@ -21416,7 +21410,7 @@
         </w:tc>
         <w:tc>
           <w:tcPr>
-            <w:tcW w:w="2423" w:type="dxa"/>
+            <w:tcW w:w="2422" w:type="dxa"/>
             <w:tcBorders>
               <w:top w:val="single" w:sz="2" w:space="0" w:color="000000"/>
               <w:left w:val="single" w:sz="2" w:space="0" w:color="000000"/>
@@ -21497,7 +21491,7 @@
         </w:tc>
         <w:tc>
           <w:tcPr>
-            <w:tcW w:w="2449" w:type="dxa"/>
+            <w:tcW w:w="2450" w:type="dxa"/>
             <w:tcBorders>
               <w:top w:val="single" w:sz="2" w:space="0" w:color="000000"/>
               <w:left w:val="single" w:sz="2" w:space="0" w:color="000000"/>
@@ -21523,7 +21517,7 @@
         </w:tc>
         <w:tc>
           <w:tcPr>
-            <w:tcW w:w="2423" w:type="dxa"/>
+            <w:tcW w:w="2422" w:type="dxa"/>
             <w:tcBorders>
               <w:top w:val="single" w:sz="2" w:space="0" w:color="000000"/>
               <w:left w:val="single" w:sz="2" w:space="0" w:color="000000"/>
@@ -21604,7 +21598,7 @@
         </w:tc>
         <w:tc>
           <w:tcPr>
-            <w:tcW w:w="2449" w:type="dxa"/>
+            <w:tcW w:w="2450" w:type="dxa"/>
             <w:tcBorders>
               <w:top w:val="single" w:sz="2" w:space="0" w:color="000000"/>
               <w:left w:val="single" w:sz="2" w:space="0" w:color="000000"/>
@@ -21630,7 +21624,7 @@
         </w:tc>
         <w:tc>
           <w:tcPr>
-            <w:tcW w:w="2423" w:type="dxa"/>
+            <w:tcW w:w="2422" w:type="dxa"/>
             <w:tcBorders>
               <w:top w:val="single" w:sz="2" w:space="0" w:color="000000"/>
               <w:left w:val="single" w:sz="2" w:space="0" w:color="000000"/>
@@ -21758,7 +21752,7 @@
         </w:tc>
         <w:tc>
           <w:tcPr>
-            <w:tcW w:w="2449" w:type="dxa"/>
+            <w:tcW w:w="2450" w:type="dxa"/>
             <w:tcBorders>
               <w:top w:val="single" w:sz="2" w:space="0" w:color="000000"/>
               <w:left w:val="single" w:sz="2" w:space="0" w:color="000000"/>
@@ -21786,7 +21780,7 @@
         </w:tc>
         <w:tc>
           <w:tcPr>
-            <w:tcW w:w="2423" w:type="dxa"/>
+            <w:tcW w:w="2422" w:type="dxa"/>
             <w:tcBorders>
               <w:top w:val="single" w:sz="2" w:space="0" w:color="000000"/>
               <w:left w:val="single" w:sz="2" w:space="0" w:color="000000"/>
@@ -21869,7 +21863,7 @@
         </w:tc>
         <w:tc>
           <w:tcPr>
-            <w:tcW w:w="2449" w:type="dxa"/>
+            <w:tcW w:w="2450" w:type="dxa"/>
             <w:tcBorders>
               <w:top w:val="single" w:sz="2" w:space="0" w:color="000000"/>
               <w:left w:val="single" w:sz="2" w:space="0" w:color="000000"/>
@@ -21895,7 +21889,7 @@
         </w:tc>
         <w:tc>
           <w:tcPr>
-            <w:tcW w:w="2423" w:type="dxa"/>
+            <w:tcW w:w="2422" w:type="dxa"/>
             <w:tcBorders>
               <w:top w:val="single" w:sz="2" w:space="0" w:color="000000"/>
               <w:left w:val="single" w:sz="2" w:space="0" w:color="000000"/>
@@ -21976,7 +21970,7 @@
         </w:tc>
         <w:tc>
           <w:tcPr>
-            <w:tcW w:w="2449" w:type="dxa"/>
+            <w:tcW w:w="2450" w:type="dxa"/>
             <w:tcBorders>
               <w:top w:val="single" w:sz="2" w:space="0" w:color="000000"/>
               <w:left w:val="single" w:sz="2" w:space="0" w:color="000000"/>
@@ -22002,7 +21996,7 @@
         </w:tc>
         <w:tc>
           <w:tcPr>
-            <w:tcW w:w="2423" w:type="dxa"/>
+            <w:tcW w:w="2422" w:type="dxa"/>
             <w:tcBorders>
               <w:top w:val="single" w:sz="2" w:space="0" w:color="000000"/>
               <w:left w:val="single" w:sz="2" w:space="0" w:color="000000"/>
@@ -22083,7 +22077,7 @@
         </w:tc>
         <w:tc>
           <w:tcPr>
-            <w:tcW w:w="2449" w:type="dxa"/>
+            <w:tcW w:w="2450" w:type="dxa"/>
             <w:tcBorders>
               <w:top w:val="single" w:sz="2" w:space="0" w:color="000000"/>
               <w:left w:val="single" w:sz="2" w:space="0" w:color="000000"/>
@@ -22109,7 +22103,7 @@
         </w:tc>
         <w:tc>
           <w:tcPr>
-            <w:tcW w:w="2423" w:type="dxa"/>
+            <w:tcW w:w="2422" w:type="dxa"/>
             <w:tcBorders>
               <w:top w:val="single" w:sz="2" w:space="0" w:color="000000"/>
               <w:left w:val="single" w:sz="2" w:space="0" w:color="000000"/>
@@ -22237,7 +22231,7 @@
         </w:tc>
         <w:tc>
           <w:tcPr>
-            <w:tcW w:w="2449" w:type="dxa"/>
+            <w:tcW w:w="2450" w:type="dxa"/>
             <w:tcBorders>
               <w:top w:val="single" w:sz="2" w:space="0" w:color="000000"/>
               <w:left w:val="single" w:sz="2" w:space="0" w:color="000000"/>
@@ -22265,7 +22259,7 @@
         </w:tc>
         <w:tc>
           <w:tcPr>
-            <w:tcW w:w="2423" w:type="dxa"/>
+            <w:tcW w:w="2422" w:type="dxa"/>
             <w:tcBorders>
               <w:top w:val="single" w:sz="2" w:space="0" w:color="000000"/>
               <w:left w:val="single" w:sz="2" w:space="0" w:color="000000"/>
@@ -22348,7 +22342,7 @@
         </w:tc>
         <w:tc>
           <w:tcPr>
-            <w:tcW w:w="2449" w:type="dxa"/>
+            <w:tcW w:w="2450" w:type="dxa"/>
             <w:tcBorders>
               <w:top w:val="single" w:sz="2" w:space="0" w:color="000000"/>
               <w:left w:val="single" w:sz="2" w:space="0" w:color="000000"/>
@@ -22374,7 +22368,7 @@
         </w:tc>
         <w:tc>
           <w:tcPr>
-            <w:tcW w:w="2423" w:type="dxa"/>
+            <w:tcW w:w="2422" w:type="dxa"/>
             <w:tcBorders>
               <w:top w:val="single" w:sz="2" w:space="0" w:color="000000"/>
               <w:left w:val="single" w:sz="2" w:space="0" w:color="000000"/>
@@ -22455,7 +22449,7 @@
         </w:tc>
         <w:tc>
           <w:tcPr>
-            <w:tcW w:w="2449" w:type="dxa"/>
+            <w:tcW w:w="2450" w:type="dxa"/>
             <w:tcBorders>
               <w:top w:val="single" w:sz="2" w:space="0" w:color="000000"/>
               <w:left w:val="single" w:sz="2" w:space="0" w:color="000000"/>
@@ -22481,7 +22475,7 @@
         </w:tc>
         <w:tc>
           <w:tcPr>
-            <w:tcW w:w="2423" w:type="dxa"/>
+            <w:tcW w:w="2422" w:type="dxa"/>
             <w:tcBorders>
               <w:top w:val="single" w:sz="2" w:space="0" w:color="000000"/>
               <w:left w:val="single" w:sz="2" w:space="0" w:color="000000"/>
@@ -22562,7 +22556,7 @@
         </w:tc>
         <w:tc>
           <w:tcPr>
-            <w:tcW w:w="2449" w:type="dxa"/>
+            <w:tcW w:w="2450" w:type="dxa"/>
             <w:tcBorders>
               <w:top w:val="single" w:sz="2" w:space="0" w:color="000000"/>
               <w:left w:val="single" w:sz="2" w:space="0" w:color="000000"/>
@@ -22588,7 +22582,7 @@
         </w:tc>
         <w:tc>
           <w:tcPr>
-            <w:tcW w:w="2423" w:type="dxa"/>
+            <w:tcW w:w="2422" w:type="dxa"/>
             <w:tcBorders>
               <w:top w:val="single" w:sz="2" w:space="0" w:color="000000"/>
               <w:left w:val="single" w:sz="2" w:space="0" w:color="000000"/>
@@ -22669,7 +22663,7 @@
         </w:tc>
         <w:tc>
           <w:tcPr>
-            <w:tcW w:w="2449" w:type="dxa"/>
+            <w:tcW w:w="2450" w:type="dxa"/>
             <w:tcBorders>
               <w:top w:val="single" w:sz="2" w:space="0" w:color="000000"/>
               <w:left w:val="single" w:sz="2" w:space="0" w:color="000000"/>
@@ -22695,7 +22689,7 @@
         </w:tc>
         <w:tc>
           <w:tcPr>
-            <w:tcW w:w="2423" w:type="dxa"/>
+            <w:tcW w:w="2422" w:type="dxa"/>
             <w:tcBorders>
               <w:top w:val="single" w:sz="2" w:space="0" w:color="000000"/>
               <w:left w:val="single" w:sz="2" w:space="0" w:color="000000"/>
@@ -22776,7 +22770,7 @@
         </w:tc>
         <w:tc>
           <w:tcPr>
-            <w:tcW w:w="2449" w:type="dxa"/>
+            <w:tcW w:w="2450" w:type="dxa"/>
             <w:tcBorders>
               <w:top w:val="single" w:sz="2" w:space="0" w:color="000000"/>
               <w:left w:val="single" w:sz="2" w:space="0" w:color="000000"/>
@@ -22802,7 +22796,7 @@
         </w:tc>
         <w:tc>
           <w:tcPr>
-            <w:tcW w:w="2423" w:type="dxa"/>
+            <w:tcW w:w="2422" w:type="dxa"/>
             <w:tcBorders>
               <w:top w:val="single" w:sz="2" w:space="0" w:color="000000"/>
               <w:left w:val="single" w:sz="2" w:space="0" w:color="000000"/>
@@ -22883,7 +22877,7 @@
         </w:tc>
         <w:tc>
           <w:tcPr>
-            <w:tcW w:w="2449" w:type="dxa"/>
+            <w:tcW w:w="2450" w:type="dxa"/>
             <w:tcBorders>
               <w:top w:val="single" w:sz="2" w:space="0" w:color="000000"/>
               <w:left w:val="single" w:sz="2" w:space="0" w:color="000000"/>
@@ -22909,7 +22903,7 @@
         </w:tc>
         <w:tc>
           <w:tcPr>
-            <w:tcW w:w="2423" w:type="dxa"/>
+            <w:tcW w:w="2422" w:type="dxa"/>
             <w:tcBorders>
               <w:top w:val="single" w:sz="2" w:space="0" w:color="000000"/>
               <w:left w:val="single" w:sz="2" w:space="0" w:color="000000"/>
@@ -23667,8 +23661,8 @@
       <w:tblGrid>
         <w:gridCol w:w="2436"/>
         <w:gridCol w:w="2437"/>
-        <w:gridCol w:w="2449"/>
-        <w:gridCol w:w="2423"/>
+        <w:gridCol w:w="2450"/>
+        <w:gridCol w:w="2422"/>
       </w:tblGrid>
       <w:tr>
         <w:trPr/>
@@ -23773,7 +23767,7 @@
         </w:tc>
         <w:tc>
           <w:tcPr>
-            <w:tcW w:w="2449" w:type="dxa"/>
+            <w:tcW w:w="2450" w:type="dxa"/>
             <w:tcBorders>
               <w:top w:val="single" w:sz="2" w:space="0" w:color="000000"/>
               <w:left w:val="single" w:sz="2" w:space="0" w:color="000000"/>
@@ -23801,7 +23795,7 @@
         </w:tc>
         <w:tc>
           <w:tcPr>
-            <w:tcW w:w="2423" w:type="dxa"/>
+            <w:tcW w:w="2422" w:type="dxa"/>
             <w:tcBorders>
               <w:top w:val="single" w:sz="2" w:space="0" w:color="000000"/>
               <w:left w:val="single" w:sz="2" w:space="0" w:color="000000"/>
@@ -23888,7 +23882,7 @@
         </w:tc>
         <w:tc>
           <w:tcPr>
-            <w:tcW w:w="2449" w:type="dxa"/>
+            <w:tcW w:w="2450" w:type="dxa"/>
             <w:tcBorders>
               <w:top w:val="single" w:sz="2" w:space="0" w:color="000000"/>
               <w:left w:val="single" w:sz="2" w:space="0" w:color="000000"/>
@@ -23916,7 +23910,7 @@
         </w:tc>
         <w:tc>
           <w:tcPr>
-            <w:tcW w:w="2423" w:type="dxa"/>
+            <w:tcW w:w="2422" w:type="dxa"/>
             <w:tcBorders>
               <w:top w:val="single" w:sz="2" w:space="0" w:color="000000"/>
               <w:left w:val="single" w:sz="2" w:space="0" w:color="000000"/>
@@ -23999,7 +23993,7 @@
         </w:tc>
         <w:tc>
           <w:tcPr>
-            <w:tcW w:w="2449" w:type="dxa"/>
+            <w:tcW w:w="2450" w:type="dxa"/>
             <w:tcBorders>
               <w:top w:val="single" w:sz="2" w:space="0" w:color="000000"/>
               <w:left w:val="single" w:sz="2" w:space="0" w:color="000000"/>
@@ -24025,7 +24019,7 @@
         </w:tc>
         <w:tc>
           <w:tcPr>
-            <w:tcW w:w="2423" w:type="dxa"/>
+            <w:tcW w:w="2422" w:type="dxa"/>
             <w:tcBorders>
               <w:top w:val="single" w:sz="2" w:space="0" w:color="000000"/>
               <w:left w:val="single" w:sz="2" w:space="0" w:color="000000"/>
@@ -24106,7 +24100,7 @@
         </w:tc>
         <w:tc>
           <w:tcPr>
-            <w:tcW w:w="2449" w:type="dxa"/>
+            <w:tcW w:w="2450" w:type="dxa"/>
             <w:tcBorders>
               <w:top w:val="single" w:sz="2" w:space="0" w:color="000000"/>
               <w:left w:val="single" w:sz="2" w:space="0" w:color="000000"/>
@@ -24132,7 +24126,7 @@
         </w:tc>
         <w:tc>
           <w:tcPr>
-            <w:tcW w:w="2423" w:type="dxa"/>
+            <w:tcW w:w="2422" w:type="dxa"/>
             <w:tcBorders>
               <w:top w:val="single" w:sz="2" w:space="0" w:color="000000"/>
               <w:left w:val="single" w:sz="2" w:space="0" w:color="000000"/>
@@ -24213,7 +24207,7 @@
         </w:tc>
         <w:tc>
           <w:tcPr>
-            <w:tcW w:w="2449" w:type="dxa"/>
+            <w:tcW w:w="2450" w:type="dxa"/>
             <w:tcBorders>
               <w:top w:val="single" w:sz="2" w:space="0" w:color="000000"/>
               <w:left w:val="single" w:sz="2" w:space="0" w:color="000000"/>
@@ -24239,7 +24233,7 @@
         </w:tc>
         <w:tc>
           <w:tcPr>
-            <w:tcW w:w="2423" w:type="dxa"/>
+            <w:tcW w:w="2422" w:type="dxa"/>
             <w:tcBorders>
               <w:top w:val="single" w:sz="2" w:space="0" w:color="000000"/>
               <w:left w:val="single" w:sz="2" w:space="0" w:color="000000"/>
@@ -24442,8 +24436,8 @@
       <w:tblGrid>
         <w:gridCol w:w="2436"/>
         <w:gridCol w:w="2437"/>
-        <w:gridCol w:w="2449"/>
-        <w:gridCol w:w="2423"/>
+        <w:gridCol w:w="2450"/>
+        <w:gridCol w:w="2422"/>
       </w:tblGrid>
       <w:tr>
         <w:trPr/>
@@ -24548,7 +24542,7 @@
         </w:tc>
         <w:tc>
           <w:tcPr>
-            <w:tcW w:w="2449" w:type="dxa"/>
+            <w:tcW w:w="2450" w:type="dxa"/>
             <w:tcBorders>
               <w:top w:val="single" w:sz="2" w:space="0" w:color="000000"/>
               <w:left w:val="single" w:sz="2" w:space="0" w:color="000000"/>
@@ -24576,7 +24570,7 @@
         </w:tc>
         <w:tc>
           <w:tcPr>
-            <w:tcW w:w="2423" w:type="dxa"/>
+            <w:tcW w:w="2422" w:type="dxa"/>
             <w:tcBorders>
               <w:top w:val="single" w:sz="2" w:space="0" w:color="000000"/>
               <w:left w:val="single" w:sz="2" w:space="0" w:color="000000"/>
@@ -24659,7 +24653,7 @@
         </w:tc>
         <w:tc>
           <w:tcPr>
-            <w:tcW w:w="2449" w:type="dxa"/>
+            <w:tcW w:w="2450" w:type="dxa"/>
             <w:tcBorders>
               <w:top w:val="single" w:sz="2" w:space="0" w:color="000000"/>
               <w:left w:val="single" w:sz="2" w:space="0" w:color="000000"/>
@@ -24685,7 +24679,7 @@
         </w:tc>
         <w:tc>
           <w:tcPr>
-            <w:tcW w:w="2423" w:type="dxa"/>
+            <w:tcW w:w="2422" w:type="dxa"/>
             <w:tcBorders>
               <w:top w:val="single" w:sz="2" w:space="0" w:color="000000"/>
               <w:left w:val="single" w:sz="2" w:space="0" w:color="000000"/>
@@ -24766,7 +24760,7 @@
         </w:tc>
         <w:tc>
           <w:tcPr>
-            <w:tcW w:w="2449" w:type="dxa"/>
+            <w:tcW w:w="2450" w:type="dxa"/>
             <w:tcBorders>
               <w:top w:val="single" w:sz="2" w:space="0" w:color="000000"/>
               <w:left w:val="single" w:sz="2" w:space="0" w:color="000000"/>
@@ -24792,7 +24786,7 @@
         </w:tc>
         <w:tc>
           <w:tcPr>
-            <w:tcW w:w="2423" w:type="dxa"/>
+            <w:tcW w:w="2422" w:type="dxa"/>
             <w:tcBorders>
               <w:top w:val="single" w:sz="2" w:space="0" w:color="000000"/>
               <w:left w:val="single" w:sz="2" w:space="0" w:color="000000"/>
@@ -25864,16 +25858,7 @@
           <w:sz w:val="24"/>
           <w:lang w:val="it-IT" w:bidi="hi-IN"/>
         </w:rPr>
-        <w:t>Categoria_Nome</w:t>
-      </w:r>
-      <w:r>
-        <w:rPr>
-          <w:i/>
-          <w:iCs/>
-          <w:sz w:val="24"/>
-          <w:lang w:val="it-IT" w:bidi="hi-IN"/>
-        </w:rPr>
-        <w:t xml:space="preserve">, </w:t>
+        <w:t xml:space="preserve">Categoria_Nome, </w:t>
       </w:r>
       <w:r>
         <w:rPr>
@@ -26631,7 +26616,7 @@
         </w:rPr>
         <w:t>Modificato-USCC(</w:t>
       </w:r>
-      <w:bookmarkStart w:id="12" w:name="__DdeLink__2833_2341785698"/>
+      <w:bookmarkStart w:id="13" w:name="__DdeLink__2833_2341785698"/>
       <w:r>
         <w:rPr>
           <w:i/>
@@ -26642,7 +26627,7 @@
         </w:rPr>
         <w:t>Informazione Anagrafica_CF</w:t>
       </w:r>
-      <w:bookmarkEnd w:id="12"/>
+      <w:bookmarkEnd w:id="13"/>
       <w:r>
         <w:rPr>
           <w:sz w:val="24"/>
@@ -26777,25 +26762,7 @@
           <w:sz w:val="24"/>
           <w:lang w:val="it-IT" w:bidi="hi-IN"/>
         </w:rPr>
-        <w:t>Annuncio(</w:t>
-      </w:r>
-      <w:r>
-        <w:rPr>
-          <w:b w:val="false"/>
-          <w:bCs w:val="false"/>
-          <w:sz w:val="24"/>
-          <w:lang w:val="it-IT" w:bidi="hi-IN"/>
-        </w:rPr>
-        <w:t>Categoria_Nome</w:t>
-      </w:r>
-      <w:r>
-        <w:rPr>
-          <w:b w:val="false"/>
-          <w:bCs w:val="false"/>
-          <w:sz w:val="24"/>
-          <w:lang w:val="it-IT" w:bidi="hi-IN"/>
-        </w:rPr>
-        <w:t>) ⊆ Categoria(Nome)</w:t>
+        <w:t>Annuncio(Categoria_Nome) ⊆ Categoria(Nome)</w:t>
       </w:r>
     </w:p>
     <w:p>
@@ -27614,7 +27581,7 @@
         <w:ind w:left="432" w:hanging="432"/>
         <w:rPr/>
       </w:pPr>
-      <w:bookmarkStart w:id="13" w:name="_Toc518560220"/>
+      <w:bookmarkStart w:id="14" w:name="_Toc518560220"/>
       <w:r>
         <w:rPr>
           <w:sz w:val="32"/>
@@ -27622,7 +27589,7 @@
         </w:rPr>
         <w:t>Progettazione fisica</w:t>
       </w:r>
-      <w:bookmarkEnd w:id="13"/>
+      <w:bookmarkEnd w:id="14"/>
     </w:p>
     <w:p>
       <w:pPr>
@@ -28880,7 +28847,7 @@
         <w:ind w:left="0" w:hanging="0"/>
         <w:rPr/>
       </w:pPr>
-      <w:bookmarkStart w:id="14" w:name="_Toc403811585"/>
+      <w:bookmarkStart w:id="15" w:name="_Toc403811585"/>
       <w:r>
         <w:rPr>
           <w:sz w:val="32"/>
@@ -28888,7 +28855,7 @@
         </w:rPr>
         <w:t>Appendice: Implementazione</w:t>
       </w:r>
-      <w:bookmarkEnd w:id="14"/>
+      <w:bookmarkEnd w:id="15"/>
     </w:p>
     <w:p>
       <w:pPr>
@@ -29581,6 +29548,31 @@
         </w:sectPr>
       </w:pPr>
     </w:p>
+    <w:p>
+      <w:pPr>
+        <w:pStyle w:val="Normal"/>
+        <w:rPr/>
+      </w:pPr>
+      <w:r>
+        <w:rPr/>
+      </w:r>
+    </w:p>
+    <w:p>
+      <w:pPr>
+        <w:sectPr>
+          <w:footnotePr>
+            <w:numFmt w:val="decimal"/>
+          </w:footnotePr>
+          <w:type w:val="continuous"/>
+          <w:pgSz w:w="11906" w:h="16838"/>
+          <w:pgMar w:left="1080" w:right="1080" w:header="539" w:top="1440" w:footer="567" w:bottom="1440" w:gutter="0"/>
+          <w:lnNumType w:countBy="5" w:restart="newPage" w:distance="360"/>
+          <w:formProt w:val="false"/>
+          <w:textDirection w:val="lrTb"/>
+          <w:docGrid w:type="default" w:linePitch="312" w:charSpace="0"/>
+        </w:sectPr>
+      </w:pPr>
+    </w:p>
     <w:sectPr>
       <w:footnotePr>
         <w:numFmt w:val="decimal"/>
@@ -29622,7 +29614,7 @@
               <wp:positionV relativeFrom="paragraph">
                 <wp:posOffset>635</wp:posOffset>
               </wp:positionV>
-              <wp:extent cx="164465" cy="174625"/>
+              <wp:extent cx="165100" cy="174625"/>
               <wp:effectExtent l="0" t="0" r="0" b="0"/>
               <wp:wrapSquare wrapText="largest"/>
               <wp:docPr id="3" name="Cornice1"/>
@@ -29633,7 +29625,7 @@
                     <wps:spPr>
                       <a:xfrm>
                         <a:off x="0" y="0"/>
-                        <a:ext cx="163800" cy="173880"/>
+                        <a:ext cx="164520" cy="173880"/>
                       </a:xfrm>
                       <a:prstGeom prst="rect">
                         <a:avLst/>
@@ -29706,7 +29698,7 @@
         </mc:Choice>
         <mc:Fallback>
           <w:pict>
-            <v:rect id="shape_0" ID="Cornice1" stroked="f" style="position:absolute;margin-left:237.2pt;margin-top:0.05pt;width:12.85pt;height:13.65pt;mso-position-horizontal:center;mso-position-horizontal-relative:margin">
+            <v:rect id="shape_0" ID="Cornice1" stroked="f" style="position:absolute;margin-left:237.15pt;margin-top:0.05pt;width:12.9pt;height:13.65pt;mso-position-horizontal:center;mso-position-horizontal-relative:margin">
               <w10:wrap type="square"/>
               <v:fill o:detectmouseclick="t" on="false"/>
               <v:stroke color="#3465a4" joinstyle="round" endcap="flat"/>
@@ -44197,6 +44189,976 @@
       <w:lang w:val="it-IT" w:bidi="hi-IN"/>
     </w:rPr>
   </w:style>
+  <w:style w:type="character" w:styleId="ListLabel1542">
+    <w:name w:val="ListLabel 1542"/>
+    <w:qFormat/>
+    <w:rPr>
+      <w:sz w:val="32"/>
+      <w:u w:val="none" w:color="FFFFFF"/>
+    </w:rPr>
+  </w:style>
+  <w:style w:type="character" w:styleId="ListLabel1543">
+    <w:name w:val="ListLabel 1543"/>
+    <w:qFormat/>
+    <w:rPr>
+      <w:sz w:val="32"/>
+      <w:u w:val="none" w:color="FFFFFF"/>
+    </w:rPr>
+  </w:style>
+  <w:style w:type="character" w:styleId="ListLabel1544">
+    <w:name w:val="ListLabel 1544"/>
+    <w:qFormat/>
+    <w:rPr>
+      <w:u w:val="none" w:color="FFFFFF"/>
+    </w:rPr>
+  </w:style>
+  <w:style w:type="character" w:styleId="ListLabel1545">
+    <w:name w:val="ListLabel 1545"/>
+    <w:qFormat/>
+    <w:rPr>
+      <w:u w:val="none" w:color="FFFFFF"/>
+    </w:rPr>
+  </w:style>
+  <w:style w:type="character" w:styleId="ListLabel1546">
+    <w:name w:val="ListLabel 1546"/>
+    <w:qFormat/>
+    <w:rPr>
+      <w:u w:val="none" w:color="FFFFFF"/>
+    </w:rPr>
+  </w:style>
+  <w:style w:type="character" w:styleId="ListLabel1547">
+    <w:name w:val="ListLabel 1547"/>
+    <w:qFormat/>
+    <w:rPr>
+      <w:u w:val="none" w:color="FFFFFF"/>
+    </w:rPr>
+  </w:style>
+  <w:style w:type="character" w:styleId="ListLabel1548">
+    <w:name w:val="ListLabel 1548"/>
+    <w:qFormat/>
+    <w:rPr>
+      <w:u w:val="none" w:color="FFFFFF"/>
+    </w:rPr>
+  </w:style>
+  <w:style w:type="character" w:styleId="ListLabel1549">
+    <w:name w:val="ListLabel 1549"/>
+    <w:qFormat/>
+    <w:rPr>
+      <w:u w:val="none" w:color="FFFFFF"/>
+    </w:rPr>
+  </w:style>
+  <w:style w:type="character" w:styleId="ListLabel1550">
+    <w:name w:val="ListLabel 1550"/>
+    <w:qFormat/>
+    <w:rPr>
+      <w:u w:val="none" w:color="FFFFFF"/>
+    </w:rPr>
+  </w:style>
+  <w:style w:type="character" w:styleId="ListLabel1551">
+    <w:name w:val="ListLabel 1551"/>
+    <w:qFormat/>
+    <w:rPr>
+      <w:u w:val="none" w:color="FFFFFF"/>
+    </w:rPr>
+  </w:style>
+  <w:style w:type="character" w:styleId="ListLabel1552">
+    <w:name w:val="ListLabel 1552"/>
+    <w:qFormat/>
+    <w:rPr>
+      <w:sz w:val="22"/>
+      <w:u w:val="none" w:color="FFFFFF"/>
+    </w:rPr>
+  </w:style>
+  <w:style w:type="character" w:styleId="ListLabel1553">
+    <w:name w:val="ListLabel 1553"/>
+    <w:qFormat/>
+    <w:rPr>
+      <w:u w:val="none" w:color="FFFFFF"/>
+    </w:rPr>
+  </w:style>
+  <w:style w:type="character" w:styleId="ListLabel1554">
+    <w:name w:val="ListLabel 1554"/>
+    <w:qFormat/>
+    <w:rPr>
+      <w:u w:val="none" w:color="FFFFFF"/>
+    </w:rPr>
+  </w:style>
+  <w:style w:type="character" w:styleId="ListLabel1555">
+    <w:name w:val="ListLabel 1555"/>
+    <w:qFormat/>
+    <w:rPr>
+      <w:u w:val="none" w:color="FFFFFF"/>
+    </w:rPr>
+  </w:style>
+  <w:style w:type="character" w:styleId="ListLabel1556">
+    <w:name w:val="ListLabel 1556"/>
+    <w:qFormat/>
+    <w:rPr>
+      <w:u w:val="none" w:color="FFFFFF"/>
+    </w:rPr>
+  </w:style>
+  <w:style w:type="character" w:styleId="ListLabel1557">
+    <w:name w:val="ListLabel 1557"/>
+    <w:qFormat/>
+    <w:rPr>
+      <w:u w:val="none" w:color="FFFFFF"/>
+    </w:rPr>
+  </w:style>
+  <w:style w:type="character" w:styleId="ListLabel1558">
+    <w:name w:val="ListLabel 1558"/>
+    <w:qFormat/>
+    <w:rPr>
+      <w:u w:val="none" w:color="FFFFFF"/>
+    </w:rPr>
+  </w:style>
+  <w:style w:type="character" w:styleId="ListLabel1559">
+    <w:name w:val="ListLabel 1559"/>
+    <w:qFormat/>
+    <w:rPr>
+      <w:u w:val="none" w:color="FFFFFF"/>
+    </w:rPr>
+  </w:style>
+  <w:style w:type="character" w:styleId="ListLabel1560">
+    <w:name w:val="ListLabel 1560"/>
+    <w:qFormat/>
+    <w:rPr>
+      <w:u w:val="none" w:color="FFFFFF"/>
+    </w:rPr>
+  </w:style>
+  <w:style w:type="character" w:styleId="ListLabel1561">
+    <w:name w:val="ListLabel 1561"/>
+    <w:qFormat/>
+    <w:rPr>
+      <w:rFonts w:cs="OpenSymbol"/>
+    </w:rPr>
+  </w:style>
+  <w:style w:type="character" w:styleId="ListLabel1562">
+    <w:name w:val="ListLabel 1562"/>
+    <w:qFormat/>
+    <w:rPr>
+      <w:rFonts w:cs="OpenSymbol"/>
+    </w:rPr>
+  </w:style>
+  <w:style w:type="character" w:styleId="ListLabel1563">
+    <w:name w:val="ListLabel 1563"/>
+    <w:qFormat/>
+    <w:rPr>
+      <w:rFonts w:cs="OpenSymbol"/>
+    </w:rPr>
+  </w:style>
+  <w:style w:type="character" w:styleId="ListLabel1564">
+    <w:name w:val="ListLabel 1564"/>
+    <w:qFormat/>
+    <w:rPr>
+      <w:rFonts w:cs="OpenSymbol"/>
+    </w:rPr>
+  </w:style>
+  <w:style w:type="character" w:styleId="ListLabel1565">
+    <w:name w:val="ListLabel 1565"/>
+    <w:qFormat/>
+    <w:rPr>
+      <w:rFonts w:cs="OpenSymbol"/>
+    </w:rPr>
+  </w:style>
+  <w:style w:type="character" w:styleId="ListLabel1566">
+    <w:name w:val="ListLabel 1566"/>
+    <w:qFormat/>
+    <w:rPr>
+      <w:rFonts w:cs="OpenSymbol"/>
+    </w:rPr>
+  </w:style>
+  <w:style w:type="character" w:styleId="ListLabel1567">
+    <w:name w:val="ListLabel 1567"/>
+    <w:qFormat/>
+    <w:rPr>
+      <w:rFonts w:cs="OpenSymbol"/>
+    </w:rPr>
+  </w:style>
+  <w:style w:type="character" w:styleId="ListLabel1568">
+    <w:name w:val="ListLabel 1568"/>
+    <w:qFormat/>
+    <w:rPr>
+      <w:rFonts w:cs="OpenSymbol"/>
+    </w:rPr>
+  </w:style>
+  <w:style w:type="character" w:styleId="ListLabel1569">
+    <w:name w:val="ListLabel 1569"/>
+    <w:qFormat/>
+    <w:rPr>
+      <w:rFonts w:cs="OpenSymbol"/>
+    </w:rPr>
+  </w:style>
+  <w:style w:type="character" w:styleId="ListLabel1570">
+    <w:name w:val="ListLabel 1570"/>
+    <w:qFormat/>
+    <w:rPr>
+      <w:rFonts w:cs="OpenSymbol"/>
+    </w:rPr>
+  </w:style>
+  <w:style w:type="character" w:styleId="ListLabel1571">
+    <w:name w:val="ListLabel 1571"/>
+    <w:qFormat/>
+    <w:rPr>
+      <w:rFonts w:cs="OpenSymbol"/>
+    </w:rPr>
+  </w:style>
+  <w:style w:type="character" w:styleId="ListLabel1572">
+    <w:name w:val="ListLabel 1572"/>
+    <w:qFormat/>
+    <w:rPr>
+      <w:rFonts w:cs="OpenSymbol"/>
+    </w:rPr>
+  </w:style>
+  <w:style w:type="character" w:styleId="ListLabel1573">
+    <w:name w:val="ListLabel 1573"/>
+    <w:qFormat/>
+    <w:rPr>
+      <w:rFonts w:cs="OpenSymbol"/>
+    </w:rPr>
+  </w:style>
+  <w:style w:type="character" w:styleId="ListLabel1574">
+    <w:name w:val="ListLabel 1574"/>
+    <w:qFormat/>
+    <w:rPr>
+      <w:rFonts w:cs="OpenSymbol"/>
+    </w:rPr>
+  </w:style>
+  <w:style w:type="character" w:styleId="ListLabel1575">
+    <w:name w:val="ListLabel 1575"/>
+    <w:qFormat/>
+    <w:rPr>
+      <w:rFonts w:cs="OpenSymbol"/>
+    </w:rPr>
+  </w:style>
+  <w:style w:type="character" w:styleId="ListLabel1576">
+    <w:name w:val="ListLabel 1576"/>
+    <w:qFormat/>
+    <w:rPr>
+      <w:rFonts w:cs="OpenSymbol"/>
+    </w:rPr>
+  </w:style>
+  <w:style w:type="character" w:styleId="ListLabel1577">
+    <w:name w:val="ListLabel 1577"/>
+    <w:qFormat/>
+    <w:rPr>
+      <w:rFonts w:cs="OpenSymbol"/>
+    </w:rPr>
+  </w:style>
+  <w:style w:type="character" w:styleId="ListLabel1578">
+    <w:name w:val="ListLabel 1578"/>
+    <w:qFormat/>
+    <w:rPr>
+      <w:rFonts w:cs="OpenSymbol"/>
+    </w:rPr>
+  </w:style>
+  <w:style w:type="character" w:styleId="ListLabel1579">
+    <w:name w:val="ListLabel 1579"/>
+    <w:qFormat/>
+    <w:rPr>
+      <w:rFonts w:cs="OpenSymbol"/>
+      <w:sz w:val="24"/>
+    </w:rPr>
+  </w:style>
+  <w:style w:type="character" w:styleId="ListLabel1580">
+    <w:name w:val="ListLabel 1580"/>
+    <w:qFormat/>
+    <w:rPr>
+      <w:rFonts w:cs="OpenSymbol"/>
+    </w:rPr>
+  </w:style>
+  <w:style w:type="character" w:styleId="ListLabel1581">
+    <w:name w:val="ListLabel 1581"/>
+    <w:qFormat/>
+    <w:rPr>
+      <w:rFonts w:cs="OpenSymbol"/>
+    </w:rPr>
+  </w:style>
+  <w:style w:type="character" w:styleId="ListLabel1582">
+    <w:name w:val="ListLabel 1582"/>
+    <w:qFormat/>
+    <w:rPr>
+      <w:rFonts w:cs="OpenSymbol"/>
+    </w:rPr>
+  </w:style>
+  <w:style w:type="character" w:styleId="ListLabel1583">
+    <w:name w:val="ListLabel 1583"/>
+    <w:qFormat/>
+    <w:rPr>
+      <w:rFonts w:cs="OpenSymbol"/>
+    </w:rPr>
+  </w:style>
+  <w:style w:type="character" w:styleId="ListLabel1584">
+    <w:name w:val="ListLabel 1584"/>
+    <w:qFormat/>
+    <w:rPr>
+      <w:rFonts w:cs="OpenSymbol"/>
+    </w:rPr>
+  </w:style>
+  <w:style w:type="character" w:styleId="ListLabel1585">
+    <w:name w:val="ListLabel 1585"/>
+    <w:qFormat/>
+    <w:rPr>
+      <w:rFonts w:cs="OpenSymbol"/>
+    </w:rPr>
+  </w:style>
+  <w:style w:type="character" w:styleId="ListLabel1586">
+    <w:name w:val="ListLabel 1586"/>
+    <w:qFormat/>
+    <w:rPr>
+      <w:rFonts w:cs="OpenSymbol"/>
+    </w:rPr>
+  </w:style>
+  <w:style w:type="character" w:styleId="ListLabel1587">
+    <w:name w:val="ListLabel 1587"/>
+    <w:qFormat/>
+    <w:rPr>
+      <w:rFonts w:cs="OpenSymbol"/>
+    </w:rPr>
+  </w:style>
+  <w:style w:type="character" w:styleId="ListLabel1588">
+    <w:name w:val="ListLabel 1588"/>
+    <w:qFormat/>
+    <w:rPr>
+      <w:rFonts w:cs="OpenSymbol"/>
+      <w:sz w:val="24"/>
+    </w:rPr>
+  </w:style>
+  <w:style w:type="character" w:styleId="ListLabel1589">
+    <w:name w:val="ListLabel 1589"/>
+    <w:qFormat/>
+    <w:rPr>
+      <w:rFonts w:cs="OpenSymbol"/>
+    </w:rPr>
+  </w:style>
+  <w:style w:type="character" w:styleId="ListLabel1590">
+    <w:name w:val="ListLabel 1590"/>
+    <w:qFormat/>
+    <w:rPr>
+      <w:rFonts w:cs="OpenSymbol"/>
+    </w:rPr>
+  </w:style>
+  <w:style w:type="character" w:styleId="ListLabel1591">
+    <w:name w:val="ListLabel 1591"/>
+    <w:qFormat/>
+    <w:rPr>
+      <w:rFonts w:cs="OpenSymbol"/>
+    </w:rPr>
+  </w:style>
+  <w:style w:type="character" w:styleId="ListLabel1592">
+    <w:name w:val="ListLabel 1592"/>
+    <w:qFormat/>
+    <w:rPr>
+      <w:rFonts w:cs="OpenSymbol"/>
+    </w:rPr>
+  </w:style>
+  <w:style w:type="character" w:styleId="ListLabel1593">
+    <w:name w:val="ListLabel 1593"/>
+    <w:qFormat/>
+    <w:rPr>
+      <w:rFonts w:cs="OpenSymbol"/>
+    </w:rPr>
+  </w:style>
+  <w:style w:type="character" w:styleId="ListLabel1594">
+    <w:name w:val="ListLabel 1594"/>
+    <w:qFormat/>
+    <w:rPr>
+      <w:rFonts w:cs="OpenSymbol"/>
+    </w:rPr>
+  </w:style>
+  <w:style w:type="character" w:styleId="ListLabel1595">
+    <w:name w:val="ListLabel 1595"/>
+    <w:qFormat/>
+    <w:rPr>
+      <w:rFonts w:cs="OpenSymbol"/>
+    </w:rPr>
+  </w:style>
+  <w:style w:type="character" w:styleId="ListLabel1596">
+    <w:name w:val="ListLabel 1596"/>
+    <w:qFormat/>
+    <w:rPr>
+      <w:rFonts w:cs="OpenSymbol"/>
+    </w:rPr>
+  </w:style>
+  <w:style w:type="character" w:styleId="ListLabel1597">
+    <w:name w:val="ListLabel 1597"/>
+    <w:qFormat/>
+    <w:rPr>
+      <w:rFonts w:cs="OpenSymbol"/>
+    </w:rPr>
+  </w:style>
+  <w:style w:type="character" w:styleId="ListLabel1598">
+    <w:name w:val="ListLabel 1598"/>
+    <w:qFormat/>
+    <w:rPr>
+      <w:rFonts w:cs="OpenSymbol"/>
+    </w:rPr>
+  </w:style>
+  <w:style w:type="character" w:styleId="ListLabel1599">
+    <w:name w:val="ListLabel 1599"/>
+    <w:qFormat/>
+    <w:rPr>
+      <w:rFonts w:cs="OpenSymbol"/>
+    </w:rPr>
+  </w:style>
+  <w:style w:type="character" w:styleId="ListLabel1600">
+    <w:name w:val="ListLabel 1600"/>
+    <w:qFormat/>
+    <w:rPr>
+      <w:rFonts w:cs="OpenSymbol"/>
+    </w:rPr>
+  </w:style>
+  <w:style w:type="character" w:styleId="ListLabel1601">
+    <w:name w:val="ListLabel 1601"/>
+    <w:qFormat/>
+    <w:rPr>
+      <w:rFonts w:cs="OpenSymbol"/>
+    </w:rPr>
+  </w:style>
+  <w:style w:type="character" w:styleId="ListLabel1602">
+    <w:name w:val="ListLabel 1602"/>
+    <w:qFormat/>
+    <w:rPr>
+      <w:rFonts w:cs="OpenSymbol"/>
+    </w:rPr>
+  </w:style>
+  <w:style w:type="character" w:styleId="ListLabel1603">
+    <w:name w:val="ListLabel 1603"/>
+    <w:qFormat/>
+    <w:rPr>
+      <w:rFonts w:cs="OpenSymbol"/>
+    </w:rPr>
+  </w:style>
+  <w:style w:type="character" w:styleId="ListLabel1604">
+    <w:name w:val="ListLabel 1604"/>
+    <w:qFormat/>
+    <w:rPr>
+      <w:rFonts w:cs="OpenSymbol"/>
+    </w:rPr>
+  </w:style>
+  <w:style w:type="character" w:styleId="ListLabel1605">
+    <w:name w:val="ListLabel 1605"/>
+    <w:qFormat/>
+    <w:rPr>
+      <w:rFonts w:cs="OpenSymbol"/>
+    </w:rPr>
+  </w:style>
+  <w:style w:type="character" w:styleId="ListLabel1606">
+    <w:name w:val="ListLabel 1606"/>
+    <w:qFormat/>
+    <w:rPr>
+      <w:rFonts w:cs="OpenSymbol"/>
+    </w:rPr>
+  </w:style>
+  <w:style w:type="character" w:styleId="ListLabel1607">
+    <w:name w:val="ListLabel 1607"/>
+    <w:qFormat/>
+    <w:rPr>
+      <w:rFonts w:cs="OpenSymbol"/>
+    </w:rPr>
+  </w:style>
+  <w:style w:type="character" w:styleId="ListLabel1608">
+    <w:name w:val="ListLabel 1608"/>
+    <w:qFormat/>
+    <w:rPr>
+      <w:rFonts w:cs="OpenSymbol"/>
+    </w:rPr>
+  </w:style>
+  <w:style w:type="character" w:styleId="ListLabel1609">
+    <w:name w:val="ListLabel 1609"/>
+    <w:qFormat/>
+    <w:rPr>
+      <w:rFonts w:cs="OpenSymbol"/>
+    </w:rPr>
+  </w:style>
+  <w:style w:type="character" w:styleId="ListLabel1610">
+    <w:name w:val="ListLabel 1610"/>
+    <w:qFormat/>
+    <w:rPr>
+      <w:rFonts w:cs="OpenSymbol"/>
+    </w:rPr>
+  </w:style>
+  <w:style w:type="character" w:styleId="ListLabel1611">
+    <w:name w:val="ListLabel 1611"/>
+    <w:qFormat/>
+    <w:rPr>
+      <w:rFonts w:cs="OpenSymbol"/>
+    </w:rPr>
+  </w:style>
+  <w:style w:type="character" w:styleId="ListLabel1612">
+    <w:name w:val="ListLabel 1612"/>
+    <w:qFormat/>
+    <w:rPr>
+      <w:rFonts w:cs="OpenSymbol"/>
+    </w:rPr>
+  </w:style>
+  <w:style w:type="character" w:styleId="ListLabel1613">
+    <w:name w:val="ListLabel 1613"/>
+    <w:qFormat/>
+    <w:rPr>
+      <w:rFonts w:cs="OpenSymbol"/>
+    </w:rPr>
+  </w:style>
+  <w:style w:type="character" w:styleId="ListLabel1614">
+    <w:name w:val="ListLabel 1614"/>
+    <w:qFormat/>
+    <w:rPr>
+      <w:rFonts w:cs="OpenSymbol"/>
+    </w:rPr>
+  </w:style>
+  <w:style w:type="character" w:styleId="ListLabel1615">
+    <w:name w:val="ListLabel 1615"/>
+    <w:qFormat/>
+    <w:rPr>
+      <w:rFonts w:cs="OpenSymbol"/>
+    </w:rPr>
+  </w:style>
+  <w:style w:type="character" w:styleId="ListLabel1616">
+    <w:name w:val="ListLabel 1616"/>
+    <w:qFormat/>
+    <w:rPr>
+      <w:rFonts w:cs="OpenSymbol"/>
+    </w:rPr>
+  </w:style>
+  <w:style w:type="character" w:styleId="ListLabel1617">
+    <w:name w:val="ListLabel 1617"/>
+    <w:qFormat/>
+    <w:rPr>
+      <w:rFonts w:cs="OpenSymbol"/>
+    </w:rPr>
+  </w:style>
+  <w:style w:type="character" w:styleId="ListLabel1618">
+    <w:name w:val="ListLabel 1618"/>
+    <w:qFormat/>
+    <w:rPr>
+      <w:rFonts w:cs="OpenSymbol"/>
+    </w:rPr>
+  </w:style>
+  <w:style w:type="character" w:styleId="ListLabel1619">
+    <w:name w:val="ListLabel 1619"/>
+    <w:qFormat/>
+    <w:rPr>
+      <w:rFonts w:cs="OpenSymbol"/>
+    </w:rPr>
+  </w:style>
+  <w:style w:type="character" w:styleId="ListLabel1620">
+    <w:name w:val="ListLabel 1620"/>
+    <w:qFormat/>
+    <w:rPr>
+      <w:rFonts w:cs="OpenSymbol"/>
+    </w:rPr>
+  </w:style>
+  <w:style w:type="character" w:styleId="ListLabel1621">
+    <w:name w:val="ListLabel 1621"/>
+    <w:qFormat/>
+    <w:rPr>
+      <w:rFonts w:cs="OpenSymbol"/>
+    </w:rPr>
+  </w:style>
+  <w:style w:type="character" w:styleId="ListLabel1622">
+    <w:name w:val="ListLabel 1622"/>
+    <w:qFormat/>
+    <w:rPr>
+      <w:rFonts w:cs="OpenSymbol"/>
+    </w:rPr>
+  </w:style>
+  <w:style w:type="character" w:styleId="ListLabel1623">
+    <w:name w:val="ListLabel 1623"/>
+    <w:qFormat/>
+    <w:rPr>
+      <w:rFonts w:cs="OpenSymbol"/>
+    </w:rPr>
+  </w:style>
+  <w:style w:type="character" w:styleId="ListLabel1624">
+    <w:name w:val="ListLabel 1624"/>
+    <w:qFormat/>
+    <w:rPr>
+      <w:rFonts w:cs="OpenSymbol"/>
+      <w:b w:val="false"/>
+    </w:rPr>
+  </w:style>
+  <w:style w:type="character" w:styleId="ListLabel1625">
+    <w:name w:val="ListLabel 1625"/>
+    <w:qFormat/>
+    <w:rPr>
+      <w:rFonts w:cs="OpenSymbol"/>
+    </w:rPr>
+  </w:style>
+  <w:style w:type="character" w:styleId="ListLabel1626">
+    <w:name w:val="ListLabel 1626"/>
+    <w:qFormat/>
+    <w:rPr>
+      <w:rFonts w:cs="OpenSymbol"/>
+    </w:rPr>
+  </w:style>
+  <w:style w:type="character" w:styleId="ListLabel1627">
+    <w:name w:val="ListLabel 1627"/>
+    <w:qFormat/>
+    <w:rPr>
+      <w:rFonts w:cs="OpenSymbol"/>
+    </w:rPr>
+  </w:style>
+  <w:style w:type="character" w:styleId="ListLabel1628">
+    <w:name w:val="ListLabel 1628"/>
+    <w:qFormat/>
+    <w:rPr>
+      <w:rFonts w:cs="OpenSymbol"/>
+    </w:rPr>
+  </w:style>
+  <w:style w:type="character" w:styleId="ListLabel1629">
+    <w:name w:val="ListLabel 1629"/>
+    <w:qFormat/>
+    <w:rPr>
+      <w:rFonts w:cs="OpenSymbol"/>
+    </w:rPr>
+  </w:style>
+  <w:style w:type="character" w:styleId="ListLabel1630">
+    <w:name w:val="ListLabel 1630"/>
+    <w:qFormat/>
+    <w:rPr>
+      <w:rFonts w:cs="OpenSymbol"/>
+    </w:rPr>
+  </w:style>
+  <w:style w:type="character" w:styleId="ListLabel1631">
+    <w:name w:val="ListLabel 1631"/>
+    <w:qFormat/>
+    <w:rPr>
+      <w:rFonts w:cs="OpenSymbol"/>
+    </w:rPr>
+  </w:style>
+  <w:style w:type="character" w:styleId="ListLabel1632">
+    <w:name w:val="ListLabel 1632"/>
+    <w:qFormat/>
+    <w:rPr>
+      <w:rFonts w:cs="OpenSymbol"/>
+    </w:rPr>
+  </w:style>
+  <w:style w:type="character" w:styleId="ListLabel1633">
+    <w:name w:val="ListLabel 1633"/>
+    <w:qFormat/>
+    <w:rPr>
+      <w:rFonts w:cs="OpenSymbol"/>
+      <w:b w:val="false"/>
+      <w:sz w:val="24"/>
+    </w:rPr>
+  </w:style>
+  <w:style w:type="character" w:styleId="ListLabel1634">
+    <w:name w:val="ListLabel 1634"/>
+    <w:qFormat/>
+    <w:rPr>
+      <w:rFonts w:cs="OpenSymbol"/>
+    </w:rPr>
+  </w:style>
+  <w:style w:type="character" w:styleId="ListLabel1635">
+    <w:name w:val="ListLabel 1635"/>
+    <w:qFormat/>
+    <w:rPr>
+      <w:rFonts w:cs="OpenSymbol"/>
+    </w:rPr>
+  </w:style>
+  <w:style w:type="character" w:styleId="ListLabel1636">
+    <w:name w:val="ListLabel 1636"/>
+    <w:qFormat/>
+    <w:rPr>
+      <w:rFonts w:cs="OpenSymbol"/>
+    </w:rPr>
+  </w:style>
+  <w:style w:type="character" w:styleId="ListLabel1637">
+    <w:name w:val="ListLabel 1637"/>
+    <w:qFormat/>
+    <w:rPr>
+      <w:rFonts w:cs="OpenSymbol"/>
+    </w:rPr>
+  </w:style>
+  <w:style w:type="character" w:styleId="ListLabel1638">
+    <w:name w:val="ListLabel 1638"/>
+    <w:qFormat/>
+    <w:rPr>
+      <w:rFonts w:cs="OpenSymbol"/>
+    </w:rPr>
+  </w:style>
+  <w:style w:type="character" w:styleId="ListLabel1639">
+    <w:name w:val="ListLabel 1639"/>
+    <w:qFormat/>
+    <w:rPr>
+      <w:rFonts w:cs="OpenSymbol"/>
+    </w:rPr>
+  </w:style>
+  <w:style w:type="character" w:styleId="ListLabel1640">
+    <w:name w:val="ListLabel 1640"/>
+    <w:qFormat/>
+    <w:rPr>
+      <w:rFonts w:cs="OpenSymbol"/>
+    </w:rPr>
+  </w:style>
+  <w:style w:type="character" w:styleId="ListLabel1641">
+    <w:name w:val="ListLabel 1641"/>
+    <w:qFormat/>
+    <w:rPr>
+      <w:rFonts w:cs="OpenSymbol"/>
+    </w:rPr>
+  </w:style>
+  <w:style w:type="character" w:styleId="ListLabel1642">
+    <w:name w:val="ListLabel 1642"/>
+    <w:qFormat/>
+    <w:rPr>
+      <w:rFonts w:cs="OpenSymbol"/>
+      <w:b w:val="false"/>
+      <w:sz w:val="24"/>
+    </w:rPr>
+  </w:style>
+  <w:style w:type="character" w:styleId="ListLabel1643">
+    <w:name w:val="ListLabel 1643"/>
+    <w:qFormat/>
+    <w:rPr>
+      <w:rFonts w:cs="OpenSymbol"/>
+    </w:rPr>
+  </w:style>
+  <w:style w:type="character" w:styleId="ListLabel1644">
+    <w:name w:val="ListLabel 1644"/>
+    <w:qFormat/>
+    <w:rPr>
+      <w:rFonts w:cs="OpenSymbol"/>
+    </w:rPr>
+  </w:style>
+  <w:style w:type="character" w:styleId="ListLabel1645">
+    <w:name w:val="ListLabel 1645"/>
+    <w:qFormat/>
+    <w:rPr>
+      <w:rFonts w:cs="OpenSymbol"/>
+    </w:rPr>
+  </w:style>
+  <w:style w:type="character" w:styleId="ListLabel1646">
+    <w:name w:val="ListLabel 1646"/>
+    <w:qFormat/>
+    <w:rPr>
+      <w:rFonts w:cs="OpenSymbol"/>
+    </w:rPr>
+  </w:style>
+  <w:style w:type="character" w:styleId="ListLabel1647">
+    <w:name w:val="ListLabel 1647"/>
+    <w:qFormat/>
+    <w:rPr>
+      <w:rFonts w:cs="OpenSymbol"/>
+    </w:rPr>
+  </w:style>
+  <w:style w:type="character" w:styleId="ListLabel1648">
+    <w:name w:val="ListLabel 1648"/>
+    <w:qFormat/>
+    <w:rPr>
+      <w:rFonts w:cs="OpenSymbol"/>
+    </w:rPr>
+  </w:style>
+  <w:style w:type="character" w:styleId="ListLabel1649">
+    <w:name w:val="ListLabel 1649"/>
+    <w:qFormat/>
+    <w:rPr>
+      <w:rFonts w:cs="OpenSymbol"/>
+    </w:rPr>
+  </w:style>
+  <w:style w:type="character" w:styleId="ListLabel1650">
+    <w:name w:val="ListLabel 1650"/>
+    <w:qFormat/>
+    <w:rPr>
+      <w:rFonts w:cs="OpenSymbol"/>
+    </w:rPr>
+  </w:style>
+  <w:style w:type="character" w:styleId="ListLabel1651">
+    <w:name w:val="ListLabel 1651"/>
+    <w:qFormat/>
+    <w:rPr>
+      <w:rFonts w:cs="OpenSymbol"/>
+    </w:rPr>
+  </w:style>
+  <w:style w:type="character" w:styleId="ListLabel1652">
+    <w:name w:val="ListLabel 1652"/>
+    <w:qFormat/>
+    <w:rPr>
+      <w:rFonts w:cs="OpenSymbol"/>
+    </w:rPr>
+  </w:style>
+  <w:style w:type="character" w:styleId="ListLabel1653">
+    <w:name w:val="ListLabel 1653"/>
+    <w:qFormat/>
+    <w:rPr>
+      <w:rFonts w:cs="OpenSymbol"/>
+    </w:rPr>
+  </w:style>
+  <w:style w:type="character" w:styleId="ListLabel1654">
+    <w:name w:val="ListLabel 1654"/>
+    <w:qFormat/>
+    <w:rPr>
+      <w:rFonts w:cs="OpenSymbol"/>
+    </w:rPr>
+  </w:style>
+  <w:style w:type="character" w:styleId="ListLabel1655">
+    <w:name w:val="ListLabel 1655"/>
+    <w:qFormat/>
+    <w:rPr>
+      <w:rFonts w:cs="OpenSymbol"/>
+    </w:rPr>
+  </w:style>
+  <w:style w:type="character" w:styleId="ListLabel1656">
+    <w:name w:val="ListLabel 1656"/>
+    <w:qFormat/>
+    <w:rPr>
+      <w:rFonts w:cs="OpenSymbol"/>
+    </w:rPr>
+  </w:style>
+  <w:style w:type="character" w:styleId="ListLabel1657">
+    <w:name w:val="ListLabel 1657"/>
+    <w:qFormat/>
+    <w:rPr>
+      <w:rFonts w:cs="OpenSymbol"/>
+    </w:rPr>
+  </w:style>
+  <w:style w:type="character" w:styleId="ListLabel1658">
+    <w:name w:val="ListLabel 1658"/>
+    <w:qFormat/>
+    <w:rPr>
+      <w:rFonts w:cs="OpenSymbol"/>
+    </w:rPr>
+  </w:style>
+  <w:style w:type="character" w:styleId="ListLabel1659">
+    <w:name w:val="ListLabel 1659"/>
+    <w:qFormat/>
+    <w:rPr>
+      <w:rFonts w:cs="OpenSymbol"/>
+    </w:rPr>
+  </w:style>
+  <w:style w:type="character" w:styleId="ListLabel1660">
+    <w:name w:val="ListLabel 1660"/>
+    <w:qFormat/>
+    <w:rPr>
+      <w:rFonts w:cs="OpenSymbol"/>
+    </w:rPr>
+  </w:style>
+  <w:style w:type="character" w:styleId="ListLabel1661">
+    <w:name w:val="ListLabel 1661"/>
+    <w:qFormat/>
+    <w:rPr>
+      <w:rFonts w:cs="OpenSymbol"/>
+    </w:rPr>
+  </w:style>
+  <w:style w:type="character" w:styleId="ListLabel1662">
+    <w:name w:val="ListLabel 1662"/>
+    <w:qFormat/>
+    <w:rPr>
+      <w:rFonts w:cs="OpenSymbol"/>
+    </w:rPr>
+  </w:style>
+  <w:style w:type="character" w:styleId="ListLabel1663">
+    <w:name w:val="ListLabel 1663"/>
+    <w:qFormat/>
+    <w:rPr>
+      <w:rFonts w:cs="OpenSymbol"/>
+    </w:rPr>
+  </w:style>
+  <w:style w:type="character" w:styleId="ListLabel1664">
+    <w:name w:val="ListLabel 1664"/>
+    <w:qFormat/>
+    <w:rPr>
+      <w:rFonts w:cs="OpenSymbol"/>
+    </w:rPr>
+  </w:style>
+  <w:style w:type="character" w:styleId="ListLabel1665">
+    <w:name w:val="ListLabel 1665"/>
+    <w:qFormat/>
+    <w:rPr>
+      <w:rFonts w:cs="OpenSymbol"/>
+    </w:rPr>
+  </w:style>
+  <w:style w:type="character" w:styleId="ListLabel1666">
+    <w:name w:val="ListLabel 1666"/>
+    <w:qFormat/>
+    <w:rPr>
+      <w:rFonts w:cs="OpenSymbol"/>
+    </w:rPr>
+  </w:style>
+  <w:style w:type="character" w:styleId="ListLabel1667">
+    <w:name w:val="ListLabel 1667"/>
+    <w:qFormat/>
+    <w:rPr>
+      <w:rFonts w:cs="OpenSymbol"/>
+    </w:rPr>
+  </w:style>
+  <w:style w:type="character" w:styleId="ListLabel1668">
+    <w:name w:val="ListLabel 1668"/>
+    <w:qFormat/>
+    <w:rPr>
+      <w:rFonts w:cs="OpenSymbol"/>
+    </w:rPr>
+  </w:style>
+  <w:style w:type="character" w:styleId="ListLabel1669">
+    <w:name w:val="ListLabel 1669"/>
+    <w:qFormat/>
+    <w:rPr>
+      <w:rFonts w:cs="OpenSymbol"/>
+    </w:rPr>
+  </w:style>
+  <w:style w:type="character" w:styleId="ListLabel1670">
+    <w:name w:val="ListLabel 1670"/>
+    <w:qFormat/>
+    <w:rPr>
+      <w:rFonts w:cs="OpenSymbol"/>
+    </w:rPr>
+  </w:style>
+  <w:style w:type="character" w:styleId="ListLabel1671">
+    <w:name w:val="ListLabel 1671"/>
+    <w:qFormat/>
+    <w:rPr>
+      <w:rFonts w:cs="OpenSymbol"/>
+    </w:rPr>
+  </w:style>
+  <w:style w:type="character" w:styleId="ListLabel1672">
+    <w:name w:val="ListLabel 1672"/>
+    <w:qFormat/>
+    <w:rPr>
+      <w:rFonts w:cs="OpenSymbol"/>
+    </w:rPr>
+  </w:style>
+  <w:style w:type="character" w:styleId="ListLabel1673">
+    <w:name w:val="ListLabel 1673"/>
+    <w:qFormat/>
+    <w:rPr>
+      <w:rFonts w:cs="OpenSymbol"/>
+    </w:rPr>
+  </w:style>
+  <w:style w:type="character" w:styleId="ListLabel1674">
+    <w:name w:val="ListLabel 1674"/>
+    <w:qFormat/>
+    <w:rPr>
+      <w:rFonts w:cs="OpenSymbol"/>
+    </w:rPr>
+  </w:style>
+  <w:style w:type="character" w:styleId="ListLabel1675">
+    <w:name w:val="ListLabel 1675"/>
+    <w:qFormat/>
+    <w:rPr>
+      <w:rFonts w:cs="OpenSymbol"/>
+    </w:rPr>
+  </w:style>
+  <w:style w:type="character" w:styleId="ListLabel1676">
+    <w:name w:val="ListLabel 1676"/>
+    <w:qFormat/>
+    <w:rPr>
+      <w:rFonts w:cs="OpenSymbol"/>
+    </w:rPr>
+  </w:style>
+  <w:style w:type="character" w:styleId="ListLabel1677">
+    <w:name w:val="ListLabel 1677"/>
+    <w:qFormat/>
+    <w:rPr>
+      <w:rFonts w:cs="OpenSymbol"/>
+    </w:rPr>
+  </w:style>
+  <w:style w:type="character" w:styleId="ListLabel1678">
+    <w:name w:val="ListLabel 1678"/>
+    <w:qFormat/>
+    <w:rPr>
+      <w:sz w:val="22"/>
+      <w:lang w:val="it-IT" w:bidi="hi-IN"/>
+    </w:rPr>
+  </w:style>
   <w:style w:type="paragraph" w:styleId="Titolo">
     <w:name w:val="Titolo"/>
     <w:basedOn w:val="Normal"/>

</xml_diff>